<commit_message>
now documents are generating
</commit_message>
<xml_diff>
--- a/Resources/diaryFixed.docx
+++ b/Resources/diaryFixed.docx
@@ -1719,20 +1719,34 @@
         <w:rPr>
           <w:lang w:val="en-US"/>
         </w:rPr>
-        <w:t>student</w:t>
+        <w:t>{{Gender}}</w:t>
       </w:r>
       <w:r>
         <w:t xml:space="preserve"> </w:t>
       </w:r>
-      <w:proofErr w:type="spellStart"/>
       <w:r>
         <w:rPr>
           <w:u w:val="single"/>
           <w:lang w:val="en-US"/>
         </w:rPr>
+        <w:t>{{</w:t>
+      </w:r>
+      <w:proofErr w:type="spellStart"/>
+      <w:r>
+        <w:rPr>
+          <w:u w:val="single"/>
+          <w:lang w:val="en-US"/>
+        </w:rPr>
         <w:t>GenitiveCaseName</w:t>
       </w:r>
       <w:proofErr w:type="spellEnd"/>
+      <w:r>
+        <w:rPr>
+          <w:u w:val="single"/>
+          <w:lang w:val="en-US"/>
+        </w:rPr>
+        <w:t>}}</w:t>
+      </w:r>
     </w:p>
     <w:p>
       <w:pPr>
@@ -1930,7 +1944,7 @@
           <w:szCs w:val="22"/>
           <w:lang w:val="en-US"/>
         </w:rPr>
-        <w:t>Student</w:t>
+        <w:t>{{Gender}}</w:t>
       </w:r>
       <w:r>
         <w:rPr>
@@ -1940,7 +1954,6 @@
         </w:rPr>
         <w:t xml:space="preserve"> </w:t>
       </w:r>
-      <w:proofErr w:type="spellStart"/>
       <w:r>
         <w:rPr>
           <w:rFonts w:ascii="Times New Roman" w:hAnsi="Times New Roman" w:cs="Times New Roman"/>
@@ -1950,9 +1963,32 @@
           <w:u w:val="single"/>
           <w:lang w:val="en-US"/>
         </w:rPr>
+        <w:t>{{</w:t>
+      </w:r>
+      <w:proofErr w:type="spellStart"/>
+      <w:r>
+        <w:rPr>
+          <w:rFonts w:ascii="Times New Roman" w:hAnsi="Times New Roman" w:cs="Times New Roman"/>
+          <w:b w:val="0"/>
+          <w:sz w:val="24"/>
+          <w:szCs w:val="24"/>
+          <w:u w:val="single"/>
+          <w:lang w:val="en-US"/>
+        </w:rPr>
         <w:t>NominativeCaseName</w:t>
       </w:r>
       <w:proofErr w:type="spellEnd"/>
+      <w:r>
+        <w:rPr>
+          <w:rFonts w:ascii="Times New Roman" w:hAnsi="Times New Roman" w:cs="Times New Roman"/>
+          <w:b w:val="0"/>
+          <w:sz w:val="24"/>
+          <w:szCs w:val="24"/>
+          <w:u w:val="single"/>
+          <w:lang w:val="en-US"/>
+        </w:rPr>
+        <w:t>}}</w:t>
+      </w:r>
     </w:p>
     <w:p>
       <w:pPr>
@@ -2011,7 +2047,6 @@
         </w:rPr>
         <w:t xml:space="preserve"> практику на </w:t>
       </w:r>
-      <w:proofErr w:type="spellStart"/>
       <w:r>
         <w:rPr>
           <w:sz w:val="22"/>
@@ -2019,9 +2054,28 @@
           <w:u w:val="single"/>
           <w:lang w:val="en-US"/>
         </w:rPr>
+        <w:t>{{</w:t>
+      </w:r>
+      <w:proofErr w:type="spellStart"/>
+      <w:r>
+        <w:rPr>
+          <w:sz w:val="22"/>
+          <w:szCs w:val="22"/>
+          <w:u w:val="single"/>
+          <w:lang w:val="en-US"/>
+        </w:rPr>
         <w:t>PracticePlace</w:t>
       </w:r>
       <w:proofErr w:type="spellEnd"/>
+      <w:r>
+        <w:rPr>
+          <w:sz w:val="22"/>
+          <w:szCs w:val="22"/>
+          <w:u w:val="single"/>
+          <w:lang w:val="en-US"/>
+        </w:rPr>
+        <w:t>}}</w:t>
+      </w:r>
     </w:p>
     <w:p>
       <w:pPr>
@@ -2203,7 +2257,7 @@
           <w:szCs w:val="22"/>
           <w:lang w:val="en-US"/>
         </w:rPr>
-        <w:t>StartDate</w:t>
+        <w:t>{{StartDate}}</w:t>
       </w:r>
       <w:r>
         <w:rPr>
@@ -2213,7 +2267,6 @@
         </w:rPr>
         <w:t xml:space="preserve">  по </w:t>
       </w:r>
-      <w:proofErr w:type="spellStart"/>
       <w:r>
         <w:rPr>
           <w:rFonts w:ascii="Times New Roman" w:hAnsi="Times New Roman" w:cs="Times New Roman"/>
@@ -2221,6 +2274,16 @@
           <w:szCs w:val="22"/>
           <w:lang w:val="en-US"/>
         </w:rPr>
+        <w:t>{{</w:t>
+      </w:r>
+      <w:proofErr w:type="spellStart"/>
+      <w:r>
+        <w:rPr>
+          <w:rFonts w:ascii="Times New Roman" w:hAnsi="Times New Roman" w:cs="Times New Roman"/>
+          <w:sz w:val="22"/>
+          <w:szCs w:val="22"/>
+          <w:lang w:val="en-US"/>
+        </w:rPr>
         <w:t>EndDate</w:t>
       </w:r>
       <w:proofErr w:type="spellEnd"/>
@@ -2229,8 +2292,17 @@
           <w:rFonts w:ascii="Times New Roman" w:hAnsi="Times New Roman" w:cs="Times New Roman"/>
           <w:sz w:val="22"/>
           <w:szCs w:val="22"/>
-        </w:rPr>
-        <w:t xml:space="preserve">  року</w:t>
+          <w:lang w:val="en-US"/>
+        </w:rPr>
+        <w:t>}}</w:t>
+      </w:r>
+      <w:r>
+        <w:rPr>
+          <w:rFonts w:ascii="Times New Roman" w:hAnsi="Times New Roman" w:cs="Times New Roman"/>
+          <w:sz w:val="22"/>
+          <w:szCs w:val="22"/>
+        </w:rPr>
+        <w:t xml:space="preserve"> року</w:t>
       </w:r>
     </w:p>
     <w:p>
@@ -2524,7 +2596,39 @@
           <w:u w:val="single"/>
           <w:lang w:val="en-US"/>
         </w:rPr>
-        <w:t xml:space="preserve">Mentors </w:t>
+        <w:t>{{</w:t>
+      </w:r>
+      <w:proofErr w:type="spellStart"/>
+      <w:r>
+        <w:rPr>
+          <w:b/>
+          <w:sz w:val="22"/>
+          <w:szCs w:val="22"/>
+          <w:u w:val="single"/>
+          <w:lang w:val="en-US"/>
+        </w:rPr>
+        <w:t>MentorsFromDepartment</w:t>
+      </w:r>
+      <w:proofErr w:type="spellEnd"/>
+      <w:r>
+        <w:rPr>
+          <w:b/>
+          <w:sz w:val="22"/>
+          <w:szCs w:val="22"/>
+          <w:u w:val="single"/>
+          <w:lang w:val="en-US"/>
+        </w:rPr>
+        <w:t>}}</w:t>
+      </w:r>
+      <w:r>
+        <w:rPr>
+          <w:b/>
+          <w:sz w:val="22"/>
+          <w:szCs w:val="22"/>
+          <w:u w:val="single"/>
+          <w:lang w:val="en-US"/>
+        </w:rPr>
+        <w:t xml:space="preserve"> </w:t>
       </w:r>
     </w:p>
     <w:p>
@@ -2586,14 +2690,26 @@
       </w:r>
     </w:p>
     <w:p>
-      <w:proofErr w:type="spellStart"/>
       <w:r>
         <w:rPr>
           <w:lang w:val="en-US"/>
         </w:rPr>
-        <w:t>MainMentor</w:t>
-      </w:r>
-      <w:proofErr w:type="spellEnd"/>
+        <w:t>{{</w:t>
+      </w:r>
+      <w:proofErr w:type="spellStart"/>
+      <w:r>
+        <w:rPr>
+          <w:lang w:val="en-US"/>
+        </w:rPr>
+        <w:t>MentorsFromFaculty</w:t>
+      </w:r>
+      <w:proofErr w:type="spellEnd"/>
+      <w:r>
+        <w:rPr>
+          <w:lang w:val="en-US"/>
+        </w:rPr>
+        <w:t>}}</w:t>
+      </w:r>
     </w:p>
     <w:p>
       <w:pPr>

</xml_diff>

<commit_message>
now styles are not overriding with replacements
</commit_message>
<xml_diff>
--- a/Resources/diaryFixed.docx
+++ b/Resources/diaryFixed.docx
@@ -1565,6 +1565,7 @@
         <w:t xml:space="preserve">Кафедра </w:t>
       </w:r>
       <w:proofErr w:type="spellStart"/>
+      <w:proofErr w:type="gramStart"/>
       <w:r>
         <w:rPr>
           <w:b/>
@@ -1576,7 +1577,14 @@
         <w:rPr>
           <w:b/>
         </w:rPr>
-        <w:t xml:space="preserve">  та </w:t>
+        <w:t xml:space="preserve">  та</w:t>
+      </w:r>
+      <w:proofErr w:type="gramEnd"/>
+      <w:r>
+        <w:rPr>
+          <w:b/>
+        </w:rPr>
+        <w:t xml:space="preserve"> </w:t>
       </w:r>
       <w:proofErr w:type="spellStart"/>
       <w:r>
@@ -1682,12 +1690,14 @@
           <w:sz w:val="24"/>
         </w:rPr>
       </w:pPr>
+      <w:proofErr w:type="gramStart"/>
       <w:r>
         <w:rPr>
           <w:sz w:val="24"/>
         </w:rPr>
         <w:t>ЩОДЕННИК  ПРАКТИКИ</w:t>
       </w:r>
+      <w:proofErr w:type="gramEnd"/>
     </w:p>
     <w:p>
       <w:pPr>
@@ -1757,8 +1767,13 @@
     </w:p>
     <w:p/>
     <w:p>
-      <w:r>
-        <w:t xml:space="preserve">3  курсу  факультету </w:t>
+      <w:proofErr w:type="gramStart"/>
+      <w:r>
+        <w:t>3  курсу</w:t>
+      </w:r>
+      <w:proofErr w:type="gramEnd"/>
+      <w:r>
+        <w:t xml:space="preserve">  факультету </w:t>
       </w:r>
       <w:proofErr w:type="spellStart"/>
       <w:r>
@@ -1915,6 +1930,7 @@
           <w:szCs w:val="18"/>
         </w:rPr>
       </w:pPr>
+      <w:proofErr w:type="gramStart"/>
       <w:r>
         <w:rPr>
           <w:b/>
@@ -1923,7 +1939,17 @@
           <w:szCs w:val="18"/>
         </w:rPr>
         <w:lastRenderedPageBreak/>
-        <w:t>НАПРАВЛЕННЯ  НА  ПРАКТИКУ</w:t>
+        <w:t>НАПРАВЛЕННЯ  НА</w:t>
+      </w:r>
+      <w:proofErr w:type="gramEnd"/>
+      <w:r>
+        <w:rPr>
+          <w:b/>
+          <w:color w:val="000000"/>
+          <w:sz w:val="18"/>
+          <w:szCs w:val="18"/>
+        </w:rPr>
+        <w:t xml:space="preserve">  ПРАКТИКУ</w:t>
       </w:r>
     </w:p>
     <w:p>
@@ -1958,8 +1984,8 @@
         <w:rPr>
           <w:rFonts w:ascii="Times New Roman" w:hAnsi="Times New Roman" w:cs="Times New Roman"/>
           <w:b w:val="0"/>
-          <w:sz w:val="24"/>
-          <w:szCs w:val="24"/>
+          <w:sz w:val="22"/>
+          <w:szCs w:val="22"/>
           <w:u w:val="single"/>
           <w:lang w:val="en-US"/>
         </w:rPr>
@@ -1970,8 +1996,8 @@
         <w:rPr>
           <w:rFonts w:ascii="Times New Roman" w:hAnsi="Times New Roman" w:cs="Times New Roman"/>
           <w:b w:val="0"/>
-          <w:sz w:val="24"/>
-          <w:szCs w:val="24"/>
+          <w:sz w:val="22"/>
+          <w:szCs w:val="22"/>
           <w:u w:val="single"/>
           <w:lang w:val="en-US"/>
         </w:rPr>
@@ -1982,8 +2008,8 @@
         <w:rPr>
           <w:rFonts w:ascii="Times New Roman" w:hAnsi="Times New Roman" w:cs="Times New Roman"/>
           <w:b w:val="0"/>
-          <w:sz w:val="24"/>
-          <w:szCs w:val="24"/>
+          <w:sz w:val="22"/>
+          <w:szCs w:val="22"/>
           <w:u w:val="single"/>
           <w:lang w:val="en-US"/>
         </w:rPr>
@@ -2232,11 +2258,21 @@
           <w:sz w:val="22"/>
           <w:szCs w:val="22"/>
         </w:rPr>
-        <w:t xml:space="preserve"> практики: </w:t>
-      </w:r>
+        <w:t xml:space="preserve"> </w:t>
+      </w:r>
+      <w:proofErr w:type="gramStart"/>
       <w:r>
         <w:rPr>
           <w:rFonts w:ascii="Times New Roman" w:hAnsi="Times New Roman" w:cs="Times New Roman"/>
+          <w:b w:val="0"/>
+          <w:sz w:val="22"/>
+          <w:szCs w:val="22"/>
+        </w:rPr>
+        <w:t xml:space="preserve">практики: </w:t>
+      </w:r>
+      <w:r>
+        <w:rPr>
+          <w:rFonts w:ascii="Times New Roman" w:hAnsi="Times New Roman" w:cs="Times New Roman"/>
           <w:sz w:val="22"/>
           <w:szCs w:val="22"/>
         </w:rPr>
@@ -2248,7 +2284,16 @@
           <w:sz w:val="22"/>
           <w:szCs w:val="22"/>
         </w:rPr>
-        <w:t xml:space="preserve">з </w:t>
+        <w:t>з</w:t>
+      </w:r>
+      <w:proofErr w:type="gramEnd"/>
+      <w:r>
+        <w:rPr>
+          <w:rFonts w:ascii="Times New Roman" w:hAnsi="Times New Roman" w:cs="Times New Roman"/>
+          <w:sz w:val="22"/>
+          <w:szCs w:val="22"/>
+        </w:rPr>
+        <w:t xml:space="preserve"> </w:t>
       </w:r>
       <w:r>
         <w:rPr>
@@ -2366,7 +2411,25 @@
           <w:szCs w:val="22"/>
           <w:u w:val="single"/>
         </w:rPr>
-        <w:t>«14»січня 2025 р</w:t>
+        <w:t>«</w:t>
+      </w:r>
+      <w:proofErr w:type="gramStart"/>
+      <w:r>
+        <w:rPr>
+          <w:sz w:val="22"/>
+          <w:szCs w:val="22"/>
+          <w:u w:val="single"/>
+        </w:rPr>
+        <w:t>14»січня</w:t>
+      </w:r>
+      <w:proofErr w:type="gramEnd"/>
+      <w:r>
+        <w:rPr>
+          <w:sz w:val="22"/>
+          <w:szCs w:val="22"/>
+          <w:u w:val="single"/>
+        </w:rPr>
+        <w:t xml:space="preserve"> 2025 р</w:t>
       </w:r>
       <w:r>
         <w:rPr>
@@ -4196,6 +4259,7 @@
         <w:t xml:space="preserve"> </w:t>
       </w:r>
       <w:proofErr w:type="spellStart"/>
+      <w:proofErr w:type="gramStart"/>
       <w:r>
         <w:rPr>
           <w:color w:val="000000"/>
@@ -4223,6 +4287,7 @@
         <w:t>науково</w:t>
       </w:r>
       <w:proofErr w:type="spellEnd"/>
+      <w:proofErr w:type="gramEnd"/>
       <w:r>
         <w:rPr>
           <w:color w:val="000000"/>
@@ -4630,7 +4695,25 @@
           <w:sz w:val="16"/>
           <w:szCs w:val="16"/>
         </w:rPr>
-        <w:t xml:space="preserve">• до початку практики </w:t>
+        <w:t xml:space="preserve">• </w:t>
+      </w:r>
+      <w:proofErr w:type="gramStart"/>
+      <w:r>
+        <w:rPr>
+          <w:color w:val="000000"/>
+          <w:sz w:val="16"/>
+          <w:szCs w:val="16"/>
+        </w:rPr>
+        <w:t>до початку</w:t>
+      </w:r>
+      <w:proofErr w:type="gramEnd"/>
+      <w:r>
+        <w:rPr>
+          <w:color w:val="000000"/>
+          <w:sz w:val="16"/>
+          <w:szCs w:val="16"/>
+        </w:rPr>
+        <w:t xml:space="preserve"> практики </w:t>
       </w:r>
       <w:proofErr w:type="spellStart"/>
       <w:r>
@@ -6908,7 +6991,25 @@
           <w:sz w:val="22"/>
           <w:szCs w:val="22"/>
         </w:rPr>
-        <w:t xml:space="preserve"> факультету про роботу студента</w:t>
+        <w:t xml:space="preserve"> факультету </w:t>
+      </w:r>
+      <w:proofErr w:type="gramStart"/>
+      <w:r>
+        <w:rPr>
+          <w:b/>
+          <w:sz w:val="22"/>
+          <w:szCs w:val="22"/>
+        </w:rPr>
+        <w:t>про роботу</w:t>
+      </w:r>
+      <w:proofErr w:type="gramEnd"/>
+      <w:r>
+        <w:rPr>
+          <w:b/>
+          <w:sz w:val="22"/>
+          <w:szCs w:val="22"/>
+        </w:rPr>
+        <w:t xml:space="preserve"> студента</w:t>
       </w:r>
     </w:p>
     <w:p>
@@ -12286,6 +12387,7 @@
               <w:t xml:space="preserve"> та в межах </w:t>
             </w:r>
             <w:proofErr w:type="spellStart"/>
+            <w:proofErr w:type="gramStart"/>
             <w:r>
               <w:rPr>
                 <w:sz w:val="22"/>
@@ -12313,6 +12415,7 @@
               <w:t>терміну</w:t>
             </w:r>
             <w:proofErr w:type="spellEnd"/>
+            <w:proofErr w:type="gramEnd"/>
             <w:r>
               <w:rPr>
                 <w:sz w:val="22"/>
@@ -13582,6 +13685,7 @@
               <w:t xml:space="preserve"> з </w:t>
             </w:r>
             <w:proofErr w:type="spellStart"/>
+            <w:proofErr w:type="gramStart"/>
             <w:r>
               <w:rPr>
                 <w:sz w:val="22"/>
@@ -13609,6 +13713,7 @@
               <w:t>обов'язками</w:t>
             </w:r>
             <w:proofErr w:type="spellEnd"/>
+            <w:proofErr w:type="gramEnd"/>
             <w:r>
               <w:rPr>
                 <w:sz w:val="22"/>
@@ -13974,6 +14079,7 @@
         <w:t xml:space="preserve">“__” </w:t>
       </w:r>
       <w:proofErr w:type="spellStart"/>
+      <w:proofErr w:type="gramStart"/>
       <w:r>
         <w:rPr>
           <w:sz w:val="22"/>
@@ -13987,7 +14093,15 @@
           <w:sz w:val="22"/>
           <w:szCs w:val="22"/>
         </w:rPr>
-        <w:t xml:space="preserve">  2025 року</w:t>
+        <w:t xml:space="preserve">  2025</w:t>
+      </w:r>
+      <w:proofErr w:type="gramEnd"/>
+      <w:r>
+        <w:rPr>
+          <w:sz w:val="22"/>
+          <w:szCs w:val="22"/>
+        </w:rPr>
+        <w:t xml:space="preserve"> року</w:t>
       </w:r>
     </w:p>
     <w:sectPr>

</xml_diff>

<commit_message>
now text in tables is also changing
</commit_message>
<xml_diff>
--- a/Resources/diaryFixed.docx
+++ b/Resources/diaryFixed.docx
@@ -557,7 +557,7 @@
         <w:rPr>
           <w:b/>
         </w:rPr>
-        <w:t>Кафедра теорії  та технології програмування</w:t>
+        <w:t>Кафедра теорії та технології програмування</w:t>
       </w:r>
     </w:p>
     <w:p>
@@ -645,7 +645,7 @@
         <w:rPr>
           <w:sz w:val="24"/>
         </w:rPr>
-        <w:t>ЩОДЕННИК  ПРАКТИКИ</w:t>
+        <w:t>ЩОДЕННИК ПРАКТИКИ</w:t>
       </w:r>
     </w:p>
     <w:p>
@@ -713,7 +713,7 @@
     <w:p/>
     <w:p>
       <w:r>
-        <w:t>3  курсу  факультету комп’ютерних наук та кібернетики денної форми навчання</w:t>
+        <w:t>3 курсу факультету комп’ютерних наук та кібернетики денної форми навчання</w:t>
       </w:r>
     </w:p>
     <w:p/>
@@ -815,7 +815,7 @@
           <w:szCs w:val="18"/>
         </w:rPr>
         <w:lastRenderedPageBreak/>
-        <w:t>НАПРАВЛЕННЯ  НА  ПРАКТИКУ</w:t>
+        <w:t>НАПРАВЛЕННЯ НА ПРАКТИКУ</w:t>
       </w:r>
     </w:p>
     <w:p>
@@ -846,7 +846,7 @@
           <w:szCs w:val="22"/>
           <w:lang w:val="en-US"/>
         </w:rPr>
-        <w:t>NominativeCase</w:t>
+        <w:t>Nomina</w:t>
       </w:r>
       <w:r>
         <w:rPr>
@@ -856,15 +856,7 @@
           <w:szCs w:val="22"/>
           <w:lang w:val="en-US"/>
         </w:rPr>
-        <w:t>}}</w:t>
-      </w:r>
-      <w:r>
-        <w:rPr>
-          <w:b w:val="0"/>
-          <w:sz w:val="22"/>
-          <w:szCs w:val="22"/>
-        </w:rPr>
-        <w:t xml:space="preserve"> </w:t>
+        <w:t>tiveCase</w:t>
       </w:r>
       <w:r>
         <w:rPr>
@@ -872,6 +864,24 @@
           <w:b w:val="0"/>
           <w:sz w:val="22"/>
           <w:szCs w:val="22"/>
+          <w:lang w:val="en-US"/>
+        </w:rPr>
+        <w:t>}}</w:t>
+      </w:r>
+      <w:r>
+        <w:rPr>
+          <w:b w:val="0"/>
+          <w:sz w:val="22"/>
+          <w:szCs w:val="22"/>
+        </w:rPr>
+        <w:t xml:space="preserve"> </w:t>
+      </w:r>
+      <w:r>
+        <w:rPr>
+          <w:rFonts w:ascii="Times New Roman" w:hAnsi="Times New Roman" w:cs="Times New Roman"/>
+          <w:b w:val="0"/>
+          <w:sz w:val="22"/>
+          <w:szCs w:val="22"/>
           <w:u w:val="single"/>
           <w:lang w:val="en-US"/>
         </w:rPr>
@@ -978,97 +988,106 @@
           <w:sz w:val="22"/>
           <w:szCs w:val="22"/>
         </w:rPr>
+        <w:t xml:space="preserve">з </w:t>
+      </w:r>
+      <w:r>
+        <w:rPr>
+          <w:rFonts w:ascii="Times New Roman" w:hAnsi="Times New Roman" w:cs="Times New Roman"/>
+          <w:sz w:val="22"/>
+          <w:szCs w:val="22"/>
+          <w:lang w:val="en-US"/>
+        </w:rPr>
+        <w:t>{{StartDate}}</w:t>
+      </w:r>
+      <w:r>
+        <w:rPr>
+          <w:rFonts w:ascii="Times New Roman" w:hAnsi="Times New Roman" w:cs="Times New Roman"/>
+          <w:sz w:val="22"/>
+          <w:szCs w:val="22"/>
+        </w:rPr>
+        <w:t xml:space="preserve"> по </w:t>
+      </w:r>
+      <w:r>
+        <w:rPr>
+          <w:rFonts w:ascii="Times New Roman" w:hAnsi="Times New Roman" w:cs="Times New Roman"/>
+          <w:sz w:val="22"/>
+          <w:szCs w:val="22"/>
+          <w:lang w:val="en-US"/>
+        </w:rPr>
+        <w:t>{{EndDate}}</w:t>
+      </w:r>
+      <w:r>
+        <w:rPr>
+          <w:rFonts w:ascii="Times New Roman" w:hAnsi="Times New Roman" w:cs="Times New Roman"/>
+          <w:sz w:val="22"/>
+          <w:szCs w:val="22"/>
+        </w:rPr>
+        <w:t xml:space="preserve"> року</w:t>
+      </w:r>
+    </w:p>
+    <w:p>
+      <w:pPr>
+        <w:jc w:val="center"/>
+        <w:rPr>
+          <w:sz w:val="22"/>
+          <w:szCs w:val="22"/>
+        </w:rPr>
+      </w:pPr>
+    </w:p>
+    <w:p>
+      <w:pPr>
+        <w:jc w:val="both"/>
+        <w:rPr>
+          <w:sz w:val="22"/>
+          <w:szCs w:val="22"/>
+        </w:rPr>
+      </w:pPr>
+      <w:r>
+        <w:rPr>
+          <w:sz w:val="22"/>
+          <w:szCs w:val="22"/>
+        </w:rPr>
+        <w:t xml:space="preserve">Наказ № </w:t>
+      </w:r>
+      <w:r>
+        <w:rPr>
+          <w:sz w:val="22"/>
+          <w:szCs w:val="22"/>
+          <w:u w:val="single"/>
+        </w:rPr>
+        <w:t>194-33</w:t>
+      </w:r>
+      <w:r>
+        <w:rPr>
+          <w:sz w:val="22"/>
+          <w:szCs w:val="22"/>
+        </w:rPr>
+        <w:t xml:space="preserve"> від </w:t>
+      </w:r>
+      <w:r>
+        <w:rPr>
+          <w:sz w:val="22"/>
+          <w:szCs w:val="22"/>
+          <w:u w:val="single"/>
+        </w:rPr>
+        <w:t>«14»</w:t>
+      </w:r>
+      <w:r>
+        <w:rPr>
+          <w:sz w:val="22"/>
+          <w:szCs w:val="22"/>
+          <w:u w:val="single"/>
+          <w:lang w:val="en-US"/>
+        </w:rPr>
         <w:t xml:space="preserve"> </w:t>
       </w:r>
       <w:r>
         <w:rPr>
-          <w:rFonts w:ascii="Times New Roman" w:hAnsi="Times New Roman" w:cs="Times New Roman"/>
-          <w:sz w:val="22"/>
-          <w:szCs w:val="22"/>
-        </w:rPr>
-        <w:t xml:space="preserve">з </w:t>
-      </w:r>
-      <w:r>
-        <w:rPr>
-          <w:rFonts w:ascii="Times New Roman" w:hAnsi="Times New Roman" w:cs="Times New Roman"/>
-          <w:sz w:val="22"/>
-          <w:szCs w:val="22"/>
-          <w:lang w:val="en-US"/>
-        </w:rPr>
-        <w:t>{{StartDate}}</w:t>
-      </w:r>
-      <w:r>
-        <w:rPr>
-          <w:rFonts w:ascii="Times New Roman" w:hAnsi="Times New Roman" w:cs="Times New Roman"/>
-          <w:sz w:val="22"/>
-          <w:szCs w:val="22"/>
-        </w:rPr>
-        <w:t xml:space="preserve">  по </w:t>
-      </w:r>
-      <w:r>
-        <w:rPr>
-          <w:rFonts w:ascii="Times New Roman" w:hAnsi="Times New Roman" w:cs="Times New Roman"/>
-          <w:sz w:val="22"/>
-          <w:szCs w:val="22"/>
-          <w:lang w:val="en-US"/>
-        </w:rPr>
-        <w:t>{{EndDate}}</w:t>
-      </w:r>
-      <w:r>
-        <w:rPr>
-          <w:rFonts w:ascii="Times New Roman" w:hAnsi="Times New Roman" w:cs="Times New Roman"/>
-          <w:sz w:val="22"/>
-          <w:szCs w:val="22"/>
-        </w:rPr>
-        <w:t xml:space="preserve"> року</w:t>
-      </w:r>
-    </w:p>
-    <w:p>
-      <w:pPr>
-        <w:jc w:val="center"/>
-        <w:rPr>
-          <w:sz w:val="22"/>
-          <w:szCs w:val="22"/>
-        </w:rPr>
-      </w:pPr>
-    </w:p>
-    <w:p>
-      <w:pPr>
-        <w:jc w:val="both"/>
-        <w:rPr>
-          <w:sz w:val="22"/>
-          <w:szCs w:val="22"/>
-        </w:rPr>
-      </w:pPr>
-      <w:r>
-        <w:rPr>
-          <w:sz w:val="22"/>
-          <w:szCs w:val="22"/>
-        </w:rPr>
-        <w:t xml:space="preserve">Наказ № </w:t>
-      </w:r>
-      <w:r>
-        <w:rPr>
           <w:sz w:val="22"/>
           <w:szCs w:val="22"/>
           <w:u w:val="single"/>
         </w:rPr>
-        <w:t>194-33</w:t>
-      </w:r>
-      <w:r>
-        <w:rPr>
-          <w:sz w:val="22"/>
-          <w:szCs w:val="22"/>
-        </w:rPr>
-        <w:t xml:space="preserve"> від </w:t>
-      </w:r>
-      <w:r>
-        <w:rPr>
-          <w:sz w:val="22"/>
-          <w:szCs w:val="22"/>
-          <w:u w:val="single"/>
-        </w:rPr>
-        <w:t>«14»січня 2025 р</w:t>
+        <w:t>січня 2025 р</w:t>
       </w:r>
       <w:r>
         <w:rPr>
@@ -1416,6 +1435,7 @@
     </w:p>
     <w:p>
       <w:pPr>
+        <w:jc w:val="center"/>
         <w:rPr>
           <w:rFonts w:ascii="Arial" w:eastAsia="Arial" w:hAnsi="Arial" w:cs="Arial"/>
           <w:b/>
@@ -1426,19 +1446,40 @@
     </w:p>
     <w:p>
       <w:pPr>
-        <w:rPr>
-          <w:b/>
-          <w:sz w:val="22"/>
-          <w:szCs w:val="22"/>
-        </w:rPr>
-      </w:pPr>
-      <w:r>
+        <w:jc w:val="center"/>
         <w:rPr>
           <w:rFonts w:ascii="Arial" w:eastAsia="Arial" w:hAnsi="Arial" w:cs="Arial"/>
           <w:b/>
           <w:sz w:val="20"/>
           <w:szCs w:val="20"/>
         </w:rPr>
+      </w:pPr>
+    </w:p>
+    <w:p>
+      <w:pPr>
+        <w:rPr>
+          <w:rFonts w:ascii="Arial" w:eastAsia="Arial" w:hAnsi="Arial" w:cs="Arial"/>
+          <w:b/>
+          <w:sz w:val="20"/>
+          <w:szCs w:val="20"/>
+        </w:rPr>
+      </w:pPr>
+    </w:p>
+    <w:p>
+      <w:pPr>
+        <w:rPr>
+          <w:b/>
+          <w:sz w:val="22"/>
+          <w:szCs w:val="22"/>
+        </w:rPr>
+      </w:pPr>
+      <w:r>
+        <w:rPr>
+          <w:rFonts w:ascii="Arial" w:eastAsia="Arial" w:hAnsi="Arial" w:cs="Arial"/>
+          <w:b/>
+          <w:sz w:val="20"/>
+          <w:szCs w:val="20"/>
+        </w:rPr>
         <w:t xml:space="preserve">                                   </w:t>
       </w:r>
       <w:r>
@@ -1525,7 +1566,25 @@
           <w:sz w:val="16"/>
           <w:szCs w:val="16"/>
         </w:rPr>
-        <w:t>3. Наскрізне положення про проведення практики студентів факультету комп’ютерних наук та кібернетики розробляються  науково-методичною комісією за участю кафедр і затверджуються Вченою радою факультету, інституту.</w:t>
+        <w:t xml:space="preserve">3. Наскрізне положення про проведення практики студентів факультету комп’ютерних наук та кібернетики </w:t>
+      </w:r>
+      <w:proofErr w:type="gramStart"/>
+      <w:r>
+        <w:rPr>
+          <w:color w:val="000000"/>
+          <w:sz w:val="16"/>
+          <w:szCs w:val="16"/>
+        </w:rPr>
+        <w:t>розробляються  науково</w:t>
+      </w:r>
+      <w:proofErr w:type="gramEnd"/>
+      <w:r>
+        <w:rPr>
+          <w:color w:val="000000"/>
+          <w:sz w:val="16"/>
+          <w:szCs w:val="16"/>
+        </w:rPr>
+        <w:t>-методичною комісією за участю кафедр і затверджуються Вченою радою факультету, інституту.</w:t>
       </w:r>
     </w:p>
     <w:p>
@@ -1584,7 +1643,25 @@
           <w:sz w:val="16"/>
           <w:szCs w:val="16"/>
         </w:rPr>
-        <w:t xml:space="preserve">• до початку практики одержати від керівника практики інструктаж </w:t>
+        <w:t xml:space="preserve">• </w:t>
+      </w:r>
+      <w:proofErr w:type="gramStart"/>
+      <w:r>
+        <w:rPr>
+          <w:color w:val="000000"/>
+          <w:sz w:val="16"/>
+          <w:szCs w:val="16"/>
+        </w:rPr>
+        <w:t>до початку</w:t>
+      </w:r>
+      <w:proofErr w:type="gramEnd"/>
+      <w:r>
+        <w:rPr>
+          <w:color w:val="000000"/>
+          <w:sz w:val="16"/>
+          <w:szCs w:val="16"/>
+        </w:rPr>
+        <w:t xml:space="preserve"> практики одержати від керівника практики інструктаж </w:t>
       </w:r>
       <w:r>
         <w:rPr>
@@ -1856,7 +1933,25 @@
           <w:szCs w:val="22"/>
         </w:rPr>
         <w:lastRenderedPageBreak/>
-        <w:t>4. Висновок керівника практики від факультету про роботу студента</w:t>
+        <w:t xml:space="preserve">4. Висновок керівника практики від факультету </w:t>
+      </w:r>
+      <w:proofErr w:type="gramStart"/>
+      <w:r>
+        <w:rPr>
+          <w:b/>
+          <w:sz w:val="22"/>
+          <w:szCs w:val="22"/>
+        </w:rPr>
+        <w:t>про роботу</w:t>
+      </w:r>
+      <w:proofErr w:type="gramEnd"/>
+      <w:r>
+        <w:rPr>
+          <w:b/>
+          <w:sz w:val="22"/>
+          <w:szCs w:val="22"/>
+        </w:rPr>
+        <w:t xml:space="preserve"> студента</w:t>
       </w:r>
     </w:p>
     <w:p>
@@ -3297,14 +3392,6 @@
         <w:lastRenderedPageBreak/>
         <w:t>Календарний графік проходження практики</w:t>
       </w:r>
-    </w:p>
-    <w:p>
-      <w:pPr>
-        <w:rPr>
-          <w:sz w:val="22"/>
-          <w:szCs w:val="22"/>
-        </w:rPr>
-      </w:pPr>
     </w:p>
     <w:p>
       <w:pPr>
@@ -5883,6 +5970,15 @@
           <w:szCs w:val="22"/>
         </w:rPr>
       </w:pPr>
+    </w:p>
+    <w:p>
+      <w:pPr>
+        <w:rPr>
+          <w:b/>
+          <w:sz w:val="22"/>
+          <w:szCs w:val="22"/>
+        </w:rPr>
+      </w:pPr>
       <w:bookmarkStart w:id="3" w:name="_heading=h.30j0zll" w:colFirst="0" w:colLast="0"/>
       <w:bookmarkEnd w:id="3"/>
       <w:r>
@@ -5941,9 +6037,55 @@
               <w:rPr>
                 <w:sz w:val="22"/>
                 <w:szCs w:val="22"/>
+                <w:lang w:val="en-US"/>
+              </w:rPr>
+              <w:t>{{Gender</w:t>
+            </w:r>
+            <w:r>
+              <w:rPr>
+                <w:sz w:val="22"/>
+                <w:szCs w:val="22"/>
+                <w:lang w:val="en-US"/>
+              </w:rPr>
+              <w:t>NominativeCase</w:t>
+            </w:r>
+            <w:r>
+              <w:rPr>
+                <w:sz w:val="22"/>
+                <w:szCs w:val="22"/>
+                <w:lang w:val="en-US"/>
+              </w:rPr>
+              <w:t>}}</w:t>
+            </w:r>
+            <w:r>
+              <w:rPr>
+                <w:sz w:val="22"/>
+                <w:szCs w:val="22"/>
+              </w:rPr>
+              <w:t xml:space="preserve">, </w:t>
+            </w:r>
+            <w:r>
+              <w:rPr>
+                <w:sz w:val="22"/>
+                <w:szCs w:val="22"/>
+                <w:lang w:val="en-US"/>
+              </w:rPr>
+              <w:t>{{NominativeCaseName}}</w:t>
+            </w:r>
+            <w:r>
+              <w:rPr>
+                <w:sz w:val="22"/>
+                <w:szCs w:val="22"/>
+              </w:rPr>
+              <w:t xml:space="preserve">, </w:t>
+            </w:r>
+            <w:r>
+              <w:rPr>
+                <w:sz w:val="22"/>
+                <w:szCs w:val="22"/>
                 <w:highlight w:val="yellow"/>
               </w:rPr>
-              <w:t xml:space="preserve">Студент, ПІБ, за час </w:t>
+              <w:t xml:space="preserve">за час </w:t>
             </w:r>
           </w:p>
         </w:tc>
@@ -6109,7 +6251,25 @@
                 <w:szCs w:val="22"/>
                 <w:highlight w:val="yellow"/>
               </w:rPr>
-              <w:t>виконував сумлінно та в межах відведеного  терміну,</w:t>
+              <w:t xml:space="preserve">виконував сумлінно та в межах </w:t>
+            </w:r>
+            <w:proofErr w:type="gramStart"/>
+            <w:r>
+              <w:rPr>
+                <w:sz w:val="22"/>
+                <w:szCs w:val="22"/>
+                <w:highlight w:val="yellow"/>
+              </w:rPr>
+              <w:t>відведеного  терміну</w:t>
+            </w:r>
+            <w:proofErr w:type="gramEnd"/>
+            <w:r>
+              <w:rPr>
+                <w:sz w:val="22"/>
+                <w:szCs w:val="22"/>
+                <w:highlight w:val="yellow"/>
+              </w:rPr>
+              <w:t>,</w:t>
             </w:r>
           </w:p>
         </w:tc>
@@ -6473,7 +6633,25 @@
                 <w:szCs w:val="22"/>
                 <w:highlight w:val="yellow"/>
               </w:rPr>
-              <w:t>Студент впорався з усіма  обов'язками і  повністю виконав</w:t>
+              <w:t xml:space="preserve">Студент впорався з </w:t>
+            </w:r>
+            <w:proofErr w:type="gramStart"/>
+            <w:r>
+              <w:rPr>
+                <w:sz w:val="22"/>
+                <w:szCs w:val="22"/>
+                <w:highlight w:val="yellow"/>
+              </w:rPr>
+              <w:t>усіма  обов'язками</w:t>
+            </w:r>
+            <w:proofErr w:type="gramEnd"/>
+            <w:r>
+              <w:rPr>
+                <w:sz w:val="22"/>
+                <w:szCs w:val="22"/>
+                <w:highlight w:val="yellow"/>
+              </w:rPr>
+              <w:t xml:space="preserve"> і  повністю виконав</w:t>
             </w:r>
           </w:p>
         </w:tc>
@@ -6682,7 +6860,7 @@
           <w:sz w:val="22"/>
           <w:szCs w:val="22"/>
         </w:rPr>
-        <w:t>“__” березня  2025 року</w:t>
+        <w:t>“__” березня 2025 року</w:t>
       </w:r>
     </w:p>
     <w:sectPr>

</xml_diff>

<commit_message>
now the daily tasks table successfully building and filling with data, improvements are needed though
</commit_message>
<xml_diff>
--- a/Resources/diaryFixed.docx
+++ b/Resources/diaryFixed.docx
@@ -4299,6 +4299,7 @@
         <w:t xml:space="preserve"> </w:t>
       </w:r>
       <w:proofErr w:type="spellStart"/>
+      <w:proofErr w:type="gramStart"/>
       <w:r>
         <w:rPr>
           <w:color w:val="000000"/>
@@ -4326,6 +4327,7 @@
         <w:t>науково</w:t>
       </w:r>
       <w:proofErr w:type="spellEnd"/>
+      <w:proofErr w:type="gramEnd"/>
       <w:r>
         <w:rPr>
           <w:color w:val="000000"/>
@@ -4733,7 +4735,25 @@
           <w:sz w:val="16"/>
           <w:szCs w:val="16"/>
         </w:rPr>
-        <w:t xml:space="preserve">• до початку практики </w:t>
+        <w:t xml:space="preserve">• </w:t>
+      </w:r>
+      <w:proofErr w:type="gramStart"/>
+      <w:r>
+        <w:rPr>
+          <w:color w:val="000000"/>
+          <w:sz w:val="16"/>
+          <w:szCs w:val="16"/>
+        </w:rPr>
+        <w:t>до початку</w:t>
+      </w:r>
+      <w:proofErr w:type="gramEnd"/>
+      <w:r>
+        <w:rPr>
+          <w:color w:val="000000"/>
+          <w:sz w:val="16"/>
+          <w:szCs w:val="16"/>
+        </w:rPr>
+        <w:t xml:space="preserve"> практики </w:t>
       </w:r>
       <w:proofErr w:type="spellStart"/>
       <w:r>
@@ -7011,7 +7031,25 @@
           <w:sz w:val="22"/>
           <w:szCs w:val="22"/>
         </w:rPr>
-        <w:t xml:space="preserve"> факультету про роботу студента</w:t>
+        <w:t xml:space="preserve"> факультету </w:t>
+      </w:r>
+      <w:proofErr w:type="gramStart"/>
+      <w:r>
+        <w:rPr>
+          <w:b/>
+          <w:sz w:val="22"/>
+          <w:szCs w:val="22"/>
+        </w:rPr>
+        <w:t>про роботу</w:t>
+      </w:r>
+      <w:proofErr w:type="gramEnd"/>
+      <w:r>
+        <w:rPr>
+          <w:b/>
+          <w:sz w:val="22"/>
+          <w:szCs w:val="22"/>
+        </w:rPr>
+        <w:t xml:space="preserve"> студента</w:t>
       </w:r>
     </w:p>
     <w:p>
@@ -8291,2551 +8329,42 @@
         </w:rPr>
       </w:pPr>
     </w:p>
-    <w:tbl>
-      <w:tblPr>
-        <w:tblStyle w:val="a1"/>
-        <w:tblW w:w="7308" w:type="dxa"/>
-        <w:tblInd w:w="-115" w:type="dxa"/>
-        <w:tblBorders>
-          <w:top w:val="single" w:sz="4" w:space="0" w:color="000000"/>
-          <w:left w:val="single" w:sz="4" w:space="0" w:color="000000"/>
-          <w:bottom w:val="single" w:sz="4" w:space="0" w:color="000000"/>
-          <w:right w:val="single" w:sz="4" w:space="0" w:color="000000"/>
-          <w:insideH w:val="single" w:sz="4" w:space="0" w:color="000000"/>
-          <w:insideV w:val="single" w:sz="4" w:space="0" w:color="000000"/>
-        </w:tblBorders>
-        <w:tblLayout w:type="fixed"/>
-        <w:tblLook w:val="0000" w:firstRow="0" w:lastRow="0" w:firstColumn="0" w:lastColumn="0" w:noHBand="0" w:noVBand="0"/>
-      </w:tblPr>
-      <w:tblGrid>
-        <w:gridCol w:w="648"/>
-        <w:gridCol w:w="3600"/>
-        <w:gridCol w:w="1080"/>
-        <w:gridCol w:w="1092"/>
-        <w:gridCol w:w="888"/>
-      </w:tblGrid>
-      <w:tr>
-        <w:trPr>
-          <w:cantSplit/>
-          <w:trHeight w:val="252"/>
-        </w:trPr>
-        <w:tc>
-          <w:tcPr>
-            <w:tcW w:w="648" w:type="dxa"/>
-            <w:vMerge w:val="restart"/>
-          </w:tcPr>
-          <w:p>
-            <w:pPr>
-              <w:jc w:val="center"/>
-              <w:rPr>
-                <w:b/>
-                <w:sz w:val="22"/>
-                <w:szCs w:val="22"/>
-              </w:rPr>
-            </w:pPr>
-            <w:r>
-              <w:rPr>
-                <w:b/>
-                <w:sz w:val="22"/>
-                <w:szCs w:val="22"/>
-              </w:rPr>
-              <w:t xml:space="preserve">№ </w:t>
-            </w:r>
-          </w:p>
-          <w:p>
-            <w:pPr>
-              <w:jc w:val="center"/>
-              <w:rPr>
-                <w:b/>
-                <w:sz w:val="22"/>
-                <w:szCs w:val="22"/>
-              </w:rPr>
-            </w:pPr>
-            <w:r>
-              <w:rPr>
-                <w:b/>
-                <w:sz w:val="22"/>
-                <w:szCs w:val="22"/>
-              </w:rPr>
-              <w:t>з/п</w:t>
-            </w:r>
-          </w:p>
-        </w:tc>
-        <w:tc>
-          <w:tcPr>
-            <w:tcW w:w="3600" w:type="dxa"/>
-            <w:vMerge w:val="restart"/>
-          </w:tcPr>
-          <w:p>
-            <w:pPr>
-              <w:pStyle w:val="Heading2"/>
-              <w:jc w:val="center"/>
-              <w:rPr>
-                <w:rFonts w:ascii="Times New Roman" w:hAnsi="Times New Roman" w:cs="Times New Roman"/>
-                <w:i w:val="0"/>
-                <w:sz w:val="22"/>
-                <w:szCs w:val="22"/>
-              </w:rPr>
-            </w:pPr>
-            <w:proofErr w:type="spellStart"/>
-            <w:r>
-              <w:rPr>
-                <w:rFonts w:ascii="Times New Roman" w:hAnsi="Times New Roman" w:cs="Times New Roman"/>
-                <w:i w:val="0"/>
-                <w:sz w:val="22"/>
-                <w:szCs w:val="22"/>
-              </w:rPr>
-              <w:t>Назва</w:t>
-            </w:r>
-            <w:proofErr w:type="spellEnd"/>
-            <w:r>
-              <w:rPr>
-                <w:rFonts w:ascii="Times New Roman" w:hAnsi="Times New Roman" w:cs="Times New Roman"/>
-                <w:i w:val="0"/>
-                <w:sz w:val="22"/>
-                <w:szCs w:val="22"/>
-              </w:rPr>
-              <w:t xml:space="preserve"> </w:t>
-            </w:r>
-            <w:proofErr w:type="spellStart"/>
-            <w:r>
-              <w:rPr>
-                <w:rFonts w:ascii="Times New Roman" w:hAnsi="Times New Roman" w:cs="Times New Roman"/>
-                <w:i w:val="0"/>
-                <w:sz w:val="22"/>
-                <w:szCs w:val="22"/>
-              </w:rPr>
-              <w:t>робіт</w:t>
-            </w:r>
-            <w:proofErr w:type="spellEnd"/>
-          </w:p>
-        </w:tc>
-        <w:tc>
-          <w:tcPr>
-            <w:tcW w:w="2172" w:type="dxa"/>
-            <w:gridSpan w:val="2"/>
-          </w:tcPr>
-          <w:p>
-            <w:pPr>
-              <w:jc w:val="center"/>
-              <w:rPr>
-                <w:b/>
-                <w:sz w:val="22"/>
-                <w:szCs w:val="22"/>
-              </w:rPr>
-            </w:pPr>
-            <w:proofErr w:type="spellStart"/>
-            <w:r>
-              <w:rPr>
-                <w:b/>
-                <w:sz w:val="22"/>
-                <w:szCs w:val="22"/>
-              </w:rPr>
-              <w:t>Термін</w:t>
-            </w:r>
-            <w:proofErr w:type="spellEnd"/>
-            <w:r>
-              <w:rPr>
-                <w:b/>
-                <w:sz w:val="22"/>
-                <w:szCs w:val="22"/>
-              </w:rPr>
-              <w:t xml:space="preserve"> </w:t>
-            </w:r>
-            <w:proofErr w:type="spellStart"/>
-            <w:r>
-              <w:rPr>
-                <w:b/>
-                <w:sz w:val="22"/>
-                <w:szCs w:val="22"/>
-              </w:rPr>
-              <w:t>виконання</w:t>
-            </w:r>
-            <w:proofErr w:type="spellEnd"/>
-          </w:p>
-        </w:tc>
-        <w:tc>
-          <w:tcPr>
-            <w:tcW w:w="888" w:type="dxa"/>
-            <w:vMerge w:val="restart"/>
-          </w:tcPr>
-          <w:p>
-            <w:pPr>
-              <w:jc w:val="center"/>
-              <w:rPr>
-                <w:b/>
-                <w:sz w:val="22"/>
-                <w:szCs w:val="22"/>
-              </w:rPr>
-            </w:pPr>
-            <w:proofErr w:type="spellStart"/>
-            <w:r>
-              <w:rPr>
-                <w:b/>
-                <w:sz w:val="22"/>
-                <w:szCs w:val="22"/>
-              </w:rPr>
-              <w:t>Примітки</w:t>
-            </w:r>
-            <w:proofErr w:type="spellEnd"/>
-          </w:p>
-        </w:tc>
-      </w:tr>
-      <w:tr>
-        <w:trPr>
-          <w:cantSplit/>
-          <w:trHeight w:val="161"/>
-        </w:trPr>
-        <w:tc>
-          <w:tcPr>
-            <w:tcW w:w="648" w:type="dxa"/>
-            <w:vMerge/>
-          </w:tcPr>
-          <w:p>
-            <w:pPr>
-              <w:widowControl w:val="0"/>
-              <w:pBdr>
-                <w:top w:val="nil"/>
-                <w:left w:val="nil"/>
-                <w:bottom w:val="nil"/>
-                <w:right w:val="nil"/>
-                <w:between w:val="nil"/>
-              </w:pBdr>
-              <w:spacing w:line="276" w:lineRule="auto"/>
-              <w:rPr>
-                <w:b/>
-                <w:sz w:val="22"/>
-                <w:szCs w:val="22"/>
-              </w:rPr>
-            </w:pPr>
-          </w:p>
-        </w:tc>
-        <w:tc>
-          <w:tcPr>
-            <w:tcW w:w="3600" w:type="dxa"/>
-            <w:vMerge/>
-          </w:tcPr>
-          <w:p>
-            <w:pPr>
-              <w:widowControl w:val="0"/>
-              <w:pBdr>
-                <w:top w:val="nil"/>
-                <w:left w:val="nil"/>
-                <w:bottom w:val="nil"/>
-                <w:right w:val="nil"/>
-                <w:between w:val="nil"/>
-              </w:pBdr>
-              <w:spacing w:line="276" w:lineRule="auto"/>
-              <w:rPr>
-                <w:b/>
-                <w:sz w:val="22"/>
-                <w:szCs w:val="22"/>
-              </w:rPr>
-            </w:pPr>
-          </w:p>
-        </w:tc>
-        <w:tc>
-          <w:tcPr>
-            <w:tcW w:w="1080" w:type="dxa"/>
-          </w:tcPr>
-          <w:p>
-            <w:pPr>
-              <w:jc w:val="center"/>
-              <w:rPr>
-                <w:b/>
-                <w:sz w:val="22"/>
-                <w:szCs w:val="22"/>
-              </w:rPr>
-            </w:pPr>
-            <w:r>
-              <w:rPr>
-                <w:b/>
-                <w:sz w:val="22"/>
-                <w:szCs w:val="22"/>
-              </w:rPr>
-              <w:t>з</w:t>
-            </w:r>
-          </w:p>
-        </w:tc>
-        <w:tc>
-          <w:tcPr>
-            <w:tcW w:w="1092" w:type="dxa"/>
-          </w:tcPr>
-          <w:p>
-            <w:pPr>
-              <w:jc w:val="center"/>
-              <w:rPr>
-                <w:b/>
-                <w:sz w:val="22"/>
-                <w:szCs w:val="22"/>
-              </w:rPr>
-            </w:pPr>
-            <w:r>
-              <w:rPr>
-                <w:b/>
-                <w:sz w:val="22"/>
-                <w:szCs w:val="22"/>
-              </w:rPr>
-              <w:t>по</w:t>
-            </w:r>
-          </w:p>
-        </w:tc>
-        <w:tc>
-          <w:tcPr>
-            <w:tcW w:w="888" w:type="dxa"/>
-            <w:vMerge/>
-          </w:tcPr>
-          <w:p>
-            <w:pPr>
-              <w:widowControl w:val="0"/>
-              <w:pBdr>
-                <w:top w:val="nil"/>
-                <w:left w:val="nil"/>
-                <w:bottom w:val="nil"/>
-                <w:right w:val="nil"/>
-                <w:between w:val="nil"/>
-              </w:pBdr>
-              <w:spacing w:line="276" w:lineRule="auto"/>
-              <w:rPr>
-                <w:b/>
-                <w:sz w:val="22"/>
-                <w:szCs w:val="22"/>
-              </w:rPr>
-            </w:pPr>
-          </w:p>
-        </w:tc>
-      </w:tr>
-      <w:tr>
-        <w:trPr>
-          <w:trHeight w:val="252"/>
-        </w:trPr>
-        <w:tc>
-          <w:tcPr>
-            <w:tcW w:w="648" w:type="dxa"/>
-          </w:tcPr>
-          <w:p>
-            <w:pPr>
-              <w:jc w:val="center"/>
-              <w:rPr>
-                <w:b/>
-                <w:i/>
-                <w:sz w:val="22"/>
-                <w:szCs w:val="22"/>
-              </w:rPr>
-            </w:pPr>
-            <w:r>
-              <w:rPr>
-                <w:b/>
-                <w:i/>
-                <w:sz w:val="22"/>
-                <w:szCs w:val="22"/>
-              </w:rPr>
-              <w:t>1</w:t>
-            </w:r>
-          </w:p>
-        </w:tc>
-        <w:tc>
-          <w:tcPr>
-            <w:tcW w:w="3600" w:type="dxa"/>
-          </w:tcPr>
-          <w:p>
-            <w:pPr>
-              <w:jc w:val="center"/>
-              <w:rPr>
-                <w:b/>
-                <w:i/>
-                <w:sz w:val="22"/>
-                <w:szCs w:val="22"/>
-              </w:rPr>
-            </w:pPr>
-            <w:r>
-              <w:rPr>
-                <w:b/>
-                <w:i/>
-                <w:sz w:val="22"/>
-                <w:szCs w:val="22"/>
-              </w:rPr>
-              <w:t>2</w:t>
-            </w:r>
-          </w:p>
-        </w:tc>
-        <w:tc>
-          <w:tcPr>
-            <w:tcW w:w="1080" w:type="dxa"/>
-          </w:tcPr>
-          <w:p>
-            <w:pPr>
-              <w:jc w:val="center"/>
-              <w:rPr>
-                <w:b/>
-                <w:i/>
-                <w:sz w:val="22"/>
-                <w:szCs w:val="22"/>
-              </w:rPr>
-            </w:pPr>
-            <w:r>
-              <w:rPr>
-                <w:b/>
-                <w:i/>
-                <w:sz w:val="22"/>
-                <w:szCs w:val="22"/>
-              </w:rPr>
-              <w:t>3</w:t>
-            </w:r>
-          </w:p>
-        </w:tc>
-        <w:tc>
-          <w:tcPr>
-            <w:tcW w:w="1092" w:type="dxa"/>
-          </w:tcPr>
-          <w:p>
-            <w:pPr>
-              <w:jc w:val="center"/>
-              <w:rPr>
-                <w:b/>
-                <w:i/>
-                <w:sz w:val="22"/>
-                <w:szCs w:val="22"/>
-              </w:rPr>
-            </w:pPr>
-            <w:r>
-              <w:rPr>
-                <w:b/>
-                <w:i/>
-                <w:sz w:val="22"/>
-                <w:szCs w:val="22"/>
-              </w:rPr>
-              <w:t>4</w:t>
-            </w:r>
-          </w:p>
-        </w:tc>
-        <w:tc>
-          <w:tcPr>
-            <w:tcW w:w="888" w:type="dxa"/>
-          </w:tcPr>
-          <w:p>
-            <w:pPr>
-              <w:jc w:val="center"/>
-              <w:rPr>
-                <w:b/>
-                <w:i/>
-                <w:sz w:val="22"/>
-                <w:szCs w:val="22"/>
-              </w:rPr>
-            </w:pPr>
-            <w:r>
-              <w:rPr>
-                <w:b/>
-                <w:i/>
-                <w:sz w:val="22"/>
-                <w:szCs w:val="22"/>
-              </w:rPr>
-              <w:t>5</w:t>
-            </w:r>
-          </w:p>
-        </w:tc>
-      </w:tr>
-      <w:tr>
-        <w:trPr>
-          <w:trHeight w:val="252"/>
-        </w:trPr>
-        <w:tc>
-          <w:tcPr>
-            <w:tcW w:w="648" w:type="dxa"/>
-          </w:tcPr>
-          <w:p>
-            <w:pPr>
-              <w:jc w:val="center"/>
-              <w:rPr>
-                <w:sz w:val="22"/>
-                <w:szCs w:val="22"/>
-                <w:highlight w:val="yellow"/>
-              </w:rPr>
-            </w:pPr>
-            <w:r>
-              <w:rPr>
-                <w:sz w:val="22"/>
-                <w:szCs w:val="22"/>
-                <w:highlight w:val="yellow"/>
-              </w:rPr>
-              <w:t>1.</w:t>
-            </w:r>
-          </w:p>
-        </w:tc>
-        <w:tc>
-          <w:tcPr>
-            <w:tcW w:w="3600" w:type="dxa"/>
-          </w:tcPr>
-          <w:p>
-            <w:pPr>
-              <w:jc w:val="center"/>
-              <w:rPr>
-                <w:sz w:val="22"/>
-                <w:szCs w:val="22"/>
-                <w:highlight w:val="yellow"/>
-              </w:rPr>
-            </w:pPr>
-            <w:r>
-              <w:rPr>
-                <w:sz w:val="22"/>
-                <w:szCs w:val="22"/>
-                <w:highlight w:val="yellow"/>
-              </w:rPr>
-              <w:t>Приклад</w:t>
-            </w:r>
-          </w:p>
-        </w:tc>
-        <w:tc>
-          <w:tcPr>
-            <w:tcW w:w="1080" w:type="dxa"/>
-          </w:tcPr>
-          <w:p>
-            <w:pPr>
-              <w:jc w:val="center"/>
-              <w:rPr>
-                <w:sz w:val="22"/>
-                <w:szCs w:val="22"/>
-                <w:highlight w:val="yellow"/>
-              </w:rPr>
-            </w:pPr>
-            <w:r>
-              <w:rPr>
-                <w:sz w:val="22"/>
-                <w:szCs w:val="22"/>
-                <w:highlight w:val="yellow"/>
-              </w:rPr>
-              <w:t>2.08</w:t>
-            </w:r>
-          </w:p>
-        </w:tc>
-        <w:tc>
-          <w:tcPr>
-            <w:tcW w:w="1092" w:type="dxa"/>
-          </w:tcPr>
-          <w:p>
-            <w:pPr>
-              <w:jc w:val="center"/>
-              <w:rPr>
-                <w:sz w:val="22"/>
-                <w:szCs w:val="22"/>
-                <w:highlight w:val="yellow"/>
-              </w:rPr>
-            </w:pPr>
-            <w:r>
-              <w:rPr>
-                <w:sz w:val="22"/>
-                <w:szCs w:val="22"/>
-                <w:highlight w:val="yellow"/>
-              </w:rPr>
-              <w:t>3.08</w:t>
-            </w:r>
-          </w:p>
-        </w:tc>
-        <w:tc>
-          <w:tcPr>
-            <w:tcW w:w="888" w:type="dxa"/>
-          </w:tcPr>
-          <w:p>
-            <w:pPr>
-              <w:jc w:val="center"/>
-              <w:rPr>
-                <w:sz w:val="22"/>
-                <w:szCs w:val="22"/>
-                <w:highlight w:val="yellow"/>
-              </w:rPr>
-            </w:pPr>
-          </w:p>
-        </w:tc>
-      </w:tr>
-      <w:tr>
-        <w:trPr>
-          <w:trHeight w:val="252"/>
-        </w:trPr>
-        <w:tc>
-          <w:tcPr>
-            <w:tcW w:w="648" w:type="dxa"/>
-          </w:tcPr>
-          <w:p>
-            <w:pPr>
-              <w:jc w:val="center"/>
-              <w:rPr>
-                <w:sz w:val="22"/>
-                <w:szCs w:val="22"/>
-                <w:highlight w:val="yellow"/>
-              </w:rPr>
-            </w:pPr>
-            <w:r>
-              <w:rPr>
-                <w:sz w:val="22"/>
-                <w:szCs w:val="22"/>
-                <w:highlight w:val="yellow"/>
-              </w:rPr>
-              <w:t>2.</w:t>
-            </w:r>
-          </w:p>
-        </w:tc>
-        <w:tc>
-          <w:tcPr>
-            <w:tcW w:w="3600" w:type="dxa"/>
-          </w:tcPr>
-          <w:p>
-            <w:pPr>
-              <w:jc w:val="center"/>
-              <w:rPr>
-                <w:sz w:val="22"/>
-                <w:szCs w:val="22"/>
-                <w:highlight w:val="yellow"/>
-              </w:rPr>
-            </w:pPr>
-            <w:r>
-              <w:rPr>
-                <w:sz w:val="22"/>
-                <w:szCs w:val="22"/>
-                <w:highlight w:val="yellow"/>
-              </w:rPr>
-              <w:t>Приклад</w:t>
-            </w:r>
-          </w:p>
-        </w:tc>
-        <w:tc>
-          <w:tcPr>
-            <w:tcW w:w="1080" w:type="dxa"/>
-          </w:tcPr>
-          <w:p>
-            <w:pPr>
-              <w:jc w:val="center"/>
-              <w:rPr>
-                <w:sz w:val="22"/>
-                <w:szCs w:val="22"/>
-                <w:highlight w:val="yellow"/>
-              </w:rPr>
-            </w:pPr>
-            <w:r>
-              <w:rPr>
-                <w:sz w:val="22"/>
-                <w:szCs w:val="22"/>
-                <w:highlight w:val="yellow"/>
-              </w:rPr>
-              <w:t>4.08</w:t>
-            </w:r>
-          </w:p>
-        </w:tc>
-        <w:tc>
-          <w:tcPr>
-            <w:tcW w:w="1092" w:type="dxa"/>
-          </w:tcPr>
-          <w:p>
-            <w:pPr>
-              <w:jc w:val="center"/>
-              <w:rPr>
-                <w:sz w:val="22"/>
-                <w:szCs w:val="22"/>
-                <w:highlight w:val="yellow"/>
-              </w:rPr>
-            </w:pPr>
-            <w:r>
-              <w:rPr>
-                <w:sz w:val="22"/>
-                <w:szCs w:val="22"/>
-                <w:highlight w:val="yellow"/>
-              </w:rPr>
-              <w:t>11.08</w:t>
-            </w:r>
-          </w:p>
-        </w:tc>
-        <w:tc>
-          <w:tcPr>
-            <w:tcW w:w="888" w:type="dxa"/>
-          </w:tcPr>
-          <w:p>
-            <w:pPr>
-              <w:jc w:val="center"/>
-              <w:rPr>
-                <w:sz w:val="22"/>
-                <w:szCs w:val="22"/>
-                <w:highlight w:val="yellow"/>
-              </w:rPr>
-            </w:pPr>
-          </w:p>
-        </w:tc>
-      </w:tr>
-      <w:tr>
-        <w:trPr>
-          <w:trHeight w:val="252"/>
-        </w:trPr>
-        <w:tc>
-          <w:tcPr>
-            <w:tcW w:w="648" w:type="dxa"/>
-          </w:tcPr>
-          <w:p>
-            <w:pPr>
-              <w:jc w:val="center"/>
-              <w:rPr>
-                <w:sz w:val="22"/>
-                <w:szCs w:val="22"/>
-              </w:rPr>
-            </w:pPr>
-          </w:p>
-        </w:tc>
-        <w:tc>
-          <w:tcPr>
-            <w:tcW w:w="3600" w:type="dxa"/>
-          </w:tcPr>
-          <w:p>
-            <w:pPr>
-              <w:jc w:val="center"/>
-              <w:rPr>
-                <w:sz w:val="22"/>
-                <w:szCs w:val="22"/>
-              </w:rPr>
-            </w:pPr>
-          </w:p>
-        </w:tc>
-        <w:tc>
-          <w:tcPr>
-            <w:tcW w:w="1080" w:type="dxa"/>
-          </w:tcPr>
-          <w:p>
-            <w:pPr>
-              <w:jc w:val="center"/>
-              <w:rPr>
-                <w:sz w:val="22"/>
-                <w:szCs w:val="22"/>
-              </w:rPr>
-            </w:pPr>
-          </w:p>
-        </w:tc>
-        <w:tc>
-          <w:tcPr>
-            <w:tcW w:w="1092" w:type="dxa"/>
-          </w:tcPr>
-          <w:p>
-            <w:pPr>
-              <w:jc w:val="center"/>
-              <w:rPr>
-                <w:sz w:val="22"/>
-                <w:szCs w:val="22"/>
-              </w:rPr>
-            </w:pPr>
-          </w:p>
-        </w:tc>
-        <w:tc>
-          <w:tcPr>
-            <w:tcW w:w="888" w:type="dxa"/>
-          </w:tcPr>
-          <w:p>
-            <w:pPr>
-              <w:jc w:val="center"/>
-              <w:rPr>
-                <w:sz w:val="22"/>
-                <w:szCs w:val="22"/>
-              </w:rPr>
-            </w:pPr>
-          </w:p>
-        </w:tc>
-      </w:tr>
-      <w:tr>
-        <w:trPr>
-          <w:trHeight w:val="252"/>
-        </w:trPr>
-        <w:tc>
-          <w:tcPr>
-            <w:tcW w:w="648" w:type="dxa"/>
-          </w:tcPr>
-          <w:p>
-            <w:pPr>
-              <w:jc w:val="center"/>
-              <w:rPr>
-                <w:sz w:val="22"/>
-                <w:szCs w:val="22"/>
-              </w:rPr>
-            </w:pPr>
-          </w:p>
-        </w:tc>
-        <w:tc>
-          <w:tcPr>
-            <w:tcW w:w="3600" w:type="dxa"/>
-          </w:tcPr>
-          <w:p>
-            <w:pPr>
-              <w:jc w:val="center"/>
-              <w:rPr>
-                <w:sz w:val="22"/>
-                <w:szCs w:val="22"/>
-              </w:rPr>
-            </w:pPr>
-          </w:p>
-        </w:tc>
-        <w:tc>
-          <w:tcPr>
-            <w:tcW w:w="1080" w:type="dxa"/>
-          </w:tcPr>
-          <w:p>
-            <w:pPr>
-              <w:jc w:val="center"/>
-              <w:rPr>
-                <w:sz w:val="22"/>
-                <w:szCs w:val="22"/>
-              </w:rPr>
-            </w:pPr>
-          </w:p>
-        </w:tc>
-        <w:tc>
-          <w:tcPr>
-            <w:tcW w:w="1092" w:type="dxa"/>
-          </w:tcPr>
-          <w:p>
-            <w:pPr>
-              <w:jc w:val="center"/>
-              <w:rPr>
-                <w:sz w:val="22"/>
-                <w:szCs w:val="22"/>
-              </w:rPr>
-            </w:pPr>
-          </w:p>
-        </w:tc>
-        <w:tc>
-          <w:tcPr>
-            <w:tcW w:w="888" w:type="dxa"/>
-          </w:tcPr>
-          <w:p>
-            <w:pPr>
-              <w:jc w:val="center"/>
-              <w:rPr>
-                <w:sz w:val="22"/>
-                <w:szCs w:val="22"/>
-              </w:rPr>
-            </w:pPr>
-          </w:p>
-        </w:tc>
-      </w:tr>
-      <w:tr>
-        <w:trPr>
-          <w:trHeight w:val="252"/>
-        </w:trPr>
-        <w:tc>
-          <w:tcPr>
-            <w:tcW w:w="648" w:type="dxa"/>
-          </w:tcPr>
-          <w:p>
-            <w:pPr>
-              <w:jc w:val="center"/>
-              <w:rPr>
-                <w:sz w:val="22"/>
-                <w:szCs w:val="22"/>
-              </w:rPr>
-            </w:pPr>
-          </w:p>
-        </w:tc>
-        <w:tc>
-          <w:tcPr>
-            <w:tcW w:w="3600" w:type="dxa"/>
-          </w:tcPr>
-          <w:p>
-            <w:pPr>
-              <w:jc w:val="center"/>
-              <w:rPr>
-                <w:sz w:val="22"/>
-                <w:szCs w:val="22"/>
-              </w:rPr>
-            </w:pPr>
-          </w:p>
-        </w:tc>
-        <w:tc>
-          <w:tcPr>
-            <w:tcW w:w="1080" w:type="dxa"/>
-          </w:tcPr>
-          <w:p>
-            <w:pPr>
-              <w:jc w:val="center"/>
-              <w:rPr>
-                <w:sz w:val="22"/>
-                <w:szCs w:val="22"/>
-              </w:rPr>
-            </w:pPr>
-          </w:p>
-        </w:tc>
-        <w:tc>
-          <w:tcPr>
-            <w:tcW w:w="1092" w:type="dxa"/>
-          </w:tcPr>
-          <w:p>
-            <w:pPr>
-              <w:jc w:val="center"/>
-              <w:rPr>
-                <w:sz w:val="22"/>
-                <w:szCs w:val="22"/>
-              </w:rPr>
-            </w:pPr>
-          </w:p>
-        </w:tc>
-        <w:tc>
-          <w:tcPr>
-            <w:tcW w:w="888" w:type="dxa"/>
-          </w:tcPr>
-          <w:p>
-            <w:pPr>
-              <w:jc w:val="center"/>
-              <w:rPr>
-                <w:sz w:val="22"/>
-                <w:szCs w:val="22"/>
-              </w:rPr>
-            </w:pPr>
-          </w:p>
-        </w:tc>
-      </w:tr>
-      <w:tr>
-        <w:trPr>
-          <w:trHeight w:val="252"/>
-        </w:trPr>
-        <w:tc>
-          <w:tcPr>
-            <w:tcW w:w="648" w:type="dxa"/>
-          </w:tcPr>
-          <w:p>
-            <w:pPr>
-              <w:jc w:val="center"/>
-              <w:rPr>
-                <w:sz w:val="22"/>
-                <w:szCs w:val="22"/>
-              </w:rPr>
-            </w:pPr>
-          </w:p>
-        </w:tc>
-        <w:tc>
-          <w:tcPr>
-            <w:tcW w:w="3600" w:type="dxa"/>
-          </w:tcPr>
-          <w:p>
-            <w:pPr>
-              <w:jc w:val="center"/>
-              <w:rPr>
-                <w:sz w:val="22"/>
-                <w:szCs w:val="22"/>
-              </w:rPr>
-            </w:pPr>
-          </w:p>
-        </w:tc>
-        <w:tc>
-          <w:tcPr>
-            <w:tcW w:w="1080" w:type="dxa"/>
-          </w:tcPr>
-          <w:p>
-            <w:pPr>
-              <w:jc w:val="center"/>
-              <w:rPr>
-                <w:sz w:val="22"/>
-                <w:szCs w:val="22"/>
-              </w:rPr>
-            </w:pPr>
-          </w:p>
-        </w:tc>
-        <w:tc>
-          <w:tcPr>
-            <w:tcW w:w="1092" w:type="dxa"/>
-          </w:tcPr>
-          <w:p>
-            <w:pPr>
-              <w:jc w:val="center"/>
-              <w:rPr>
-                <w:sz w:val="22"/>
-                <w:szCs w:val="22"/>
-              </w:rPr>
-            </w:pPr>
-          </w:p>
-        </w:tc>
-        <w:tc>
-          <w:tcPr>
-            <w:tcW w:w="888" w:type="dxa"/>
-          </w:tcPr>
-          <w:p>
-            <w:pPr>
-              <w:jc w:val="center"/>
-              <w:rPr>
-                <w:sz w:val="22"/>
-                <w:szCs w:val="22"/>
-              </w:rPr>
-            </w:pPr>
-          </w:p>
-        </w:tc>
-      </w:tr>
-      <w:tr>
-        <w:trPr>
-          <w:trHeight w:val="252"/>
-        </w:trPr>
-        <w:tc>
-          <w:tcPr>
-            <w:tcW w:w="648" w:type="dxa"/>
-          </w:tcPr>
-          <w:p>
-            <w:pPr>
-              <w:jc w:val="center"/>
-              <w:rPr>
-                <w:sz w:val="22"/>
-                <w:szCs w:val="22"/>
-              </w:rPr>
-            </w:pPr>
-          </w:p>
-        </w:tc>
-        <w:tc>
-          <w:tcPr>
-            <w:tcW w:w="3600" w:type="dxa"/>
-          </w:tcPr>
-          <w:p>
-            <w:pPr>
-              <w:jc w:val="center"/>
-              <w:rPr>
-                <w:sz w:val="22"/>
-                <w:szCs w:val="22"/>
-              </w:rPr>
-            </w:pPr>
-          </w:p>
-        </w:tc>
-        <w:tc>
-          <w:tcPr>
-            <w:tcW w:w="1080" w:type="dxa"/>
-          </w:tcPr>
-          <w:p>
-            <w:pPr>
-              <w:jc w:val="center"/>
-              <w:rPr>
-                <w:sz w:val="22"/>
-                <w:szCs w:val="22"/>
-              </w:rPr>
-            </w:pPr>
-          </w:p>
-        </w:tc>
-        <w:tc>
-          <w:tcPr>
-            <w:tcW w:w="1092" w:type="dxa"/>
-          </w:tcPr>
-          <w:p>
-            <w:pPr>
-              <w:jc w:val="center"/>
-              <w:rPr>
-                <w:sz w:val="22"/>
-                <w:szCs w:val="22"/>
-              </w:rPr>
-            </w:pPr>
-          </w:p>
-        </w:tc>
-        <w:tc>
-          <w:tcPr>
-            <w:tcW w:w="888" w:type="dxa"/>
-          </w:tcPr>
-          <w:p>
-            <w:pPr>
-              <w:jc w:val="center"/>
-              <w:rPr>
-                <w:sz w:val="22"/>
-                <w:szCs w:val="22"/>
-              </w:rPr>
-            </w:pPr>
-          </w:p>
-        </w:tc>
-      </w:tr>
-      <w:tr>
-        <w:trPr>
-          <w:trHeight w:val="252"/>
-        </w:trPr>
-        <w:tc>
-          <w:tcPr>
-            <w:tcW w:w="648" w:type="dxa"/>
-          </w:tcPr>
-          <w:p>
-            <w:pPr>
-              <w:jc w:val="center"/>
-              <w:rPr>
-                <w:sz w:val="22"/>
-                <w:szCs w:val="22"/>
-              </w:rPr>
-            </w:pPr>
-          </w:p>
-        </w:tc>
-        <w:tc>
-          <w:tcPr>
-            <w:tcW w:w="3600" w:type="dxa"/>
-          </w:tcPr>
-          <w:p>
-            <w:pPr>
-              <w:jc w:val="center"/>
-              <w:rPr>
-                <w:sz w:val="22"/>
-                <w:szCs w:val="22"/>
-              </w:rPr>
-            </w:pPr>
-          </w:p>
-        </w:tc>
-        <w:tc>
-          <w:tcPr>
-            <w:tcW w:w="1080" w:type="dxa"/>
-          </w:tcPr>
-          <w:p>
-            <w:pPr>
-              <w:jc w:val="center"/>
-              <w:rPr>
-                <w:sz w:val="22"/>
-                <w:szCs w:val="22"/>
-              </w:rPr>
-            </w:pPr>
-          </w:p>
-        </w:tc>
-        <w:tc>
-          <w:tcPr>
-            <w:tcW w:w="1092" w:type="dxa"/>
-          </w:tcPr>
-          <w:p>
-            <w:pPr>
-              <w:jc w:val="center"/>
-              <w:rPr>
-                <w:sz w:val="22"/>
-                <w:szCs w:val="22"/>
-              </w:rPr>
-            </w:pPr>
-          </w:p>
-        </w:tc>
-        <w:tc>
-          <w:tcPr>
-            <w:tcW w:w="888" w:type="dxa"/>
-          </w:tcPr>
-          <w:p>
-            <w:pPr>
-              <w:jc w:val="center"/>
-              <w:rPr>
-                <w:sz w:val="22"/>
-                <w:szCs w:val="22"/>
-              </w:rPr>
-            </w:pPr>
-          </w:p>
-        </w:tc>
-      </w:tr>
-      <w:tr>
-        <w:trPr>
-          <w:trHeight w:val="252"/>
-        </w:trPr>
-        <w:tc>
-          <w:tcPr>
-            <w:tcW w:w="648" w:type="dxa"/>
-          </w:tcPr>
-          <w:p>
-            <w:pPr>
-              <w:jc w:val="center"/>
-              <w:rPr>
-                <w:sz w:val="22"/>
-                <w:szCs w:val="22"/>
-              </w:rPr>
-            </w:pPr>
-          </w:p>
-        </w:tc>
-        <w:tc>
-          <w:tcPr>
-            <w:tcW w:w="3600" w:type="dxa"/>
-          </w:tcPr>
-          <w:p>
-            <w:pPr>
-              <w:jc w:val="center"/>
-              <w:rPr>
-                <w:sz w:val="22"/>
-                <w:szCs w:val="22"/>
-              </w:rPr>
-            </w:pPr>
-          </w:p>
-        </w:tc>
-        <w:tc>
-          <w:tcPr>
-            <w:tcW w:w="1080" w:type="dxa"/>
-          </w:tcPr>
-          <w:p>
-            <w:pPr>
-              <w:jc w:val="center"/>
-              <w:rPr>
-                <w:sz w:val="22"/>
-                <w:szCs w:val="22"/>
-              </w:rPr>
-            </w:pPr>
-          </w:p>
-        </w:tc>
-        <w:tc>
-          <w:tcPr>
-            <w:tcW w:w="1092" w:type="dxa"/>
-          </w:tcPr>
-          <w:p>
-            <w:pPr>
-              <w:jc w:val="center"/>
-              <w:rPr>
-                <w:sz w:val="22"/>
-                <w:szCs w:val="22"/>
-              </w:rPr>
-            </w:pPr>
-          </w:p>
-        </w:tc>
-        <w:tc>
-          <w:tcPr>
-            <w:tcW w:w="888" w:type="dxa"/>
-          </w:tcPr>
-          <w:p>
-            <w:pPr>
-              <w:jc w:val="center"/>
-              <w:rPr>
-                <w:sz w:val="22"/>
-                <w:szCs w:val="22"/>
-              </w:rPr>
-            </w:pPr>
-          </w:p>
-        </w:tc>
-      </w:tr>
-      <w:tr>
-        <w:trPr>
-          <w:trHeight w:val="252"/>
-        </w:trPr>
-        <w:tc>
-          <w:tcPr>
-            <w:tcW w:w="648" w:type="dxa"/>
-          </w:tcPr>
-          <w:p>
-            <w:pPr>
-              <w:jc w:val="center"/>
-              <w:rPr>
-                <w:sz w:val="22"/>
-                <w:szCs w:val="22"/>
-              </w:rPr>
-            </w:pPr>
-          </w:p>
-        </w:tc>
-        <w:tc>
-          <w:tcPr>
-            <w:tcW w:w="3600" w:type="dxa"/>
-          </w:tcPr>
-          <w:p>
-            <w:pPr>
-              <w:jc w:val="center"/>
-              <w:rPr>
-                <w:b/>
-                <w:sz w:val="22"/>
-                <w:szCs w:val="22"/>
-              </w:rPr>
-            </w:pPr>
-          </w:p>
-        </w:tc>
-        <w:tc>
-          <w:tcPr>
-            <w:tcW w:w="1080" w:type="dxa"/>
-          </w:tcPr>
-          <w:p>
-            <w:pPr>
-              <w:jc w:val="center"/>
-              <w:rPr>
-                <w:sz w:val="22"/>
-                <w:szCs w:val="22"/>
-              </w:rPr>
-            </w:pPr>
-          </w:p>
-        </w:tc>
-        <w:tc>
-          <w:tcPr>
-            <w:tcW w:w="1092" w:type="dxa"/>
-          </w:tcPr>
-          <w:p>
-            <w:pPr>
-              <w:jc w:val="center"/>
-              <w:rPr>
-                <w:sz w:val="22"/>
-                <w:szCs w:val="22"/>
-              </w:rPr>
-            </w:pPr>
-          </w:p>
-        </w:tc>
-        <w:tc>
-          <w:tcPr>
-            <w:tcW w:w="888" w:type="dxa"/>
-          </w:tcPr>
-          <w:p>
-            <w:pPr>
-              <w:jc w:val="center"/>
-              <w:rPr>
-                <w:sz w:val="22"/>
-                <w:szCs w:val="22"/>
-              </w:rPr>
-            </w:pPr>
-          </w:p>
-        </w:tc>
-      </w:tr>
-      <w:tr>
-        <w:trPr>
-          <w:trHeight w:val="252"/>
-        </w:trPr>
-        <w:tc>
-          <w:tcPr>
-            <w:tcW w:w="648" w:type="dxa"/>
-          </w:tcPr>
-          <w:p>
-            <w:pPr>
-              <w:jc w:val="center"/>
-              <w:rPr>
-                <w:sz w:val="22"/>
-                <w:szCs w:val="22"/>
-              </w:rPr>
-            </w:pPr>
-          </w:p>
-        </w:tc>
-        <w:tc>
-          <w:tcPr>
-            <w:tcW w:w="3600" w:type="dxa"/>
-          </w:tcPr>
-          <w:p>
-            <w:pPr>
-              <w:jc w:val="center"/>
-              <w:rPr>
-                <w:sz w:val="22"/>
-                <w:szCs w:val="22"/>
-              </w:rPr>
-            </w:pPr>
-          </w:p>
-        </w:tc>
-        <w:tc>
-          <w:tcPr>
-            <w:tcW w:w="1080" w:type="dxa"/>
-          </w:tcPr>
-          <w:p>
-            <w:pPr>
-              <w:jc w:val="center"/>
-              <w:rPr>
-                <w:sz w:val="22"/>
-                <w:szCs w:val="22"/>
-              </w:rPr>
-            </w:pPr>
-          </w:p>
-        </w:tc>
-        <w:tc>
-          <w:tcPr>
-            <w:tcW w:w="1092" w:type="dxa"/>
-          </w:tcPr>
-          <w:p>
-            <w:pPr>
-              <w:jc w:val="center"/>
-              <w:rPr>
-                <w:sz w:val="22"/>
-                <w:szCs w:val="22"/>
-              </w:rPr>
-            </w:pPr>
-          </w:p>
-        </w:tc>
-        <w:tc>
-          <w:tcPr>
-            <w:tcW w:w="888" w:type="dxa"/>
-          </w:tcPr>
-          <w:p>
-            <w:pPr>
-              <w:jc w:val="center"/>
-              <w:rPr>
-                <w:sz w:val="22"/>
-                <w:szCs w:val="22"/>
-              </w:rPr>
-            </w:pPr>
-          </w:p>
-        </w:tc>
-      </w:tr>
-      <w:tr>
-        <w:trPr>
-          <w:trHeight w:val="252"/>
-        </w:trPr>
-        <w:tc>
-          <w:tcPr>
-            <w:tcW w:w="648" w:type="dxa"/>
-          </w:tcPr>
-          <w:p>
-            <w:pPr>
-              <w:jc w:val="center"/>
-              <w:rPr>
-                <w:sz w:val="22"/>
-                <w:szCs w:val="22"/>
-              </w:rPr>
-            </w:pPr>
-          </w:p>
-        </w:tc>
-        <w:tc>
-          <w:tcPr>
-            <w:tcW w:w="3600" w:type="dxa"/>
-          </w:tcPr>
-          <w:p>
-            <w:pPr>
-              <w:jc w:val="center"/>
-              <w:rPr>
-                <w:sz w:val="22"/>
-                <w:szCs w:val="22"/>
-              </w:rPr>
-            </w:pPr>
-          </w:p>
-        </w:tc>
-        <w:tc>
-          <w:tcPr>
-            <w:tcW w:w="1080" w:type="dxa"/>
-          </w:tcPr>
-          <w:p>
-            <w:pPr>
-              <w:jc w:val="center"/>
-              <w:rPr>
-                <w:sz w:val="22"/>
-                <w:szCs w:val="22"/>
-              </w:rPr>
-            </w:pPr>
-          </w:p>
-        </w:tc>
-        <w:tc>
-          <w:tcPr>
-            <w:tcW w:w="1092" w:type="dxa"/>
-          </w:tcPr>
-          <w:p>
-            <w:pPr>
-              <w:jc w:val="center"/>
-              <w:rPr>
-                <w:sz w:val="22"/>
-                <w:szCs w:val="22"/>
-              </w:rPr>
-            </w:pPr>
-          </w:p>
-        </w:tc>
-        <w:tc>
-          <w:tcPr>
-            <w:tcW w:w="888" w:type="dxa"/>
-          </w:tcPr>
-          <w:p>
-            <w:pPr>
-              <w:jc w:val="center"/>
-              <w:rPr>
-                <w:sz w:val="22"/>
-                <w:szCs w:val="22"/>
-              </w:rPr>
-            </w:pPr>
-          </w:p>
-        </w:tc>
-      </w:tr>
-      <w:tr>
-        <w:trPr>
-          <w:trHeight w:val="252"/>
-        </w:trPr>
-        <w:tc>
-          <w:tcPr>
-            <w:tcW w:w="648" w:type="dxa"/>
-          </w:tcPr>
-          <w:p>
-            <w:pPr>
-              <w:jc w:val="center"/>
-              <w:rPr>
-                <w:sz w:val="22"/>
-                <w:szCs w:val="22"/>
-              </w:rPr>
-            </w:pPr>
-          </w:p>
-        </w:tc>
-        <w:tc>
-          <w:tcPr>
-            <w:tcW w:w="3600" w:type="dxa"/>
-          </w:tcPr>
-          <w:p>
-            <w:pPr>
-              <w:jc w:val="center"/>
-              <w:rPr>
-                <w:sz w:val="22"/>
-                <w:szCs w:val="22"/>
-              </w:rPr>
-            </w:pPr>
-          </w:p>
-        </w:tc>
-        <w:tc>
-          <w:tcPr>
-            <w:tcW w:w="1080" w:type="dxa"/>
-          </w:tcPr>
-          <w:p>
-            <w:pPr>
-              <w:jc w:val="center"/>
-              <w:rPr>
-                <w:sz w:val="22"/>
-                <w:szCs w:val="22"/>
-              </w:rPr>
-            </w:pPr>
-          </w:p>
-        </w:tc>
-        <w:tc>
-          <w:tcPr>
-            <w:tcW w:w="1092" w:type="dxa"/>
-          </w:tcPr>
-          <w:p>
-            <w:pPr>
-              <w:jc w:val="center"/>
-              <w:rPr>
-                <w:sz w:val="22"/>
-                <w:szCs w:val="22"/>
-              </w:rPr>
-            </w:pPr>
-          </w:p>
-        </w:tc>
-        <w:tc>
-          <w:tcPr>
-            <w:tcW w:w="888" w:type="dxa"/>
-          </w:tcPr>
-          <w:p>
-            <w:pPr>
-              <w:jc w:val="center"/>
-              <w:rPr>
-                <w:sz w:val="22"/>
-                <w:szCs w:val="22"/>
-              </w:rPr>
-            </w:pPr>
-          </w:p>
-        </w:tc>
-      </w:tr>
-      <w:tr>
-        <w:trPr>
-          <w:trHeight w:val="252"/>
-        </w:trPr>
-        <w:tc>
-          <w:tcPr>
-            <w:tcW w:w="648" w:type="dxa"/>
-          </w:tcPr>
-          <w:p>
-            <w:pPr>
-              <w:jc w:val="center"/>
-              <w:rPr>
-                <w:sz w:val="22"/>
-                <w:szCs w:val="22"/>
-              </w:rPr>
-            </w:pPr>
-          </w:p>
-        </w:tc>
-        <w:tc>
-          <w:tcPr>
-            <w:tcW w:w="3600" w:type="dxa"/>
-          </w:tcPr>
-          <w:p>
-            <w:pPr>
-              <w:jc w:val="center"/>
-              <w:rPr>
-                <w:sz w:val="22"/>
-                <w:szCs w:val="22"/>
-              </w:rPr>
-            </w:pPr>
-          </w:p>
-        </w:tc>
-        <w:tc>
-          <w:tcPr>
-            <w:tcW w:w="1080" w:type="dxa"/>
-          </w:tcPr>
-          <w:p>
-            <w:pPr>
-              <w:jc w:val="center"/>
-              <w:rPr>
-                <w:sz w:val="22"/>
-                <w:szCs w:val="22"/>
-              </w:rPr>
-            </w:pPr>
-          </w:p>
-        </w:tc>
-        <w:tc>
-          <w:tcPr>
-            <w:tcW w:w="1092" w:type="dxa"/>
-          </w:tcPr>
-          <w:p>
-            <w:pPr>
-              <w:jc w:val="center"/>
-              <w:rPr>
-                <w:sz w:val="22"/>
-                <w:szCs w:val="22"/>
-              </w:rPr>
-            </w:pPr>
-          </w:p>
-        </w:tc>
-        <w:tc>
-          <w:tcPr>
-            <w:tcW w:w="888" w:type="dxa"/>
-          </w:tcPr>
-          <w:p>
-            <w:pPr>
-              <w:jc w:val="center"/>
-              <w:rPr>
-                <w:sz w:val="22"/>
-                <w:szCs w:val="22"/>
-              </w:rPr>
-            </w:pPr>
-          </w:p>
-        </w:tc>
-      </w:tr>
-      <w:tr>
-        <w:trPr>
-          <w:trHeight w:val="252"/>
-        </w:trPr>
-        <w:tc>
-          <w:tcPr>
-            <w:tcW w:w="648" w:type="dxa"/>
-          </w:tcPr>
-          <w:p>
-            <w:pPr>
-              <w:jc w:val="center"/>
-              <w:rPr>
-                <w:sz w:val="22"/>
-                <w:szCs w:val="22"/>
-              </w:rPr>
-            </w:pPr>
-          </w:p>
-        </w:tc>
-        <w:tc>
-          <w:tcPr>
-            <w:tcW w:w="3600" w:type="dxa"/>
-          </w:tcPr>
-          <w:p>
-            <w:pPr>
-              <w:jc w:val="center"/>
-              <w:rPr>
-                <w:sz w:val="22"/>
-                <w:szCs w:val="22"/>
-              </w:rPr>
-            </w:pPr>
-          </w:p>
-        </w:tc>
-        <w:tc>
-          <w:tcPr>
-            <w:tcW w:w="1080" w:type="dxa"/>
-          </w:tcPr>
-          <w:p>
-            <w:pPr>
-              <w:jc w:val="center"/>
-              <w:rPr>
-                <w:sz w:val="22"/>
-                <w:szCs w:val="22"/>
-              </w:rPr>
-            </w:pPr>
-          </w:p>
-        </w:tc>
-        <w:tc>
-          <w:tcPr>
-            <w:tcW w:w="1092" w:type="dxa"/>
-          </w:tcPr>
-          <w:p>
-            <w:pPr>
-              <w:jc w:val="center"/>
-              <w:rPr>
-                <w:sz w:val="22"/>
-                <w:szCs w:val="22"/>
-              </w:rPr>
-            </w:pPr>
-          </w:p>
-        </w:tc>
-        <w:tc>
-          <w:tcPr>
-            <w:tcW w:w="888" w:type="dxa"/>
-          </w:tcPr>
-          <w:p>
-            <w:pPr>
-              <w:jc w:val="center"/>
-              <w:rPr>
-                <w:sz w:val="22"/>
-                <w:szCs w:val="22"/>
-              </w:rPr>
-            </w:pPr>
-          </w:p>
-        </w:tc>
-      </w:tr>
-      <w:tr>
-        <w:trPr>
-          <w:trHeight w:val="252"/>
-        </w:trPr>
-        <w:tc>
-          <w:tcPr>
-            <w:tcW w:w="648" w:type="dxa"/>
-          </w:tcPr>
-          <w:p>
-            <w:pPr>
-              <w:jc w:val="center"/>
-              <w:rPr>
-                <w:sz w:val="22"/>
-                <w:szCs w:val="22"/>
-              </w:rPr>
-            </w:pPr>
-          </w:p>
-        </w:tc>
-        <w:tc>
-          <w:tcPr>
-            <w:tcW w:w="3600" w:type="dxa"/>
-          </w:tcPr>
-          <w:p>
-            <w:pPr>
-              <w:jc w:val="center"/>
-              <w:rPr>
-                <w:sz w:val="22"/>
-                <w:szCs w:val="22"/>
-              </w:rPr>
-            </w:pPr>
-          </w:p>
-        </w:tc>
-        <w:tc>
-          <w:tcPr>
-            <w:tcW w:w="1080" w:type="dxa"/>
-          </w:tcPr>
-          <w:p>
-            <w:pPr>
-              <w:jc w:val="center"/>
-              <w:rPr>
-                <w:sz w:val="22"/>
-                <w:szCs w:val="22"/>
-              </w:rPr>
-            </w:pPr>
-          </w:p>
-        </w:tc>
-        <w:tc>
-          <w:tcPr>
-            <w:tcW w:w="1092" w:type="dxa"/>
-          </w:tcPr>
-          <w:p>
-            <w:pPr>
-              <w:jc w:val="center"/>
-              <w:rPr>
-                <w:sz w:val="22"/>
-                <w:szCs w:val="22"/>
-              </w:rPr>
-            </w:pPr>
-          </w:p>
-        </w:tc>
-        <w:tc>
-          <w:tcPr>
-            <w:tcW w:w="888" w:type="dxa"/>
-          </w:tcPr>
-          <w:p>
-            <w:pPr>
-              <w:jc w:val="center"/>
-              <w:rPr>
-                <w:sz w:val="22"/>
-                <w:szCs w:val="22"/>
-              </w:rPr>
-            </w:pPr>
-          </w:p>
-        </w:tc>
-      </w:tr>
-      <w:tr>
-        <w:trPr>
-          <w:trHeight w:val="252"/>
-        </w:trPr>
-        <w:tc>
-          <w:tcPr>
-            <w:tcW w:w="648" w:type="dxa"/>
-          </w:tcPr>
-          <w:p>
-            <w:pPr>
-              <w:jc w:val="center"/>
-              <w:rPr>
-                <w:sz w:val="22"/>
-                <w:szCs w:val="22"/>
-              </w:rPr>
-            </w:pPr>
-          </w:p>
-        </w:tc>
-        <w:tc>
-          <w:tcPr>
-            <w:tcW w:w="3600" w:type="dxa"/>
-          </w:tcPr>
-          <w:p>
-            <w:pPr>
-              <w:jc w:val="center"/>
-              <w:rPr>
-                <w:sz w:val="22"/>
-                <w:szCs w:val="22"/>
-              </w:rPr>
-            </w:pPr>
-          </w:p>
-        </w:tc>
-        <w:tc>
-          <w:tcPr>
-            <w:tcW w:w="1080" w:type="dxa"/>
-          </w:tcPr>
-          <w:p>
-            <w:pPr>
-              <w:jc w:val="center"/>
-              <w:rPr>
-                <w:sz w:val="22"/>
-                <w:szCs w:val="22"/>
-              </w:rPr>
-            </w:pPr>
-          </w:p>
-        </w:tc>
-        <w:tc>
-          <w:tcPr>
-            <w:tcW w:w="1092" w:type="dxa"/>
-          </w:tcPr>
-          <w:p>
-            <w:pPr>
-              <w:jc w:val="center"/>
-              <w:rPr>
-                <w:sz w:val="22"/>
-                <w:szCs w:val="22"/>
-              </w:rPr>
-            </w:pPr>
-          </w:p>
-        </w:tc>
-        <w:tc>
-          <w:tcPr>
-            <w:tcW w:w="888" w:type="dxa"/>
-          </w:tcPr>
-          <w:p>
-            <w:pPr>
-              <w:jc w:val="center"/>
-              <w:rPr>
-                <w:sz w:val="22"/>
-                <w:szCs w:val="22"/>
-              </w:rPr>
-            </w:pPr>
-          </w:p>
-        </w:tc>
-      </w:tr>
-      <w:tr>
-        <w:trPr>
-          <w:trHeight w:val="252"/>
-        </w:trPr>
-        <w:tc>
-          <w:tcPr>
-            <w:tcW w:w="648" w:type="dxa"/>
-          </w:tcPr>
-          <w:p>
-            <w:pPr>
-              <w:jc w:val="center"/>
-              <w:rPr>
-                <w:sz w:val="22"/>
-                <w:szCs w:val="22"/>
-              </w:rPr>
-            </w:pPr>
-          </w:p>
-        </w:tc>
-        <w:tc>
-          <w:tcPr>
-            <w:tcW w:w="3600" w:type="dxa"/>
-          </w:tcPr>
-          <w:p>
-            <w:pPr>
-              <w:jc w:val="center"/>
-              <w:rPr>
-                <w:sz w:val="22"/>
-                <w:szCs w:val="22"/>
-              </w:rPr>
-            </w:pPr>
-          </w:p>
-        </w:tc>
-        <w:tc>
-          <w:tcPr>
-            <w:tcW w:w="1080" w:type="dxa"/>
-          </w:tcPr>
-          <w:p>
-            <w:pPr>
-              <w:jc w:val="center"/>
-              <w:rPr>
-                <w:sz w:val="22"/>
-                <w:szCs w:val="22"/>
-              </w:rPr>
-            </w:pPr>
-          </w:p>
-        </w:tc>
-        <w:tc>
-          <w:tcPr>
-            <w:tcW w:w="1092" w:type="dxa"/>
-          </w:tcPr>
-          <w:p>
-            <w:pPr>
-              <w:jc w:val="center"/>
-              <w:rPr>
-                <w:sz w:val="22"/>
-                <w:szCs w:val="22"/>
-              </w:rPr>
-            </w:pPr>
-          </w:p>
-        </w:tc>
-        <w:tc>
-          <w:tcPr>
-            <w:tcW w:w="888" w:type="dxa"/>
-          </w:tcPr>
-          <w:p>
-            <w:pPr>
-              <w:jc w:val="center"/>
-              <w:rPr>
-                <w:sz w:val="22"/>
-                <w:szCs w:val="22"/>
-              </w:rPr>
-            </w:pPr>
-          </w:p>
-        </w:tc>
-      </w:tr>
-      <w:tr>
-        <w:trPr>
-          <w:trHeight w:val="252"/>
-        </w:trPr>
-        <w:tc>
-          <w:tcPr>
-            <w:tcW w:w="648" w:type="dxa"/>
-          </w:tcPr>
-          <w:p>
-            <w:pPr>
-              <w:jc w:val="center"/>
-              <w:rPr>
-                <w:sz w:val="22"/>
-                <w:szCs w:val="22"/>
-              </w:rPr>
-            </w:pPr>
-          </w:p>
-        </w:tc>
-        <w:tc>
-          <w:tcPr>
-            <w:tcW w:w="3600" w:type="dxa"/>
-          </w:tcPr>
-          <w:p>
-            <w:pPr>
-              <w:jc w:val="center"/>
-              <w:rPr>
-                <w:sz w:val="22"/>
-                <w:szCs w:val="22"/>
-              </w:rPr>
-            </w:pPr>
-          </w:p>
-        </w:tc>
-        <w:tc>
-          <w:tcPr>
-            <w:tcW w:w="1080" w:type="dxa"/>
-          </w:tcPr>
-          <w:p>
-            <w:pPr>
-              <w:jc w:val="center"/>
-              <w:rPr>
-                <w:sz w:val="22"/>
-                <w:szCs w:val="22"/>
-              </w:rPr>
-            </w:pPr>
-          </w:p>
-        </w:tc>
-        <w:tc>
-          <w:tcPr>
-            <w:tcW w:w="1092" w:type="dxa"/>
-          </w:tcPr>
-          <w:p>
-            <w:pPr>
-              <w:jc w:val="center"/>
-              <w:rPr>
-                <w:sz w:val="22"/>
-                <w:szCs w:val="22"/>
-              </w:rPr>
-            </w:pPr>
-          </w:p>
-        </w:tc>
-        <w:tc>
-          <w:tcPr>
-            <w:tcW w:w="888" w:type="dxa"/>
-          </w:tcPr>
-          <w:p>
-            <w:pPr>
-              <w:jc w:val="center"/>
-              <w:rPr>
-                <w:sz w:val="22"/>
-                <w:szCs w:val="22"/>
-              </w:rPr>
-            </w:pPr>
-          </w:p>
-        </w:tc>
-      </w:tr>
-      <w:tr>
-        <w:trPr>
-          <w:trHeight w:val="252"/>
-        </w:trPr>
-        <w:tc>
-          <w:tcPr>
-            <w:tcW w:w="648" w:type="dxa"/>
-          </w:tcPr>
-          <w:p>
-            <w:pPr>
-              <w:jc w:val="center"/>
-              <w:rPr>
-                <w:sz w:val="22"/>
-                <w:szCs w:val="22"/>
-              </w:rPr>
-            </w:pPr>
-          </w:p>
-        </w:tc>
-        <w:tc>
-          <w:tcPr>
-            <w:tcW w:w="3600" w:type="dxa"/>
-          </w:tcPr>
-          <w:p>
-            <w:pPr>
-              <w:jc w:val="center"/>
-              <w:rPr>
-                <w:sz w:val="22"/>
-                <w:szCs w:val="22"/>
-              </w:rPr>
-            </w:pPr>
-          </w:p>
-        </w:tc>
-        <w:tc>
-          <w:tcPr>
-            <w:tcW w:w="1080" w:type="dxa"/>
-          </w:tcPr>
-          <w:p>
-            <w:pPr>
-              <w:jc w:val="center"/>
-              <w:rPr>
-                <w:sz w:val="22"/>
-                <w:szCs w:val="22"/>
-              </w:rPr>
-            </w:pPr>
-          </w:p>
-        </w:tc>
-        <w:tc>
-          <w:tcPr>
-            <w:tcW w:w="1092" w:type="dxa"/>
-          </w:tcPr>
-          <w:p>
-            <w:pPr>
-              <w:jc w:val="center"/>
-              <w:rPr>
-                <w:sz w:val="22"/>
-                <w:szCs w:val="22"/>
-              </w:rPr>
-            </w:pPr>
-          </w:p>
-        </w:tc>
-        <w:tc>
-          <w:tcPr>
-            <w:tcW w:w="888" w:type="dxa"/>
-          </w:tcPr>
-          <w:p>
-            <w:pPr>
-              <w:jc w:val="center"/>
-              <w:rPr>
-                <w:sz w:val="22"/>
-                <w:szCs w:val="22"/>
-              </w:rPr>
-            </w:pPr>
-          </w:p>
-        </w:tc>
-      </w:tr>
-      <w:tr>
-        <w:trPr>
-          <w:trHeight w:val="252"/>
-        </w:trPr>
-        <w:tc>
-          <w:tcPr>
-            <w:tcW w:w="648" w:type="dxa"/>
-          </w:tcPr>
-          <w:p>
-            <w:pPr>
-              <w:jc w:val="center"/>
-              <w:rPr>
-                <w:sz w:val="22"/>
-                <w:szCs w:val="22"/>
-              </w:rPr>
-            </w:pPr>
-          </w:p>
-        </w:tc>
-        <w:tc>
-          <w:tcPr>
-            <w:tcW w:w="3600" w:type="dxa"/>
-          </w:tcPr>
-          <w:p>
-            <w:pPr>
-              <w:jc w:val="center"/>
-              <w:rPr>
-                <w:sz w:val="22"/>
-                <w:szCs w:val="22"/>
-              </w:rPr>
-            </w:pPr>
-          </w:p>
-        </w:tc>
-        <w:tc>
-          <w:tcPr>
-            <w:tcW w:w="1080" w:type="dxa"/>
-          </w:tcPr>
-          <w:p>
-            <w:pPr>
-              <w:jc w:val="center"/>
-              <w:rPr>
-                <w:sz w:val="22"/>
-                <w:szCs w:val="22"/>
-              </w:rPr>
-            </w:pPr>
-          </w:p>
-        </w:tc>
-        <w:tc>
-          <w:tcPr>
-            <w:tcW w:w="1092" w:type="dxa"/>
-          </w:tcPr>
-          <w:p>
-            <w:pPr>
-              <w:jc w:val="center"/>
-              <w:rPr>
-                <w:sz w:val="22"/>
-                <w:szCs w:val="22"/>
-              </w:rPr>
-            </w:pPr>
-          </w:p>
-        </w:tc>
-        <w:tc>
-          <w:tcPr>
-            <w:tcW w:w="888" w:type="dxa"/>
-          </w:tcPr>
-          <w:p>
-            <w:pPr>
-              <w:jc w:val="center"/>
-              <w:rPr>
-                <w:sz w:val="22"/>
-                <w:szCs w:val="22"/>
-              </w:rPr>
-            </w:pPr>
-          </w:p>
-        </w:tc>
-      </w:tr>
-      <w:tr>
-        <w:trPr>
-          <w:trHeight w:val="252"/>
-        </w:trPr>
-        <w:tc>
-          <w:tcPr>
-            <w:tcW w:w="648" w:type="dxa"/>
-          </w:tcPr>
-          <w:p>
-            <w:pPr>
-              <w:jc w:val="center"/>
-              <w:rPr>
-                <w:sz w:val="22"/>
-                <w:szCs w:val="22"/>
-              </w:rPr>
-            </w:pPr>
-          </w:p>
-        </w:tc>
-        <w:tc>
-          <w:tcPr>
-            <w:tcW w:w="3600" w:type="dxa"/>
-          </w:tcPr>
-          <w:p>
-            <w:pPr>
-              <w:jc w:val="center"/>
-              <w:rPr>
-                <w:sz w:val="22"/>
-                <w:szCs w:val="22"/>
-              </w:rPr>
-            </w:pPr>
-          </w:p>
-        </w:tc>
-        <w:tc>
-          <w:tcPr>
-            <w:tcW w:w="1080" w:type="dxa"/>
-          </w:tcPr>
-          <w:p>
-            <w:pPr>
-              <w:jc w:val="center"/>
-              <w:rPr>
-                <w:sz w:val="22"/>
-                <w:szCs w:val="22"/>
-              </w:rPr>
-            </w:pPr>
-          </w:p>
-        </w:tc>
-        <w:tc>
-          <w:tcPr>
-            <w:tcW w:w="1092" w:type="dxa"/>
-          </w:tcPr>
-          <w:p>
-            <w:pPr>
-              <w:jc w:val="center"/>
-              <w:rPr>
-                <w:sz w:val="22"/>
-                <w:szCs w:val="22"/>
-              </w:rPr>
-            </w:pPr>
-          </w:p>
-        </w:tc>
-        <w:tc>
-          <w:tcPr>
-            <w:tcW w:w="888" w:type="dxa"/>
-          </w:tcPr>
-          <w:p>
-            <w:pPr>
-              <w:jc w:val="center"/>
-              <w:rPr>
-                <w:sz w:val="22"/>
-                <w:szCs w:val="22"/>
-              </w:rPr>
-            </w:pPr>
-          </w:p>
-        </w:tc>
-      </w:tr>
-      <w:tr>
-        <w:trPr>
-          <w:trHeight w:val="252"/>
-        </w:trPr>
-        <w:tc>
-          <w:tcPr>
-            <w:tcW w:w="648" w:type="dxa"/>
-          </w:tcPr>
-          <w:p>
-            <w:pPr>
-              <w:jc w:val="center"/>
-              <w:rPr>
-                <w:sz w:val="22"/>
-                <w:szCs w:val="22"/>
-              </w:rPr>
-            </w:pPr>
-          </w:p>
-        </w:tc>
-        <w:tc>
-          <w:tcPr>
-            <w:tcW w:w="3600" w:type="dxa"/>
-          </w:tcPr>
-          <w:p>
-            <w:pPr>
-              <w:jc w:val="center"/>
-              <w:rPr>
-                <w:sz w:val="22"/>
-                <w:szCs w:val="22"/>
-              </w:rPr>
-            </w:pPr>
-          </w:p>
-        </w:tc>
-        <w:tc>
-          <w:tcPr>
-            <w:tcW w:w="1080" w:type="dxa"/>
-          </w:tcPr>
-          <w:p>
-            <w:pPr>
-              <w:jc w:val="center"/>
-              <w:rPr>
-                <w:sz w:val="22"/>
-                <w:szCs w:val="22"/>
-              </w:rPr>
-            </w:pPr>
-          </w:p>
-        </w:tc>
-        <w:tc>
-          <w:tcPr>
-            <w:tcW w:w="1092" w:type="dxa"/>
-          </w:tcPr>
-          <w:p>
-            <w:pPr>
-              <w:jc w:val="center"/>
-              <w:rPr>
-                <w:sz w:val="22"/>
-                <w:szCs w:val="22"/>
-              </w:rPr>
-            </w:pPr>
-          </w:p>
-        </w:tc>
-        <w:tc>
-          <w:tcPr>
-            <w:tcW w:w="888" w:type="dxa"/>
-          </w:tcPr>
-          <w:p>
-            <w:pPr>
-              <w:jc w:val="center"/>
-              <w:rPr>
-                <w:sz w:val="22"/>
-                <w:szCs w:val="22"/>
-              </w:rPr>
-            </w:pPr>
-          </w:p>
-        </w:tc>
-      </w:tr>
-      <w:tr>
-        <w:trPr>
-          <w:trHeight w:val="252"/>
-        </w:trPr>
-        <w:tc>
-          <w:tcPr>
-            <w:tcW w:w="648" w:type="dxa"/>
-          </w:tcPr>
-          <w:p>
-            <w:pPr>
-              <w:jc w:val="center"/>
-              <w:rPr>
-                <w:sz w:val="22"/>
-                <w:szCs w:val="22"/>
-              </w:rPr>
-            </w:pPr>
-          </w:p>
-        </w:tc>
-        <w:tc>
-          <w:tcPr>
-            <w:tcW w:w="3600" w:type="dxa"/>
-          </w:tcPr>
-          <w:p>
-            <w:pPr>
-              <w:jc w:val="center"/>
-              <w:rPr>
-                <w:sz w:val="22"/>
-                <w:szCs w:val="22"/>
-              </w:rPr>
-            </w:pPr>
-          </w:p>
-        </w:tc>
-        <w:tc>
-          <w:tcPr>
-            <w:tcW w:w="1080" w:type="dxa"/>
-          </w:tcPr>
-          <w:p>
-            <w:pPr>
-              <w:jc w:val="center"/>
-              <w:rPr>
-                <w:sz w:val="22"/>
-                <w:szCs w:val="22"/>
-              </w:rPr>
-            </w:pPr>
-          </w:p>
-        </w:tc>
-        <w:tc>
-          <w:tcPr>
-            <w:tcW w:w="1092" w:type="dxa"/>
-          </w:tcPr>
-          <w:p>
-            <w:pPr>
-              <w:jc w:val="center"/>
-              <w:rPr>
-                <w:sz w:val="22"/>
-                <w:szCs w:val="22"/>
-              </w:rPr>
-            </w:pPr>
-          </w:p>
-        </w:tc>
-        <w:tc>
-          <w:tcPr>
-            <w:tcW w:w="888" w:type="dxa"/>
-          </w:tcPr>
-          <w:p>
-            <w:pPr>
-              <w:jc w:val="center"/>
-              <w:rPr>
-                <w:sz w:val="22"/>
-                <w:szCs w:val="22"/>
-              </w:rPr>
-            </w:pPr>
-          </w:p>
-        </w:tc>
-      </w:tr>
-      <w:tr>
-        <w:trPr>
-          <w:trHeight w:val="252"/>
-        </w:trPr>
-        <w:tc>
-          <w:tcPr>
-            <w:tcW w:w="648" w:type="dxa"/>
-          </w:tcPr>
-          <w:p>
-            <w:pPr>
-              <w:jc w:val="center"/>
-              <w:rPr>
-                <w:sz w:val="22"/>
-                <w:szCs w:val="22"/>
-              </w:rPr>
-            </w:pPr>
-          </w:p>
-        </w:tc>
-        <w:tc>
-          <w:tcPr>
-            <w:tcW w:w="3600" w:type="dxa"/>
-          </w:tcPr>
-          <w:p>
-            <w:pPr>
-              <w:jc w:val="center"/>
-              <w:rPr>
-                <w:sz w:val="22"/>
-                <w:szCs w:val="22"/>
-              </w:rPr>
-            </w:pPr>
-          </w:p>
-        </w:tc>
-        <w:tc>
-          <w:tcPr>
-            <w:tcW w:w="1080" w:type="dxa"/>
-          </w:tcPr>
-          <w:p>
-            <w:pPr>
-              <w:jc w:val="center"/>
-              <w:rPr>
-                <w:sz w:val="22"/>
-                <w:szCs w:val="22"/>
-              </w:rPr>
-            </w:pPr>
-          </w:p>
-        </w:tc>
-        <w:tc>
-          <w:tcPr>
-            <w:tcW w:w="1092" w:type="dxa"/>
-          </w:tcPr>
-          <w:p>
-            <w:pPr>
-              <w:jc w:val="center"/>
-              <w:rPr>
-                <w:sz w:val="22"/>
-                <w:szCs w:val="22"/>
-              </w:rPr>
-            </w:pPr>
-          </w:p>
-        </w:tc>
-        <w:tc>
-          <w:tcPr>
-            <w:tcW w:w="888" w:type="dxa"/>
-          </w:tcPr>
-          <w:p>
-            <w:pPr>
-              <w:jc w:val="center"/>
-              <w:rPr>
-                <w:sz w:val="22"/>
-                <w:szCs w:val="22"/>
-              </w:rPr>
-            </w:pPr>
-          </w:p>
-        </w:tc>
-      </w:tr>
-      <w:tr>
-        <w:trPr>
-          <w:trHeight w:val="252"/>
-        </w:trPr>
-        <w:tc>
-          <w:tcPr>
-            <w:tcW w:w="648" w:type="dxa"/>
-          </w:tcPr>
-          <w:p>
-            <w:pPr>
-              <w:jc w:val="center"/>
-              <w:rPr>
-                <w:sz w:val="22"/>
-                <w:szCs w:val="22"/>
-              </w:rPr>
-            </w:pPr>
-          </w:p>
-        </w:tc>
-        <w:tc>
-          <w:tcPr>
-            <w:tcW w:w="3600" w:type="dxa"/>
-          </w:tcPr>
-          <w:p>
-            <w:pPr>
-              <w:jc w:val="center"/>
-              <w:rPr>
-                <w:sz w:val="22"/>
-                <w:szCs w:val="22"/>
-              </w:rPr>
-            </w:pPr>
-          </w:p>
-        </w:tc>
-        <w:tc>
-          <w:tcPr>
-            <w:tcW w:w="1080" w:type="dxa"/>
-          </w:tcPr>
-          <w:p>
-            <w:pPr>
-              <w:jc w:val="center"/>
-              <w:rPr>
-                <w:sz w:val="22"/>
-                <w:szCs w:val="22"/>
-              </w:rPr>
-            </w:pPr>
-          </w:p>
-        </w:tc>
-        <w:tc>
-          <w:tcPr>
-            <w:tcW w:w="1092" w:type="dxa"/>
-          </w:tcPr>
-          <w:p>
-            <w:pPr>
-              <w:jc w:val="center"/>
-              <w:rPr>
-                <w:sz w:val="22"/>
-                <w:szCs w:val="22"/>
-              </w:rPr>
-            </w:pPr>
-          </w:p>
-        </w:tc>
-        <w:tc>
-          <w:tcPr>
-            <w:tcW w:w="888" w:type="dxa"/>
-          </w:tcPr>
-          <w:p>
-            <w:pPr>
-              <w:jc w:val="center"/>
-              <w:rPr>
-                <w:sz w:val="22"/>
-                <w:szCs w:val="22"/>
-              </w:rPr>
-            </w:pPr>
-          </w:p>
-        </w:tc>
-      </w:tr>
-      <w:tr>
-        <w:trPr>
-          <w:trHeight w:val="252"/>
-        </w:trPr>
-        <w:tc>
-          <w:tcPr>
-            <w:tcW w:w="648" w:type="dxa"/>
-          </w:tcPr>
-          <w:p>
-            <w:pPr>
-              <w:jc w:val="center"/>
-              <w:rPr>
-                <w:sz w:val="22"/>
-                <w:szCs w:val="22"/>
-              </w:rPr>
-            </w:pPr>
-          </w:p>
-        </w:tc>
-        <w:tc>
-          <w:tcPr>
-            <w:tcW w:w="3600" w:type="dxa"/>
-          </w:tcPr>
-          <w:p>
-            <w:pPr>
-              <w:jc w:val="center"/>
-              <w:rPr>
-                <w:sz w:val="22"/>
-                <w:szCs w:val="22"/>
-              </w:rPr>
-            </w:pPr>
-          </w:p>
-        </w:tc>
-        <w:tc>
-          <w:tcPr>
-            <w:tcW w:w="1080" w:type="dxa"/>
-          </w:tcPr>
-          <w:p>
-            <w:pPr>
-              <w:jc w:val="center"/>
-              <w:rPr>
-                <w:sz w:val="22"/>
-                <w:szCs w:val="22"/>
-              </w:rPr>
-            </w:pPr>
-          </w:p>
-        </w:tc>
-        <w:tc>
-          <w:tcPr>
-            <w:tcW w:w="1092" w:type="dxa"/>
-          </w:tcPr>
-          <w:p>
-            <w:pPr>
-              <w:jc w:val="center"/>
-              <w:rPr>
-                <w:sz w:val="22"/>
-                <w:szCs w:val="22"/>
-              </w:rPr>
-            </w:pPr>
-          </w:p>
-        </w:tc>
-        <w:tc>
-          <w:tcPr>
-            <w:tcW w:w="888" w:type="dxa"/>
-          </w:tcPr>
-          <w:p>
-            <w:pPr>
-              <w:jc w:val="center"/>
-              <w:rPr>
-                <w:sz w:val="22"/>
-                <w:szCs w:val="22"/>
-              </w:rPr>
-            </w:pPr>
-          </w:p>
-        </w:tc>
-      </w:tr>
-    </w:tbl>
+    <w:p>
+      <w:pPr>
+        <w:jc w:val="both"/>
+        <w:rPr>
+          <w:sz w:val="22"/>
+          <w:szCs w:val="22"/>
+          <w:lang w:val="en-US"/>
+        </w:rPr>
+      </w:pPr>
+      <w:r>
+        <w:rPr>
+          <w:sz w:val="22"/>
+          <w:szCs w:val="22"/>
+          <w:lang w:val="en-US"/>
+        </w:rPr>
+        <w:t>{{</w:t>
+      </w:r>
+      <w:proofErr w:type="spellStart"/>
+      <w:r>
+        <w:rPr>
+          <w:sz w:val="22"/>
+          <w:szCs w:val="22"/>
+          <w:lang w:val="en-US"/>
+        </w:rPr>
+        <w:t>DailyTasksTable</w:t>
+      </w:r>
+      <w:proofErr w:type="spellEnd"/>
+      <w:r>
+        <w:rPr>
+          <w:sz w:val="22"/>
+          <w:szCs w:val="22"/>
+          <w:lang w:val="en-US"/>
+        </w:rPr>
+        <w:t>}}</w:t>
+      </w:r>
+    </w:p>
     <w:p>
       <w:pPr>
         <w:jc w:val="both"/>
@@ -11733,6 +9262,7 @@
               <w:t xml:space="preserve"> та в межах </w:t>
             </w:r>
             <w:proofErr w:type="spellStart"/>
+            <w:proofErr w:type="gramStart"/>
             <w:r>
               <w:rPr>
                 <w:sz w:val="22"/>
@@ -11760,6 +9290,7 @@
               <w:t>терміну</w:t>
             </w:r>
             <w:proofErr w:type="spellEnd"/>
+            <w:proofErr w:type="gramEnd"/>
             <w:r>
               <w:rPr>
                 <w:sz w:val="22"/>
@@ -13029,6 +10560,7 @@
               <w:t xml:space="preserve"> з </w:t>
             </w:r>
             <w:proofErr w:type="spellStart"/>
+            <w:proofErr w:type="gramStart"/>
             <w:r>
               <w:rPr>
                 <w:sz w:val="22"/>
@@ -13056,6 +10588,7 @@
               <w:t>обов'язками</w:t>
             </w:r>
             <w:proofErr w:type="spellEnd"/>
+            <w:proofErr w:type="gramEnd"/>
             <w:r>
               <w:rPr>
                 <w:sz w:val="22"/>

</xml_diff>

<commit_message>
added characterestic table and some minor changes
</commit_message>
<xml_diff>
--- a/Resources/diaryFixed.docx
+++ b/Resources/diaryFixed.docx
@@ -3010,28 +3010,6 @@
     </w:p>
     <w:p>
       <w:pPr>
-        <w:jc w:val="center"/>
-        <w:rPr>
-          <w:rFonts w:ascii="Arial" w:eastAsia="Arial" w:hAnsi="Arial" w:cs="Arial"/>
-          <w:b/>
-          <w:sz w:val="20"/>
-          <w:szCs w:val="20"/>
-        </w:rPr>
-      </w:pPr>
-    </w:p>
-    <w:p>
-      <w:pPr>
-        <w:jc w:val="center"/>
-        <w:rPr>
-          <w:rFonts w:ascii="Arial" w:eastAsia="Arial" w:hAnsi="Arial" w:cs="Arial"/>
-          <w:b/>
-          <w:sz w:val="20"/>
-          <w:szCs w:val="20"/>
-        </w:rPr>
-      </w:pPr>
-    </w:p>
-    <w:p>
-      <w:pPr>
         <w:rPr>
           <w:rFonts w:ascii="Arial" w:eastAsia="Arial" w:hAnsi="Arial" w:cs="Arial"/>
           <w:b/>
@@ -4299,7 +4277,6 @@
         <w:t xml:space="preserve"> </w:t>
       </w:r>
       <w:proofErr w:type="spellStart"/>
-      <w:proofErr w:type="gramStart"/>
       <w:r>
         <w:rPr>
           <w:color w:val="000000"/>
@@ -4327,7 +4304,6 @@
         <w:t>науково</w:t>
       </w:r>
       <w:proofErr w:type="spellEnd"/>
-      <w:proofErr w:type="gramEnd"/>
       <w:r>
         <w:rPr>
           <w:color w:val="000000"/>
@@ -4735,25 +4711,7 @@
           <w:sz w:val="16"/>
           <w:szCs w:val="16"/>
         </w:rPr>
-        <w:t xml:space="preserve">• </w:t>
-      </w:r>
-      <w:proofErr w:type="gramStart"/>
-      <w:r>
-        <w:rPr>
-          <w:color w:val="000000"/>
-          <w:sz w:val="16"/>
-          <w:szCs w:val="16"/>
-        </w:rPr>
-        <w:t>до початку</w:t>
-      </w:r>
-      <w:proofErr w:type="gramEnd"/>
-      <w:r>
-        <w:rPr>
-          <w:color w:val="000000"/>
-          <w:sz w:val="16"/>
-          <w:szCs w:val="16"/>
-        </w:rPr>
-        <w:t xml:space="preserve"> практики </w:t>
+        <w:t xml:space="preserve">• до початку практики </w:t>
       </w:r>
       <w:proofErr w:type="spellStart"/>
       <w:r>
@@ -7031,25 +6989,7 @@
           <w:sz w:val="22"/>
           <w:szCs w:val="22"/>
         </w:rPr>
-        <w:t xml:space="preserve"> факультету </w:t>
-      </w:r>
-      <w:proofErr w:type="gramStart"/>
-      <w:r>
-        <w:rPr>
-          <w:b/>
-          <w:sz w:val="22"/>
-          <w:szCs w:val="22"/>
-        </w:rPr>
-        <w:t>про роботу</w:t>
-      </w:r>
-      <w:proofErr w:type="gramEnd"/>
-      <w:r>
-        <w:rPr>
-          <w:b/>
-          <w:sz w:val="22"/>
-          <w:szCs w:val="22"/>
-        </w:rPr>
-        <w:t xml:space="preserve"> студента</w:t>
+        <w:t xml:space="preserve"> факультету про роботу студента</w:t>
       </w:r>
     </w:p>
     <w:p>
@@ -7096,7 +7036,6 @@
                 <w:rFonts w:ascii="Arial" w:eastAsia="Arial" w:hAnsi="Arial" w:cs="Arial"/>
                 <w:sz w:val="20"/>
                 <w:szCs w:val="20"/>
-                <w:highlight w:val="yellow"/>
               </w:rPr>
             </w:pPr>
             <w:r>
@@ -7104,7 +7043,6 @@
                 <w:rFonts w:ascii="Arial" w:eastAsia="Arial" w:hAnsi="Arial" w:cs="Arial"/>
                 <w:sz w:val="20"/>
                 <w:szCs w:val="20"/>
-                <w:highlight w:val="yellow"/>
               </w:rPr>
               <w:t xml:space="preserve">На </w:t>
             </w:r>
@@ -7114,7 +7052,6 @@
                 <w:rFonts w:ascii="Arial" w:eastAsia="Arial" w:hAnsi="Arial" w:cs="Arial"/>
                 <w:sz w:val="20"/>
                 <w:szCs w:val="20"/>
-                <w:highlight w:val="yellow"/>
               </w:rPr>
               <w:t>основі</w:t>
             </w:r>
@@ -7124,7 +7061,6 @@
                 <w:rFonts w:ascii="Arial" w:eastAsia="Arial" w:hAnsi="Arial" w:cs="Arial"/>
                 <w:sz w:val="20"/>
                 <w:szCs w:val="20"/>
-                <w:highlight w:val="yellow"/>
               </w:rPr>
               <w:t xml:space="preserve"> </w:t>
             </w:r>
@@ -7134,7 +7070,6 @@
                 <w:rFonts w:ascii="Arial" w:eastAsia="Arial" w:hAnsi="Arial" w:cs="Arial"/>
                 <w:sz w:val="20"/>
                 <w:szCs w:val="20"/>
-                <w:highlight w:val="yellow"/>
               </w:rPr>
               <w:t>вище</w:t>
             </w:r>
@@ -7144,7 +7079,6 @@
                 <w:rFonts w:ascii="Arial" w:eastAsia="Arial" w:hAnsi="Arial" w:cs="Arial"/>
                 <w:sz w:val="20"/>
                 <w:szCs w:val="20"/>
-                <w:highlight w:val="yellow"/>
               </w:rPr>
               <w:t xml:space="preserve"> </w:t>
             </w:r>
@@ -7154,7 +7088,6 @@
                 <w:rFonts w:ascii="Arial" w:eastAsia="Arial" w:hAnsi="Arial" w:cs="Arial"/>
                 <w:sz w:val="20"/>
                 <w:szCs w:val="20"/>
-                <w:highlight w:val="yellow"/>
               </w:rPr>
               <w:t>наведеної</w:t>
             </w:r>
@@ -7164,7 +7097,6 @@
                 <w:rFonts w:ascii="Arial" w:eastAsia="Arial" w:hAnsi="Arial" w:cs="Arial"/>
                 <w:sz w:val="20"/>
                 <w:szCs w:val="20"/>
-                <w:highlight w:val="yellow"/>
               </w:rPr>
               <w:t xml:space="preserve"> характеристики </w:t>
             </w:r>
@@ -7174,7 +7106,6 @@
                 <w:rFonts w:ascii="Arial" w:eastAsia="Arial" w:hAnsi="Arial" w:cs="Arial"/>
                 <w:sz w:val="20"/>
                 <w:szCs w:val="20"/>
-                <w:highlight w:val="yellow"/>
               </w:rPr>
               <w:t>роботи</w:t>
             </w:r>
@@ -7184,9 +7115,46 @@
                 <w:rFonts w:ascii="Arial" w:eastAsia="Arial" w:hAnsi="Arial" w:cs="Arial"/>
                 <w:sz w:val="20"/>
                 <w:szCs w:val="20"/>
-                <w:highlight w:val="yellow"/>
+                <w:lang w:val="en-US"/>
               </w:rPr>
-              <w:t xml:space="preserve"> студентки на </w:t>
+              <w:t xml:space="preserve"> {{</w:t>
+            </w:r>
+            <w:proofErr w:type="spellStart"/>
+            <w:r>
+              <w:rPr>
+                <w:rFonts w:ascii="Arial" w:eastAsia="Arial" w:hAnsi="Arial" w:cs="Arial"/>
+                <w:sz w:val="20"/>
+                <w:szCs w:val="20"/>
+                <w:lang w:val="en-US"/>
+              </w:rPr>
+              <w:t>GenderGenitiveCase</w:t>
+            </w:r>
+            <w:r>
+              <w:rPr>
+                <w:rFonts w:ascii="Arial" w:eastAsia="Arial" w:hAnsi="Arial" w:cs="Arial"/>
+                <w:sz w:val="20"/>
+                <w:szCs w:val="20"/>
+                <w:lang w:val="en-US"/>
+              </w:rPr>
+              <w:t>LC</w:t>
+            </w:r>
+            <w:proofErr w:type="spellEnd"/>
+            <w:r>
+              <w:rPr>
+                <w:rFonts w:ascii="Arial" w:eastAsia="Arial" w:hAnsi="Arial" w:cs="Arial"/>
+                <w:sz w:val="20"/>
+                <w:szCs w:val="20"/>
+                <w:lang w:val="en-US"/>
+              </w:rPr>
+              <w:t xml:space="preserve">}} </w:t>
+            </w:r>
+            <w:r>
+              <w:rPr>
+                <w:rFonts w:ascii="Arial" w:eastAsia="Arial" w:hAnsi="Arial" w:cs="Arial"/>
+                <w:sz w:val="20"/>
+                <w:szCs w:val="20"/>
+              </w:rPr>
+              <w:t xml:space="preserve">на </w:t>
             </w:r>
           </w:p>
         </w:tc>
@@ -7206,7 +7174,6 @@
                 <w:rFonts w:ascii="Arial" w:eastAsia="Arial" w:hAnsi="Arial" w:cs="Arial"/>
                 <w:sz w:val="20"/>
                 <w:szCs w:val="20"/>
-                <w:highlight w:val="yellow"/>
               </w:rPr>
             </w:pPr>
             <w:proofErr w:type="spellStart"/>
@@ -7215,7 +7182,6 @@
                 <w:rFonts w:ascii="Arial" w:eastAsia="Arial" w:hAnsi="Arial" w:cs="Arial"/>
                 <w:sz w:val="20"/>
                 <w:szCs w:val="20"/>
-                <w:highlight w:val="yellow"/>
               </w:rPr>
               <w:t>виробничій</w:t>
             </w:r>
@@ -7225,7 +7191,6 @@
                 <w:rFonts w:ascii="Arial" w:eastAsia="Arial" w:hAnsi="Arial" w:cs="Arial"/>
                 <w:sz w:val="20"/>
                 <w:szCs w:val="20"/>
-                <w:highlight w:val="yellow"/>
               </w:rPr>
               <w:t xml:space="preserve"> </w:t>
             </w:r>
@@ -7235,7 +7200,6 @@
                 <w:rFonts w:ascii="Arial" w:eastAsia="Arial" w:hAnsi="Arial" w:cs="Arial"/>
                 <w:sz w:val="20"/>
                 <w:szCs w:val="20"/>
-                <w:highlight w:val="yellow"/>
               </w:rPr>
               <w:t>практиці</w:t>
             </w:r>
@@ -7245,7 +7209,6 @@
                 <w:rFonts w:ascii="Arial" w:eastAsia="Arial" w:hAnsi="Arial" w:cs="Arial"/>
                 <w:sz w:val="20"/>
                 <w:szCs w:val="20"/>
-                <w:highlight w:val="yellow"/>
               </w:rPr>
               <w:t xml:space="preserve">, </w:t>
             </w:r>
@@ -7255,7 +7218,6 @@
                 <w:rFonts w:ascii="Arial" w:eastAsia="Arial" w:hAnsi="Arial" w:cs="Arial"/>
                 <w:sz w:val="20"/>
                 <w:szCs w:val="20"/>
-                <w:highlight w:val="yellow"/>
               </w:rPr>
               <w:t>вважаю</w:t>
             </w:r>
@@ -7265,7 +7227,6 @@
                 <w:rFonts w:ascii="Arial" w:eastAsia="Arial" w:hAnsi="Arial" w:cs="Arial"/>
                 <w:sz w:val="20"/>
                 <w:szCs w:val="20"/>
-                <w:highlight w:val="yellow"/>
               </w:rPr>
               <w:t xml:space="preserve">, </w:t>
             </w:r>
@@ -7275,7 +7236,6 @@
                 <w:rFonts w:ascii="Arial" w:eastAsia="Arial" w:hAnsi="Arial" w:cs="Arial"/>
                 <w:sz w:val="20"/>
                 <w:szCs w:val="20"/>
-                <w:highlight w:val="yellow"/>
               </w:rPr>
               <w:t>що</w:t>
             </w:r>
@@ -7285,9 +7245,9 @@
                 <w:rFonts w:ascii="Arial" w:eastAsia="Arial" w:hAnsi="Arial" w:cs="Arial"/>
                 <w:sz w:val="20"/>
                 <w:szCs w:val="20"/>
-                <w:highlight w:val="yellow"/>
+                <w:lang w:val="en-US"/>
               </w:rPr>
-              <w:t xml:space="preserve"> студентка </w:t>
+              <w:t xml:space="preserve"> {{</w:t>
             </w:r>
             <w:proofErr w:type="spellStart"/>
             <w:r>
@@ -7295,7 +7255,35 @@
                 <w:rFonts w:ascii="Arial" w:eastAsia="Arial" w:hAnsi="Arial" w:cs="Arial"/>
                 <w:sz w:val="20"/>
                 <w:szCs w:val="20"/>
-                <w:highlight w:val="yellow"/>
+                <w:lang w:val="en-US"/>
+              </w:rPr>
+              <w:t>GenderNominativeCase</w:t>
+            </w:r>
+            <w:r>
+              <w:rPr>
+                <w:rFonts w:ascii="Arial" w:eastAsia="Arial" w:hAnsi="Arial" w:cs="Arial"/>
+                <w:sz w:val="20"/>
+                <w:szCs w:val="20"/>
+                <w:lang w:val="en-US"/>
+              </w:rPr>
+              <w:t>LC</w:t>
+            </w:r>
+            <w:proofErr w:type="spellEnd"/>
+            <w:r>
+              <w:rPr>
+                <w:rFonts w:ascii="Arial" w:eastAsia="Arial" w:hAnsi="Arial" w:cs="Arial"/>
+                <w:sz w:val="20"/>
+                <w:szCs w:val="20"/>
+                <w:lang w:val="en-US"/>
+              </w:rPr>
+              <w:t xml:space="preserve">}} </w:t>
+            </w:r>
+            <w:proofErr w:type="spellStart"/>
+            <w:r>
+              <w:rPr>
+                <w:rFonts w:ascii="Arial" w:eastAsia="Arial" w:hAnsi="Arial" w:cs="Arial"/>
+                <w:sz w:val="20"/>
+                <w:szCs w:val="20"/>
               </w:rPr>
               <w:t>заслуговує</w:t>
             </w:r>
@@ -7305,7 +7293,6 @@
                 <w:rFonts w:ascii="Arial" w:eastAsia="Arial" w:hAnsi="Arial" w:cs="Arial"/>
                 <w:sz w:val="20"/>
                 <w:szCs w:val="20"/>
-                <w:highlight w:val="yellow"/>
               </w:rPr>
               <w:t xml:space="preserve"> на </w:t>
             </w:r>
@@ -7315,7 +7302,6 @@
                 <w:rFonts w:ascii="Arial" w:eastAsia="Arial" w:hAnsi="Arial" w:cs="Arial"/>
                 <w:sz w:val="20"/>
                 <w:szCs w:val="20"/>
-                <w:highlight w:val="yellow"/>
               </w:rPr>
               <w:t>оцінку</w:t>
             </w:r>
@@ -7346,7 +7332,6 @@
                 <w:rFonts w:ascii="Arial" w:eastAsia="Arial" w:hAnsi="Arial" w:cs="Arial"/>
                 <w:sz w:val="20"/>
                 <w:szCs w:val="20"/>
-                <w:highlight w:val="yellow"/>
               </w:rPr>
               <w:t xml:space="preserve">за </w:t>
             </w:r>
@@ -7356,7 +7341,6 @@
                 <w:rFonts w:ascii="Arial" w:eastAsia="Arial" w:hAnsi="Arial" w:cs="Arial"/>
                 <w:sz w:val="20"/>
                 <w:szCs w:val="20"/>
-                <w:highlight w:val="yellow"/>
               </w:rPr>
               <w:t>виробничу</w:t>
             </w:r>
@@ -7366,7 +7350,6 @@
                 <w:rFonts w:ascii="Arial" w:eastAsia="Arial" w:hAnsi="Arial" w:cs="Arial"/>
                 <w:sz w:val="20"/>
                 <w:szCs w:val="20"/>
-                <w:highlight w:val="yellow"/>
               </w:rPr>
               <w:t xml:space="preserve"> практику – </w:t>
             </w:r>
@@ -8428,7 +8411,6 @@
         <w:rPr>
           <w:sz w:val="22"/>
           <w:szCs w:val="22"/>
-          <w:highlight w:val="yellow"/>
         </w:rPr>
         <w:t>від</w:t>
       </w:r>
@@ -8437,16 +8419,14 @@
         <w:rPr>
           <w:sz w:val="22"/>
           <w:szCs w:val="22"/>
-          <w:highlight w:val="yellow"/>
-        </w:rPr>
-        <w:t xml:space="preserve"> </w:t>
-      </w:r>
-      <w:proofErr w:type="spellStart"/>
-      <w:r>
-        <w:rPr>
-          <w:sz w:val="22"/>
-          <w:szCs w:val="22"/>
-          <w:highlight w:val="yellow"/>
+        </w:rPr>
+        <w:t xml:space="preserve"> </w:t>
+      </w:r>
+      <w:proofErr w:type="spellStart"/>
+      <w:r>
+        <w:rPr>
+          <w:sz w:val="22"/>
+          <w:szCs w:val="22"/>
         </w:rPr>
         <w:t>кафедри</w:t>
       </w:r>
@@ -8455,7 +8435,6 @@
         <w:rPr>
           <w:sz w:val="22"/>
           <w:szCs w:val="22"/>
-          <w:highlight w:val="yellow"/>
         </w:rPr>
         <w:t>/</w:t>
       </w:r>
@@ -8464,7 +8443,6 @@
         <w:rPr>
           <w:sz w:val="22"/>
           <w:szCs w:val="22"/>
-          <w:highlight w:val="yellow"/>
         </w:rPr>
         <w:t>підприємства</w:t>
       </w:r>
@@ -8473,7 +8451,6 @@
         <w:rPr>
           <w:sz w:val="22"/>
           <w:szCs w:val="22"/>
-          <w:highlight w:val="yellow"/>
         </w:rPr>
         <w:t xml:space="preserve"> ___________</w:t>
       </w:r>
@@ -8522,6 +8499,33 @@
           <w:szCs w:val="22"/>
         </w:rPr>
       </w:pPr>
+    </w:p>
+    <w:p>
+      <w:pPr>
+        <w:rPr>
+          <w:b/>
+          <w:sz w:val="22"/>
+          <w:szCs w:val="22"/>
+        </w:rPr>
+      </w:pPr>
+    </w:p>
+    <w:p>
+      <w:pPr>
+        <w:rPr>
+          <w:b/>
+          <w:sz w:val="22"/>
+          <w:szCs w:val="22"/>
+        </w:rPr>
+      </w:pPr>
+    </w:p>
+    <w:p>
+      <w:pPr>
+        <w:rPr>
+          <w:b/>
+          <w:sz w:val="22"/>
+          <w:szCs w:val="22"/>
+        </w:rPr>
+      </w:pPr>
       <w:r>
         <w:rPr>
           <w:b/>
@@ -8585,2161 +8589,65 @@
         </w:rPr>
       </w:pPr>
     </w:p>
-    <w:tbl>
-      <w:tblPr>
-        <w:tblStyle w:val="a2"/>
-        <w:tblW w:w="6660" w:type="dxa"/>
-        <w:tblInd w:w="-115" w:type="dxa"/>
-        <w:tblBorders>
-          <w:top w:val="single" w:sz="4" w:space="0" w:color="000000"/>
-          <w:left w:val="single" w:sz="4" w:space="0" w:color="000000"/>
-          <w:bottom w:val="single" w:sz="4" w:space="0" w:color="000000"/>
-          <w:right w:val="single" w:sz="4" w:space="0" w:color="000000"/>
-          <w:insideH w:val="single" w:sz="4" w:space="0" w:color="000000"/>
-          <w:insideV w:val="single" w:sz="4" w:space="0" w:color="000000"/>
-        </w:tblBorders>
-        <w:tblLayout w:type="fixed"/>
-        <w:tblLook w:val="0000" w:firstRow="0" w:lastRow="0" w:firstColumn="0" w:lastColumn="0" w:noHBand="0" w:noVBand="0"/>
-      </w:tblPr>
-      <w:tblGrid>
-        <w:gridCol w:w="6660"/>
-      </w:tblGrid>
-      <w:tr>
-        <w:trPr>
-          <w:trHeight w:val="320"/>
-        </w:trPr>
-        <w:tc>
-          <w:tcPr>
-            <w:tcW w:w="6660" w:type="dxa"/>
-          </w:tcPr>
-          <w:p>
-            <w:pPr>
-              <w:rPr>
-                <w:sz w:val="22"/>
-                <w:szCs w:val="22"/>
-                <w:highlight w:val="yellow"/>
-              </w:rPr>
-            </w:pPr>
-            <w:r>
-              <w:rPr>
-                <w:sz w:val="22"/>
-                <w:szCs w:val="22"/>
-                <w:lang w:val="en-US"/>
-              </w:rPr>
-              <w:t>{{</w:t>
-            </w:r>
-            <w:proofErr w:type="spellStart"/>
-            <w:r>
-              <w:rPr>
-                <w:sz w:val="22"/>
-                <w:szCs w:val="22"/>
-                <w:lang w:val="en-US"/>
-              </w:rPr>
-              <w:t>Gender</w:t>
-            </w:r>
-            <w:r>
-              <w:rPr>
-                <w:sz w:val="22"/>
-                <w:szCs w:val="22"/>
-                <w:lang w:val="en-US"/>
-              </w:rPr>
-              <w:t>NominativeCase</w:t>
-            </w:r>
-            <w:proofErr w:type="spellEnd"/>
-            <w:r>
-              <w:rPr>
-                <w:sz w:val="22"/>
-                <w:szCs w:val="22"/>
-                <w:lang w:val="en-US"/>
-              </w:rPr>
-              <w:t>}}</w:t>
-            </w:r>
-            <w:r>
-              <w:rPr>
-                <w:sz w:val="22"/>
-                <w:szCs w:val="22"/>
-              </w:rPr>
-              <w:t xml:space="preserve">, </w:t>
-            </w:r>
-            <w:r>
-              <w:rPr>
-                <w:sz w:val="22"/>
-                <w:szCs w:val="22"/>
-                <w:lang w:val="en-US"/>
-              </w:rPr>
-              <w:t>{{</w:t>
-            </w:r>
-            <w:proofErr w:type="spellStart"/>
-            <w:r>
-              <w:rPr>
-                <w:sz w:val="22"/>
-                <w:szCs w:val="22"/>
-                <w:lang w:val="en-US"/>
-              </w:rPr>
-              <w:t>NominativeCaseName</w:t>
-            </w:r>
-            <w:proofErr w:type="spellEnd"/>
-            <w:r>
-              <w:rPr>
-                <w:sz w:val="22"/>
-                <w:szCs w:val="22"/>
-                <w:lang w:val="en-US"/>
-              </w:rPr>
-              <w:t>}}</w:t>
-            </w:r>
-            <w:r>
-              <w:rPr>
-                <w:sz w:val="22"/>
-                <w:szCs w:val="22"/>
-              </w:rPr>
-              <w:t xml:space="preserve">, </w:t>
-            </w:r>
-            <w:r>
-              <w:rPr>
-                <w:sz w:val="22"/>
-                <w:szCs w:val="22"/>
-                <w:highlight w:val="yellow"/>
-              </w:rPr>
-              <w:t xml:space="preserve">за час </w:t>
-            </w:r>
-          </w:p>
-        </w:tc>
-      </w:tr>
-      <w:tr>
-        <w:trPr>
-          <w:trHeight w:val="335"/>
-        </w:trPr>
-        <w:tc>
-          <w:tcPr>
-            <w:tcW w:w="6660" w:type="dxa"/>
-          </w:tcPr>
-          <w:p>
-            <w:pPr>
-              <w:rPr>
-                <w:sz w:val="22"/>
-                <w:szCs w:val="22"/>
-                <w:highlight w:val="yellow"/>
-              </w:rPr>
-            </w:pPr>
-            <w:proofErr w:type="spellStart"/>
-            <w:r>
-              <w:rPr>
-                <w:sz w:val="22"/>
-                <w:szCs w:val="22"/>
-                <w:highlight w:val="yellow"/>
-              </w:rPr>
-              <w:t>проходження</w:t>
-            </w:r>
-            <w:proofErr w:type="spellEnd"/>
-            <w:r>
-              <w:rPr>
-                <w:sz w:val="22"/>
-                <w:szCs w:val="22"/>
-                <w:highlight w:val="yellow"/>
-              </w:rPr>
-              <w:t xml:space="preserve"> </w:t>
-            </w:r>
-            <w:proofErr w:type="spellStart"/>
-            <w:r>
-              <w:rPr>
-                <w:sz w:val="22"/>
-                <w:szCs w:val="22"/>
-                <w:highlight w:val="yellow"/>
-              </w:rPr>
-              <w:t>виробничої</w:t>
-            </w:r>
-            <w:proofErr w:type="spellEnd"/>
-            <w:r>
-              <w:rPr>
-                <w:sz w:val="22"/>
-                <w:szCs w:val="22"/>
-                <w:highlight w:val="yellow"/>
-              </w:rPr>
-              <w:t xml:space="preserve"> практики проявила себе з </w:t>
-            </w:r>
-            <w:proofErr w:type="spellStart"/>
-            <w:r>
-              <w:rPr>
-                <w:sz w:val="22"/>
-                <w:szCs w:val="22"/>
-                <w:highlight w:val="yellow"/>
-              </w:rPr>
-              <w:t>позитивної</w:t>
-            </w:r>
-            <w:proofErr w:type="spellEnd"/>
-          </w:p>
-        </w:tc>
-      </w:tr>
-      <w:tr>
-        <w:trPr>
-          <w:trHeight w:val="320"/>
-        </w:trPr>
-        <w:tc>
-          <w:tcPr>
-            <w:tcW w:w="6660" w:type="dxa"/>
-          </w:tcPr>
-          <w:p>
-            <w:pPr>
-              <w:rPr>
-                <w:sz w:val="22"/>
-                <w:szCs w:val="22"/>
-                <w:highlight w:val="yellow"/>
-              </w:rPr>
-            </w:pPr>
-            <w:proofErr w:type="spellStart"/>
-            <w:r>
-              <w:rPr>
-                <w:sz w:val="22"/>
-                <w:szCs w:val="22"/>
-                <w:highlight w:val="yellow"/>
-              </w:rPr>
-              <w:t>сторони</w:t>
-            </w:r>
-            <w:proofErr w:type="spellEnd"/>
-            <w:r>
-              <w:rPr>
-                <w:sz w:val="22"/>
-                <w:szCs w:val="22"/>
-                <w:highlight w:val="yellow"/>
-              </w:rPr>
-              <w:t xml:space="preserve">. Регулярно </w:t>
-            </w:r>
-            <w:proofErr w:type="spellStart"/>
-            <w:r>
-              <w:rPr>
-                <w:sz w:val="22"/>
-                <w:szCs w:val="22"/>
-                <w:highlight w:val="yellow"/>
-              </w:rPr>
-              <w:t>дотримувався</w:t>
-            </w:r>
-            <w:proofErr w:type="spellEnd"/>
-            <w:r>
-              <w:rPr>
-                <w:sz w:val="22"/>
-                <w:szCs w:val="22"/>
-                <w:highlight w:val="yellow"/>
-              </w:rPr>
-              <w:t xml:space="preserve"> </w:t>
-            </w:r>
-            <w:proofErr w:type="spellStart"/>
-            <w:r>
-              <w:rPr>
-                <w:sz w:val="22"/>
-                <w:szCs w:val="22"/>
-                <w:highlight w:val="yellow"/>
-              </w:rPr>
-              <w:t>програми</w:t>
-            </w:r>
-            <w:proofErr w:type="spellEnd"/>
-            <w:r>
-              <w:rPr>
-                <w:sz w:val="22"/>
-                <w:szCs w:val="22"/>
-                <w:highlight w:val="yellow"/>
-              </w:rPr>
-              <w:t xml:space="preserve"> </w:t>
-            </w:r>
-            <w:proofErr w:type="spellStart"/>
-            <w:r>
-              <w:rPr>
-                <w:sz w:val="22"/>
-                <w:szCs w:val="22"/>
-                <w:highlight w:val="yellow"/>
-              </w:rPr>
-              <w:t>проходження</w:t>
-            </w:r>
-            <w:proofErr w:type="spellEnd"/>
-            <w:r>
-              <w:rPr>
-                <w:sz w:val="22"/>
-                <w:szCs w:val="22"/>
-                <w:highlight w:val="yellow"/>
-              </w:rPr>
-              <w:t xml:space="preserve"> </w:t>
-            </w:r>
-          </w:p>
-        </w:tc>
-      </w:tr>
-      <w:tr>
-        <w:trPr>
-          <w:trHeight w:val="320"/>
-        </w:trPr>
-        <w:tc>
-          <w:tcPr>
-            <w:tcW w:w="6660" w:type="dxa"/>
-          </w:tcPr>
-          <w:p>
-            <w:pPr>
-              <w:jc w:val="both"/>
-              <w:rPr>
-                <w:sz w:val="22"/>
-                <w:szCs w:val="22"/>
-                <w:highlight w:val="yellow"/>
-              </w:rPr>
-            </w:pPr>
-            <w:r>
-              <w:rPr>
-                <w:sz w:val="22"/>
-                <w:szCs w:val="22"/>
-                <w:highlight w:val="yellow"/>
-              </w:rPr>
-              <w:t xml:space="preserve">практики, </w:t>
-            </w:r>
-            <w:proofErr w:type="spellStart"/>
-            <w:r>
-              <w:rPr>
-                <w:sz w:val="22"/>
-                <w:szCs w:val="22"/>
-                <w:highlight w:val="yellow"/>
-              </w:rPr>
-              <w:t>відвідував</w:t>
-            </w:r>
-            <w:proofErr w:type="spellEnd"/>
-            <w:r>
-              <w:rPr>
-                <w:sz w:val="22"/>
-                <w:szCs w:val="22"/>
-                <w:highlight w:val="yellow"/>
-              </w:rPr>
-              <w:t xml:space="preserve"> </w:t>
-            </w:r>
-            <w:proofErr w:type="spellStart"/>
-            <w:r>
-              <w:rPr>
-                <w:sz w:val="22"/>
-                <w:szCs w:val="22"/>
-                <w:highlight w:val="yellow"/>
-              </w:rPr>
-              <w:t>збори</w:t>
-            </w:r>
-            <w:proofErr w:type="spellEnd"/>
-            <w:r>
-              <w:rPr>
-                <w:sz w:val="22"/>
-                <w:szCs w:val="22"/>
-                <w:highlight w:val="yellow"/>
-              </w:rPr>
-              <w:t xml:space="preserve"> </w:t>
-            </w:r>
-            <w:proofErr w:type="spellStart"/>
-            <w:r>
-              <w:rPr>
-                <w:sz w:val="22"/>
-                <w:szCs w:val="22"/>
-                <w:highlight w:val="yellow"/>
-              </w:rPr>
-              <w:t>щодо</w:t>
-            </w:r>
-            <w:proofErr w:type="spellEnd"/>
-            <w:r>
-              <w:rPr>
-                <w:sz w:val="22"/>
-                <w:szCs w:val="22"/>
-                <w:highlight w:val="yellow"/>
-              </w:rPr>
-              <w:t xml:space="preserve"> практики. До </w:t>
-            </w:r>
-            <w:proofErr w:type="spellStart"/>
-            <w:r>
-              <w:rPr>
-                <w:sz w:val="22"/>
-                <w:szCs w:val="22"/>
-                <w:highlight w:val="yellow"/>
-              </w:rPr>
-              <w:t>усіх</w:t>
-            </w:r>
-            <w:proofErr w:type="spellEnd"/>
-            <w:r>
-              <w:rPr>
-                <w:sz w:val="22"/>
-                <w:szCs w:val="22"/>
-                <w:highlight w:val="yellow"/>
-              </w:rPr>
-              <w:t xml:space="preserve"> </w:t>
-            </w:r>
-            <w:proofErr w:type="spellStart"/>
-            <w:r>
-              <w:rPr>
-                <w:sz w:val="22"/>
-                <w:szCs w:val="22"/>
-                <w:highlight w:val="yellow"/>
-              </w:rPr>
-              <w:t>своїх</w:t>
-            </w:r>
-            <w:proofErr w:type="spellEnd"/>
-            <w:r>
-              <w:rPr>
-                <w:sz w:val="22"/>
-                <w:szCs w:val="22"/>
-                <w:highlight w:val="yellow"/>
-              </w:rPr>
-              <w:t xml:space="preserve"> </w:t>
-            </w:r>
-          </w:p>
-        </w:tc>
-      </w:tr>
-      <w:tr>
-        <w:trPr>
-          <w:trHeight w:val="320"/>
-        </w:trPr>
-        <w:tc>
-          <w:tcPr>
-            <w:tcW w:w="6660" w:type="dxa"/>
-          </w:tcPr>
-          <w:p>
-            <w:pPr>
-              <w:jc w:val="both"/>
-              <w:rPr>
-                <w:sz w:val="22"/>
-                <w:szCs w:val="22"/>
-                <w:highlight w:val="yellow"/>
-              </w:rPr>
-            </w:pPr>
-            <w:proofErr w:type="spellStart"/>
-            <w:r>
-              <w:rPr>
-                <w:sz w:val="22"/>
-                <w:szCs w:val="22"/>
-                <w:highlight w:val="yellow"/>
-              </w:rPr>
-              <w:t>обов’язків</w:t>
-            </w:r>
-            <w:proofErr w:type="spellEnd"/>
-            <w:r>
-              <w:rPr>
-                <w:sz w:val="22"/>
-                <w:szCs w:val="22"/>
-                <w:highlight w:val="yellow"/>
-              </w:rPr>
-              <w:t xml:space="preserve"> та задач </w:t>
-            </w:r>
-            <w:proofErr w:type="spellStart"/>
-            <w:r>
-              <w:rPr>
-                <w:sz w:val="22"/>
-                <w:szCs w:val="22"/>
-                <w:highlight w:val="yellow"/>
-              </w:rPr>
-              <w:t>ставився</w:t>
-            </w:r>
-            <w:proofErr w:type="spellEnd"/>
-            <w:r>
-              <w:rPr>
-                <w:sz w:val="22"/>
-                <w:szCs w:val="22"/>
-                <w:highlight w:val="yellow"/>
-              </w:rPr>
-              <w:t xml:space="preserve"> з особливою </w:t>
-            </w:r>
-            <w:proofErr w:type="spellStart"/>
-            <w:r>
-              <w:rPr>
-                <w:sz w:val="22"/>
-                <w:szCs w:val="22"/>
-                <w:highlight w:val="yellow"/>
-              </w:rPr>
-              <w:t>увагою</w:t>
-            </w:r>
-            <w:proofErr w:type="spellEnd"/>
-            <w:r>
-              <w:rPr>
-                <w:sz w:val="22"/>
-                <w:szCs w:val="22"/>
-                <w:highlight w:val="yellow"/>
-              </w:rPr>
-              <w:t xml:space="preserve"> та </w:t>
-            </w:r>
-            <w:proofErr w:type="spellStart"/>
-            <w:r>
-              <w:rPr>
-                <w:sz w:val="22"/>
-                <w:szCs w:val="22"/>
-                <w:highlight w:val="yellow"/>
-              </w:rPr>
-              <w:t>завзяттям</w:t>
-            </w:r>
-            <w:proofErr w:type="spellEnd"/>
-            <w:r>
-              <w:rPr>
-                <w:sz w:val="22"/>
-                <w:szCs w:val="22"/>
-                <w:highlight w:val="yellow"/>
-              </w:rPr>
-              <w:t xml:space="preserve">, </w:t>
-            </w:r>
-          </w:p>
-        </w:tc>
-      </w:tr>
-      <w:tr>
-        <w:trPr>
-          <w:trHeight w:val="320"/>
-        </w:trPr>
-        <w:tc>
-          <w:tcPr>
-            <w:tcW w:w="6660" w:type="dxa"/>
-          </w:tcPr>
-          <w:p>
-            <w:pPr>
-              <w:jc w:val="both"/>
-              <w:rPr>
-                <w:sz w:val="22"/>
-                <w:szCs w:val="22"/>
-                <w:highlight w:val="yellow"/>
-              </w:rPr>
-            </w:pPr>
-            <w:r>
-              <w:rPr>
-                <w:sz w:val="22"/>
-                <w:szCs w:val="22"/>
-                <w:highlight w:val="yellow"/>
-              </w:rPr>
-              <w:t xml:space="preserve">проявляв </w:t>
-            </w:r>
-            <w:proofErr w:type="spellStart"/>
-            <w:r>
-              <w:rPr>
-                <w:sz w:val="22"/>
-                <w:szCs w:val="22"/>
-                <w:highlight w:val="yellow"/>
-              </w:rPr>
-              <w:t>сильну</w:t>
-            </w:r>
-            <w:proofErr w:type="spellEnd"/>
-            <w:r>
-              <w:rPr>
-                <w:sz w:val="22"/>
-                <w:szCs w:val="22"/>
-                <w:highlight w:val="yellow"/>
-              </w:rPr>
-              <w:t xml:space="preserve"> </w:t>
-            </w:r>
-            <w:proofErr w:type="spellStart"/>
-            <w:r>
-              <w:rPr>
-                <w:sz w:val="22"/>
-                <w:szCs w:val="22"/>
-                <w:highlight w:val="yellow"/>
-              </w:rPr>
-              <w:t>зацікавленість</w:t>
-            </w:r>
-            <w:proofErr w:type="spellEnd"/>
-            <w:r>
-              <w:rPr>
-                <w:sz w:val="22"/>
-                <w:szCs w:val="22"/>
-                <w:highlight w:val="yellow"/>
-              </w:rPr>
-              <w:t xml:space="preserve"> до </w:t>
-            </w:r>
-            <w:proofErr w:type="spellStart"/>
-            <w:r>
-              <w:rPr>
-                <w:sz w:val="22"/>
-                <w:szCs w:val="22"/>
-                <w:highlight w:val="yellow"/>
-              </w:rPr>
-              <w:t>роботи</w:t>
-            </w:r>
-            <w:proofErr w:type="spellEnd"/>
-            <w:r>
-              <w:rPr>
-                <w:sz w:val="22"/>
-                <w:szCs w:val="22"/>
-                <w:highlight w:val="yellow"/>
-              </w:rPr>
-              <w:t xml:space="preserve">. </w:t>
-            </w:r>
-            <w:proofErr w:type="spellStart"/>
-            <w:r>
-              <w:rPr>
-                <w:sz w:val="22"/>
-                <w:szCs w:val="22"/>
-                <w:highlight w:val="yellow"/>
-              </w:rPr>
-              <w:t>Усі</w:t>
-            </w:r>
-            <w:proofErr w:type="spellEnd"/>
-            <w:r>
-              <w:rPr>
-                <w:sz w:val="22"/>
-                <w:szCs w:val="22"/>
-                <w:highlight w:val="yellow"/>
-              </w:rPr>
-              <w:t xml:space="preserve"> </w:t>
-            </w:r>
-            <w:proofErr w:type="spellStart"/>
-            <w:r>
-              <w:rPr>
-                <w:sz w:val="22"/>
-                <w:szCs w:val="22"/>
-                <w:highlight w:val="yellow"/>
-              </w:rPr>
-              <w:t>отримані</w:t>
-            </w:r>
-            <w:proofErr w:type="spellEnd"/>
-            <w:r>
-              <w:rPr>
-                <w:sz w:val="22"/>
-                <w:szCs w:val="22"/>
-                <w:highlight w:val="yellow"/>
-              </w:rPr>
-              <w:t xml:space="preserve"> </w:t>
-            </w:r>
-            <w:proofErr w:type="spellStart"/>
-            <w:r>
-              <w:rPr>
-                <w:sz w:val="22"/>
-                <w:szCs w:val="22"/>
-                <w:highlight w:val="yellow"/>
-              </w:rPr>
-              <w:t>завдання</w:t>
-            </w:r>
-            <w:proofErr w:type="spellEnd"/>
-          </w:p>
-        </w:tc>
-      </w:tr>
-      <w:tr>
-        <w:trPr>
-          <w:trHeight w:val="320"/>
-        </w:trPr>
-        <w:tc>
-          <w:tcPr>
-            <w:tcW w:w="6660" w:type="dxa"/>
-          </w:tcPr>
-          <w:p>
-            <w:pPr>
-              <w:jc w:val="both"/>
-              <w:rPr>
-                <w:sz w:val="22"/>
-                <w:szCs w:val="22"/>
-                <w:highlight w:val="yellow"/>
-              </w:rPr>
-            </w:pPr>
-            <w:proofErr w:type="spellStart"/>
-            <w:r>
-              <w:rPr>
-                <w:sz w:val="22"/>
-                <w:szCs w:val="22"/>
-                <w:highlight w:val="yellow"/>
-              </w:rPr>
-              <w:t>виконував</w:t>
-            </w:r>
-            <w:proofErr w:type="spellEnd"/>
-            <w:r>
-              <w:rPr>
-                <w:sz w:val="22"/>
-                <w:szCs w:val="22"/>
-                <w:highlight w:val="yellow"/>
-              </w:rPr>
-              <w:t xml:space="preserve"> </w:t>
-            </w:r>
-            <w:proofErr w:type="spellStart"/>
-            <w:r>
-              <w:rPr>
-                <w:sz w:val="22"/>
-                <w:szCs w:val="22"/>
-                <w:highlight w:val="yellow"/>
-              </w:rPr>
-              <w:t>сумлінно</w:t>
-            </w:r>
-            <w:proofErr w:type="spellEnd"/>
-            <w:r>
-              <w:rPr>
-                <w:sz w:val="22"/>
-                <w:szCs w:val="22"/>
-                <w:highlight w:val="yellow"/>
-              </w:rPr>
-              <w:t xml:space="preserve"> та в межах </w:t>
-            </w:r>
-            <w:proofErr w:type="spellStart"/>
-            <w:proofErr w:type="gramStart"/>
-            <w:r>
-              <w:rPr>
-                <w:sz w:val="22"/>
-                <w:szCs w:val="22"/>
-                <w:highlight w:val="yellow"/>
-              </w:rPr>
-              <w:t>відведеного</w:t>
-            </w:r>
-            <w:proofErr w:type="spellEnd"/>
-            <w:r>
-              <w:rPr>
-                <w:sz w:val="22"/>
-                <w:szCs w:val="22"/>
-                <w:highlight w:val="yellow"/>
-              </w:rPr>
-              <w:t xml:space="preserve">  </w:t>
-            </w:r>
-            <w:proofErr w:type="spellStart"/>
-            <w:r>
-              <w:rPr>
-                <w:sz w:val="22"/>
-                <w:szCs w:val="22"/>
-                <w:highlight w:val="yellow"/>
-              </w:rPr>
-              <w:t>терміну</w:t>
-            </w:r>
-            <w:proofErr w:type="spellEnd"/>
-            <w:proofErr w:type="gramEnd"/>
-            <w:r>
-              <w:rPr>
-                <w:sz w:val="22"/>
-                <w:szCs w:val="22"/>
-                <w:highlight w:val="yellow"/>
-              </w:rPr>
-              <w:t>,</w:t>
-            </w:r>
-          </w:p>
-        </w:tc>
-      </w:tr>
-      <w:tr>
-        <w:trPr>
-          <w:trHeight w:val="320"/>
-        </w:trPr>
-        <w:tc>
-          <w:tcPr>
-            <w:tcW w:w="6660" w:type="dxa"/>
-          </w:tcPr>
-          <w:p>
-            <w:pPr>
-              <w:jc w:val="both"/>
-              <w:rPr>
-                <w:sz w:val="22"/>
-                <w:szCs w:val="22"/>
-                <w:highlight w:val="yellow"/>
-              </w:rPr>
-            </w:pPr>
-            <w:proofErr w:type="spellStart"/>
-            <w:r>
-              <w:rPr>
-                <w:sz w:val="22"/>
-                <w:szCs w:val="22"/>
-                <w:highlight w:val="yellow"/>
-              </w:rPr>
-              <w:t>що</w:t>
-            </w:r>
-            <w:proofErr w:type="spellEnd"/>
-            <w:r>
-              <w:rPr>
-                <w:sz w:val="22"/>
-                <w:szCs w:val="22"/>
-                <w:highlight w:val="yellow"/>
-              </w:rPr>
-              <w:t xml:space="preserve"> </w:t>
-            </w:r>
-            <w:proofErr w:type="spellStart"/>
-            <w:r>
-              <w:rPr>
-                <w:sz w:val="22"/>
-                <w:szCs w:val="22"/>
-                <w:highlight w:val="yellow"/>
-              </w:rPr>
-              <w:t>характеризує</w:t>
-            </w:r>
-            <w:proofErr w:type="spellEnd"/>
-            <w:r>
-              <w:rPr>
-                <w:sz w:val="22"/>
-                <w:szCs w:val="22"/>
-                <w:highlight w:val="yellow"/>
-              </w:rPr>
-              <w:t xml:space="preserve"> </w:t>
-            </w:r>
-            <w:proofErr w:type="spellStart"/>
-            <w:r>
-              <w:rPr>
-                <w:sz w:val="22"/>
-                <w:szCs w:val="22"/>
-                <w:highlight w:val="yellow"/>
-              </w:rPr>
-              <w:t>його</w:t>
-            </w:r>
-            <w:proofErr w:type="spellEnd"/>
-            <w:r>
-              <w:rPr>
-                <w:sz w:val="22"/>
-                <w:szCs w:val="22"/>
-                <w:highlight w:val="yellow"/>
-              </w:rPr>
-              <w:t xml:space="preserve"> як </w:t>
-            </w:r>
-            <w:proofErr w:type="spellStart"/>
-            <w:r>
-              <w:rPr>
-                <w:sz w:val="22"/>
-                <w:szCs w:val="22"/>
-                <w:highlight w:val="yellow"/>
-              </w:rPr>
-              <w:t>дуже</w:t>
-            </w:r>
-            <w:proofErr w:type="spellEnd"/>
-            <w:r>
-              <w:rPr>
-                <w:sz w:val="22"/>
-                <w:szCs w:val="22"/>
-                <w:highlight w:val="yellow"/>
-              </w:rPr>
-              <w:t xml:space="preserve"> </w:t>
-            </w:r>
-            <w:proofErr w:type="spellStart"/>
-            <w:r>
-              <w:rPr>
-                <w:sz w:val="22"/>
-                <w:szCs w:val="22"/>
-                <w:highlight w:val="yellow"/>
-              </w:rPr>
-              <w:t>зацікавлену</w:t>
-            </w:r>
-            <w:proofErr w:type="spellEnd"/>
-            <w:r>
-              <w:rPr>
-                <w:sz w:val="22"/>
-                <w:szCs w:val="22"/>
-                <w:highlight w:val="yellow"/>
-              </w:rPr>
-              <w:t xml:space="preserve"> та </w:t>
-            </w:r>
-            <w:proofErr w:type="spellStart"/>
-            <w:r>
-              <w:rPr>
-                <w:sz w:val="22"/>
-                <w:szCs w:val="22"/>
-                <w:highlight w:val="yellow"/>
-              </w:rPr>
-              <w:t>відповідальну</w:t>
-            </w:r>
-            <w:proofErr w:type="spellEnd"/>
-          </w:p>
-        </w:tc>
-      </w:tr>
-      <w:tr>
-        <w:trPr>
-          <w:trHeight w:val="335"/>
-        </w:trPr>
-        <w:tc>
-          <w:tcPr>
-            <w:tcW w:w="6660" w:type="dxa"/>
-          </w:tcPr>
-          <w:p>
-            <w:pPr>
-              <w:jc w:val="both"/>
-              <w:rPr>
-                <w:sz w:val="22"/>
-                <w:szCs w:val="22"/>
-                <w:highlight w:val="yellow"/>
-              </w:rPr>
-            </w:pPr>
-            <w:proofErr w:type="spellStart"/>
-            <w:r>
-              <w:rPr>
-                <w:sz w:val="22"/>
-                <w:szCs w:val="22"/>
-                <w:highlight w:val="yellow"/>
-              </w:rPr>
-              <w:t>людину</w:t>
-            </w:r>
-            <w:proofErr w:type="spellEnd"/>
-            <w:r>
-              <w:rPr>
-                <w:sz w:val="22"/>
-                <w:szCs w:val="22"/>
-                <w:highlight w:val="yellow"/>
-              </w:rPr>
-              <w:t xml:space="preserve">. З </w:t>
-            </w:r>
-            <w:proofErr w:type="spellStart"/>
-            <w:r>
-              <w:rPr>
-                <w:sz w:val="22"/>
-                <w:szCs w:val="22"/>
-                <w:highlight w:val="yellow"/>
-              </w:rPr>
-              <w:t>використанням</w:t>
-            </w:r>
-            <w:proofErr w:type="spellEnd"/>
-            <w:r>
-              <w:rPr>
-                <w:sz w:val="22"/>
-                <w:szCs w:val="22"/>
-                <w:highlight w:val="yellow"/>
-              </w:rPr>
-              <w:t xml:space="preserve"> </w:t>
-            </w:r>
-            <w:proofErr w:type="spellStart"/>
-            <w:r>
-              <w:rPr>
-                <w:sz w:val="22"/>
-                <w:szCs w:val="22"/>
-                <w:highlight w:val="yellow"/>
-              </w:rPr>
-              <w:t>набутого</w:t>
-            </w:r>
-            <w:proofErr w:type="spellEnd"/>
-            <w:r>
-              <w:rPr>
-                <w:sz w:val="22"/>
-                <w:szCs w:val="22"/>
-                <w:highlight w:val="yellow"/>
-              </w:rPr>
-              <w:t xml:space="preserve"> теоретичного та практичного </w:t>
-            </w:r>
-          </w:p>
-        </w:tc>
-      </w:tr>
-      <w:tr>
-        <w:trPr>
-          <w:trHeight w:val="320"/>
-        </w:trPr>
-        <w:tc>
-          <w:tcPr>
-            <w:tcW w:w="6660" w:type="dxa"/>
-          </w:tcPr>
-          <w:p>
-            <w:pPr>
-              <w:jc w:val="both"/>
-              <w:rPr>
-                <w:sz w:val="22"/>
-                <w:szCs w:val="22"/>
-                <w:highlight w:val="yellow"/>
-              </w:rPr>
-            </w:pPr>
-            <w:proofErr w:type="spellStart"/>
-            <w:r>
-              <w:rPr>
-                <w:sz w:val="22"/>
-                <w:szCs w:val="22"/>
-                <w:highlight w:val="yellow"/>
-              </w:rPr>
-              <w:t>досвіду</w:t>
-            </w:r>
-            <w:proofErr w:type="spellEnd"/>
-            <w:r>
-              <w:rPr>
-                <w:sz w:val="22"/>
-                <w:szCs w:val="22"/>
-                <w:highlight w:val="yellow"/>
-              </w:rPr>
-              <w:t xml:space="preserve"> </w:t>
-            </w:r>
-            <w:proofErr w:type="spellStart"/>
-            <w:r>
-              <w:rPr>
-                <w:sz w:val="22"/>
-                <w:szCs w:val="22"/>
-                <w:highlight w:val="yellow"/>
-              </w:rPr>
-              <w:t>розробив</w:t>
-            </w:r>
-            <w:proofErr w:type="spellEnd"/>
-            <w:r>
-              <w:rPr>
-                <w:sz w:val="22"/>
-                <w:szCs w:val="22"/>
-                <w:highlight w:val="yellow"/>
-              </w:rPr>
-              <w:t xml:space="preserve"> проект, </w:t>
-            </w:r>
-            <w:proofErr w:type="spellStart"/>
-            <w:r>
-              <w:rPr>
-                <w:sz w:val="22"/>
-                <w:szCs w:val="22"/>
-                <w:highlight w:val="yellow"/>
-              </w:rPr>
-              <w:t>здійснив</w:t>
-            </w:r>
-            <w:proofErr w:type="spellEnd"/>
-            <w:r>
-              <w:rPr>
-                <w:sz w:val="22"/>
-                <w:szCs w:val="22"/>
-                <w:highlight w:val="yellow"/>
-              </w:rPr>
-              <w:t xml:space="preserve"> </w:t>
-            </w:r>
-            <w:proofErr w:type="spellStart"/>
-            <w:r>
-              <w:rPr>
-                <w:sz w:val="22"/>
-                <w:szCs w:val="22"/>
-                <w:highlight w:val="yellow"/>
-              </w:rPr>
-              <w:t>аналіз</w:t>
-            </w:r>
-            <w:proofErr w:type="spellEnd"/>
-            <w:r>
-              <w:rPr>
-                <w:sz w:val="22"/>
-                <w:szCs w:val="22"/>
-                <w:highlight w:val="yellow"/>
-              </w:rPr>
-              <w:t xml:space="preserve"> та </w:t>
-            </w:r>
-            <w:proofErr w:type="spellStart"/>
-            <w:r>
-              <w:rPr>
-                <w:sz w:val="22"/>
-                <w:szCs w:val="22"/>
-                <w:highlight w:val="yellow"/>
-              </w:rPr>
-              <w:t>модифікацію</w:t>
-            </w:r>
-            <w:proofErr w:type="spellEnd"/>
-            <w:r>
-              <w:rPr>
-                <w:sz w:val="22"/>
-                <w:szCs w:val="22"/>
-                <w:highlight w:val="yellow"/>
-              </w:rPr>
-              <w:t xml:space="preserve"> </w:t>
-            </w:r>
-            <w:proofErr w:type="spellStart"/>
-            <w:r>
-              <w:rPr>
-                <w:sz w:val="22"/>
-                <w:szCs w:val="22"/>
-                <w:highlight w:val="yellow"/>
-              </w:rPr>
-              <w:t>даних</w:t>
-            </w:r>
-            <w:proofErr w:type="spellEnd"/>
-            <w:r>
-              <w:rPr>
-                <w:sz w:val="22"/>
-                <w:szCs w:val="22"/>
-                <w:highlight w:val="yellow"/>
-              </w:rPr>
-              <w:t>,</w:t>
-            </w:r>
-          </w:p>
-        </w:tc>
-      </w:tr>
-      <w:tr>
-        <w:trPr>
-          <w:trHeight w:val="320"/>
-        </w:trPr>
-        <w:tc>
-          <w:tcPr>
-            <w:tcW w:w="6660" w:type="dxa"/>
-          </w:tcPr>
-          <w:p>
-            <w:pPr>
-              <w:jc w:val="both"/>
-              <w:rPr>
-                <w:sz w:val="22"/>
-                <w:szCs w:val="22"/>
-                <w:highlight w:val="yellow"/>
-              </w:rPr>
-            </w:pPr>
-            <w:proofErr w:type="spellStart"/>
-            <w:r>
-              <w:rPr>
-                <w:sz w:val="22"/>
-                <w:szCs w:val="22"/>
-                <w:highlight w:val="yellow"/>
-              </w:rPr>
-              <w:t>впровадив</w:t>
-            </w:r>
-            <w:proofErr w:type="spellEnd"/>
-            <w:r>
-              <w:rPr>
-                <w:sz w:val="22"/>
-                <w:szCs w:val="22"/>
-                <w:highlight w:val="yellow"/>
-              </w:rPr>
-              <w:t xml:space="preserve"> </w:t>
-            </w:r>
-            <w:proofErr w:type="spellStart"/>
-            <w:r>
-              <w:rPr>
-                <w:sz w:val="22"/>
-                <w:szCs w:val="22"/>
-                <w:highlight w:val="yellow"/>
-              </w:rPr>
-              <w:t>зміни</w:t>
-            </w:r>
-            <w:proofErr w:type="spellEnd"/>
-            <w:r>
-              <w:rPr>
-                <w:sz w:val="22"/>
-                <w:szCs w:val="22"/>
-                <w:highlight w:val="yellow"/>
-              </w:rPr>
-              <w:t xml:space="preserve"> на </w:t>
-            </w:r>
-            <w:proofErr w:type="spellStart"/>
-            <w:r>
-              <w:rPr>
-                <w:sz w:val="22"/>
-                <w:szCs w:val="22"/>
-                <w:highlight w:val="yellow"/>
-              </w:rPr>
-              <w:t>проекті</w:t>
-            </w:r>
-            <w:proofErr w:type="spellEnd"/>
-            <w:r>
-              <w:rPr>
-                <w:sz w:val="22"/>
-                <w:szCs w:val="22"/>
-                <w:highlight w:val="yellow"/>
-              </w:rPr>
-              <w:t xml:space="preserve">, </w:t>
-            </w:r>
-            <w:proofErr w:type="spellStart"/>
-            <w:r>
-              <w:rPr>
-                <w:sz w:val="22"/>
-                <w:szCs w:val="22"/>
-                <w:highlight w:val="yellow"/>
-              </w:rPr>
-              <w:t>що</w:t>
-            </w:r>
-            <w:proofErr w:type="spellEnd"/>
-            <w:r>
-              <w:rPr>
-                <w:sz w:val="22"/>
-                <w:szCs w:val="22"/>
-                <w:highlight w:val="yellow"/>
-              </w:rPr>
-              <w:t xml:space="preserve"> </w:t>
-            </w:r>
-            <w:proofErr w:type="spellStart"/>
-            <w:r>
-              <w:rPr>
-                <w:sz w:val="22"/>
-                <w:szCs w:val="22"/>
-                <w:highlight w:val="yellow"/>
-              </w:rPr>
-              <w:t>змогли</w:t>
-            </w:r>
-            <w:proofErr w:type="spellEnd"/>
-            <w:r>
-              <w:rPr>
-                <w:sz w:val="22"/>
-                <w:szCs w:val="22"/>
-                <w:highlight w:val="yellow"/>
-              </w:rPr>
-              <w:t xml:space="preserve"> </w:t>
-            </w:r>
-            <w:proofErr w:type="spellStart"/>
-            <w:r>
-              <w:rPr>
-                <w:sz w:val="22"/>
-                <w:szCs w:val="22"/>
-                <w:highlight w:val="yellow"/>
-              </w:rPr>
-              <w:t>підвищити</w:t>
-            </w:r>
-            <w:proofErr w:type="spellEnd"/>
-            <w:r>
-              <w:rPr>
-                <w:sz w:val="22"/>
-                <w:szCs w:val="22"/>
-                <w:highlight w:val="yellow"/>
-              </w:rPr>
-              <w:t xml:space="preserve"> </w:t>
-            </w:r>
-            <w:proofErr w:type="spellStart"/>
-            <w:r>
-              <w:rPr>
-                <w:sz w:val="22"/>
-                <w:szCs w:val="22"/>
-                <w:highlight w:val="yellow"/>
-              </w:rPr>
-              <w:t>продуктивність</w:t>
-            </w:r>
-            <w:proofErr w:type="spellEnd"/>
-            <w:r>
-              <w:rPr>
-                <w:sz w:val="22"/>
-                <w:szCs w:val="22"/>
-                <w:highlight w:val="yellow"/>
-              </w:rPr>
-              <w:t xml:space="preserve"> </w:t>
-            </w:r>
-          </w:p>
-        </w:tc>
-      </w:tr>
-      <w:tr>
-        <w:trPr>
-          <w:trHeight w:val="320"/>
-        </w:trPr>
-        <w:tc>
-          <w:tcPr>
-            <w:tcW w:w="6660" w:type="dxa"/>
-          </w:tcPr>
-          <w:p>
-            <w:pPr>
-              <w:jc w:val="both"/>
-              <w:rPr>
-                <w:sz w:val="22"/>
-                <w:szCs w:val="22"/>
-                <w:highlight w:val="yellow"/>
-              </w:rPr>
-            </w:pPr>
-            <w:proofErr w:type="spellStart"/>
-            <w:r>
-              <w:rPr>
-                <w:sz w:val="22"/>
-                <w:szCs w:val="22"/>
-                <w:highlight w:val="yellow"/>
-              </w:rPr>
-              <w:t>команди</w:t>
-            </w:r>
-            <w:proofErr w:type="spellEnd"/>
-            <w:r>
-              <w:rPr>
-                <w:sz w:val="22"/>
-                <w:szCs w:val="22"/>
-                <w:highlight w:val="yellow"/>
-              </w:rPr>
-              <w:t xml:space="preserve">, </w:t>
-            </w:r>
-            <w:proofErr w:type="spellStart"/>
-            <w:r>
-              <w:rPr>
-                <w:sz w:val="22"/>
-                <w:szCs w:val="22"/>
-                <w:highlight w:val="yellow"/>
-              </w:rPr>
-              <w:t>якість</w:t>
-            </w:r>
-            <w:proofErr w:type="spellEnd"/>
-            <w:r>
-              <w:rPr>
-                <w:sz w:val="22"/>
-                <w:szCs w:val="22"/>
-                <w:highlight w:val="yellow"/>
-              </w:rPr>
-              <w:t xml:space="preserve"> та </w:t>
-            </w:r>
-            <w:proofErr w:type="spellStart"/>
-            <w:r>
-              <w:rPr>
-                <w:sz w:val="22"/>
-                <w:szCs w:val="22"/>
-                <w:highlight w:val="yellow"/>
-              </w:rPr>
-              <w:t>швидкість</w:t>
-            </w:r>
-            <w:proofErr w:type="spellEnd"/>
-            <w:r>
-              <w:rPr>
-                <w:sz w:val="22"/>
-                <w:szCs w:val="22"/>
-                <w:highlight w:val="yellow"/>
-              </w:rPr>
-              <w:t xml:space="preserve"> </w:t>
-            </w:r>
-            <w:proofErr w:type="spellStart"/>
-            <w:r>
-              <w:rPr>
-                <w:sz w:val="22"/>
-                <w:szCs w:val="22"/>
-                <w:highlight w:val="yellow"/>
-              </w:rPr>
-              <w:t>виконання</w:t>
-            </w:r>
-            <w:proofErr w:type="spellEnd"/>
-            <w:r>
-              <w:rPr>
-                <w:sz w:val="22"/>
-                <w:szCs w:val="22"/>
-                <w:highlight w:val="yellow"/>
-              </w:rPr>
-              <w:t xml:space="preserve"> задач, </w:t>
-            </w:r>
-            <w:proofErr w:type="spellStart"/>
-            <w:r>
-              <w:rPr>
-                <w:sz w:val="22"/>
-                <w:szCs w:val="22"/>
-                <w:highlight w:val="yellow"/>
-              </w:rPr>
-              <w:t>покращили</w:t>
-            </w:r>
-            <w:proofErr w:type="spellEnd"/>
-            <w:r>
-              <w:rPr>
-                <w:sz w:val="22"/>
-                <w:szCs w:val="22"/>
-                <w:highlight w:val="yellow"/>
-              </w:rPr>
-              <w:t xml:space="preserve"> </w:t>
-            </w:r>
-          </w:p>
-        </w:tc>
-      </w:tr>
-      <w:tr>
-        <w:trPr>
-          <w:trHeight w:val="320"/>
-        </w:trPr>
-        <w:tc>
-          <w:tcPr>
-            <w:tcW w:w="6660" w:type="dxa"/>
-          </w:tcPr>
-          <w:p>
-            <w:pPr>
-              <w:jc w:val="both"/>
-              <w:rPr>
-                <w:sz w:val="22"/>
-                <w:szCs w:val="22"/>
-                <w:highlight w:val="yellow"/>
-              </w:rPr>
-            </w:pPr>
-            <w:proofErr w:type="spellStart"/>
-            <w:r>
-              <w:rPr>
-                <w:sz w:val="22"/>
-                <w:szCs w:val="22"/>
-                <w:highlight w:val="yellow"/>
-              </w:rPr>
-              <w:t>комунікацію</w:t>
-            </w:r>
-            <w:proofErr w:type="spellEnd"/>
-            <w:r>
-              <w:rPr>
-                <w:sz w:val="22"/>
-                <w:szCs w:val="22"/>
-                <w:highlight w:val="yellow"/>
-              </w:rPr>
-              <w:t xml:space="preserve"> в </w:t>
-            </w:r>
-            <w:proofErr w:type="spellStart"/>
-            <w:r>
-              <w:rPr>
-                <w:sz w:val="22"/>
-                <w:szCs w:val="22"/>
-                <w:highlight w:val="yellow"/>
-              </w:rPr>
-              <w:t>середині</w:t>
-            </w:r>
-            <w:proofErr w:type="spellEnd"/>
-            <w:r>
-              <w:rPr>
-                <w:sz w:val="22"/>
-                <w:szCs w:val="22"/>
-                <w:highlight w:val="yellow"/>
-              </w:rPr>
-              <w:t xml:space="preserve"> </w:t>
-            </w:r>
-            <w:proofErr w:type="spellStart"/>
-            <w:r>
-              <w:rPr>
-                <w:sz w:val="22"/>
-                <w:szCs w:val="22"/>
-                <w:highlight w:val="yellow"/>
-              </w:rPr>
-              <w:t>команди</w:t>
-            </w:r>
-            <w:proofErr w:type="spellEnd"/>
-            <w:r>
-              <w:rPr>
-                <w:sz w:val="22"/>
-                <w:szCs w:val="22"/>
-                <w:highlight w:val="yellow"/>
-              </w:rPr>
-              <w:t xml:space="preserve">, а </w:t>
-            </w:r>
-            <w:proofErr w:type="spellStart"/>
-            <w:r>
-              <w:rPr>
-                <w:sz w:val="22"/>
-                <w:szCs w:val="22"/>
-                <w:highlight w:val="yellow"/>
-              </w:rPr>
-              <w:t>також</w:t>
-            </w:r>
-            <w:proofErr w:type="spellEnd"/>
-            <w:r>
-              <w:rPr>
-                <w:sz w:val="22"/>
-                <w:szCs w:val="22"/>
-                <w:highlight w:val="yellow"/>
-              </w:rPr>
-              <w:t xml:space="preserve"> </w:t>
-            </w:r>
-            <w:proofErr w:type="spellStart"/>
-            <w:r>
-              <w:rPr>
-                <w:sz w:val="22"/>
-                <w:szCs w:val="22"/>
-                <w:highlight w:val="yellow"/>
-              </w:rPr>
-              <w:t>клієнтом</w:t>
-            </w:r>
-            <w:proofErr w:type="spellEnd"/>
-            <w:r>
-              <w:rPr>
-                <w:sz w:val="22"/>
-                <w:szCs w:val="22"/>
-                <w:highlight w:val="yellow"/>
-              </w:rPr>
-              <w:t xml:space="preserve">, </w:t>
-            </w:r>
-            <w:proofErr w:type="spellStart"/>
-            <w:r>
-              <w:rPr>
-                <w:sz w:val="22"/>
-                <w:szCs w:val="22"/>
-                <w:highlight w:val="yellow"/>
-              </w:rPr>
-              <w:t>підвищив</w:t>
-            </w:r>
-            <w:proofErr w:type="spellEnd"/>
-          </w:p>
-        </w:tc>
-      </w:tr>
-      <w:tr>
-        <w:trPr>
-          <w:trHeight w:val="320"/>
-        </w:trPr>
-        <w:tc>
-          <w:tcPr>
-            <w:tcW w:w="6660" w:type="dxa"/>
-          </w:tcPr>
-          <w:p>
-            <w:pPr>
-              <w:jc w:val="both"/>
-              <w:rPr>
-                <w:sz w:val="22"/>
-                <w:szCs w:val="22"/>
-                <w:highlight w:val="yellow"/>
-              </w:rPr>
-            </w:pPr>
-            <w:proofErr w:type="spellStart"/>
-            <w:r>
-              <w:rPr>
-                <w:sz w:val="22"/>
-                <w:szCs w:val="22"/>
-                <w:highlight w:val="yellow"/>
-              </w:rPr>
-              <w:t>довіру</w:t>
-            </w:r>
-            <w:proofErr w:type="spellEnd"/>
-            <w:r>
-              <w:rPr>
-                <w:sz w:val="22"/>
-                <w:szCs w:val="22"/>
-                <w:highlight w:val="yellow"/>
-              </w:rPr>
-              <w:t xml:space="preserve"> до себе та </w:t>
-            </w:r>
-            <w:proofErr w:type="spellStart"/>
-            <w:r>
-              <w:rPr>
-                <w:sz w:val="22"/>
-                <w:szCs w:val="22"/>
-                <w:highlight w:val="yellow"/>
-              </w:rPr>
-              <w:t>оточуючих</w:t>
-            </w:r>
-            <w:proofErr w:type="spellEnd"/>
-            <w:r>
-              <w:rPr>
-                <w:sz w:val="22"/>
-                <w:szCs w:val="22"/>
-                <w:highlight w:val="yellow"/>
-              </w:rPr>
-              <w:t xml:space="preserve"> на </w:t>
-            </w:r>
-            <w:proofErr w:type="spellStart"/>
-            <w:r>
-              <w:rPr>
-                <w:sz w:val="22"/>
-                <w:szCs w:val="22"/>
-                <w:highlight w:val="yellow"/>
-              </w:rPr>
-              <w:t>проекті</w:t>
-            </w:r>
-            <w:proofErr w:type="spellEnd"/>
-            <w:r>
-              <w:rPr>
-                <w:sz w:val="22"/>
-                <w:szCs w:val="22"/>
-                <w:highlight w:val="yellow"/>
-              </w:rPr>
-              <w:t xml:space="preserve">. </w:t>
-            </w:r>
-            <w:r>
-              <w:rPr>
-                <w:highlight w:val="yellow"/>
-              </w:rPr>
-              <w:t xml:space="preserve"> </w:t>
-            </w:r>
-            <w:proofErr w:type="spellStart"/>
-            <w:r>
-              <w:rPr>
-                <w:sz w:val="22"/>
-                <w:szCs w:val="22"/>
-                <w:highlight w:val="yellow"/>
-              </w:rPr>
-              <w:t>Незважаючи</w:t>
-            </w:r>
-            <w:proofErr w:type="spellEnd"/>
-            <w:r>
-              <w:rPr>
-                <w:sz w:val="22"/>
-                <w:szCs w:val="22"/>
-                <w:highlight w:val="yellow"/>
-              </w:rPr>
-              <w:t xml:space="preserve"> на короткий </w:t>
-            </w:r>
-          </w:p>
-        </w:tc>
-      </w:tr>
-      <w:tr>
-        <w:trPr>
-          <w:trHeight w:val="320"/>
-        </w:trPr>
-        <w:tc>
-          <w:tcPr>
-            <w:tcW w:w="6660" w:type="dxa"/>
-          </w:tcPr>
-          <w:p>
-            <w:pPr>
-              <w:jc w:val="both"/>
-              <w:rPr>
-                <w:sz w:val="22"/>
-                <w:szCs w:val="22"/>
-                <w:highlight w:val="yellow"/>
-              </w:rPr>
-            </w:pPr>
-            <w:proofErr w:type="spellStart"/>
-            <w:r>
-              <w:rPr>
-                <w:sz w:val="22"/>
-                <w:szCs w:val="22"/>
-                <w:highlight w:val="yellow"/>
-              </w:rPr>
-              <w:t>термін</w:t>
-            </w:r>
-            <w:proofErr w:type="spellEnd"/>
-            <w:r>
-              <w:rPr>
-                <w:sz w:val="22"/>
-                <w:szCs w:val="22"/>
-                <w:highlight w:val="yellow"/>
-              </w:rPr>
-              <w:t xml:space="preserve"> </w:t>
-            </w:r>
-            <w:proofErr w:type="spellStart"/>
-            <w:r>
-              <w:rPr>
-                <w:sz w:val="22"/>
-                <w:szCs w:val="22"/>
-                <w:highlight w:val="yellow"/>
-              </w:rPr>
-              <w:t>проходження</w:t>
-            </w:r>
-            <w:proofErr w:type="spellEnd"/>
-            <w:r>
-              <w:rPr>
-                <w:sz w:val="22"/>
-                <w:szCs w:val="22"/>
-                <w:highlight w:val="yellow"/>
-              </w:rPr>
-              <w:t xml:space="preserve"> практики проявив себе </w:t>
-            </w:r>
-            <w:proofErr w:type="spellStart"/>
-            <w:r>
-              <w:rPr>
-                <w:sz w:val="22"/>
-                <w:szCs w:val="22"/>
-                <w:highlight w:val="yellow"/>
-              </w:rPr>
-              <w:t>активним</w:t>
-            </w:r>
-            <w:proofErr w:type="spellEnd"/>
-            <w:r>
-              <w:rPr>
-                <w:sz w:val="22"/>
-                <w:szCs w:val="22"/>
-                <w:highlight w:val="yellow"/>
-              </w:rPr>
-              <w:t xml:space="preserve">, </w:t>
-            </w:r>
-          </w:p>
-        </w:tc>
-      </w:tr>
-      <w:tr>
-        <w:trPr>
-          <w:trHeight w:val="320"/>
-        </w:trPr>
-        <w:tc>
-          <w:tcPr>
-            <w:tcW w:w="6660" w:type="dxa"/>
-          </w:tcPr>
-          <w:p>
-            <w:pPr>
-              <w:jc w:val="both"/>
-              <w:rPr>
-                <w:sz w:val="22"/>
-                <w:szCs w:val="22"/>
-                <w:highlight w:val="yellow"/>
-              </w:rPr>
-            </w:pPr>
-            <w:proofErr w:type="spellStart"/>
-            <w:r>
-              <w:rPr>
-                <w:sz w:val="22"/>
-                <w:szCs w:val="22"/>
-                <w:highlight w:val="yellow"/>
-              </w:rPr>
-              <w:t>дисциплінованим</w:t>
-            </w:r>
-            <w:proofErr w:type="spellEnd"/>
-            <w:r>
-              <w:rPr>
-                <w:sz w:val="22"/>
-                <w:szCs w:val="22"/>
-                <w:highlight w:val="yellow"/>
-              </w:rPr>
-              <w:t xml:space="preserve"> студентом, </w:t>
-            </w:r>
-            <w:proofErr w:type="spellStart"/>
-            <w:r>
-              <w:rPr>
-                <w:sz w:val="22"/>
-                <w:szCs w:val="22"/>
-                <w:highlight w:val="yellow"/>
-              </w:rPr>
-              <w:t>зміг</w:t>
-            </w:r>
-            <w:proofErr w:type="spellEnd"/>
-            <w:r>
-              <w:rPr>
-                <w:sz w:val="22"/>
-                <w:szCs w:val="22"/>
-                <w:highlight w:val="yellow"/>
-              </w:rPr>
-              <w:t xml:space="preserve"> </w:t>
-            </w:r>
-            <w:proofErr w:type="spellStart"/>
-            <w:r>
-              <w:rPr>
-                <w:sz w:val="22"/>
-                <w:szCs w:val="22"/>
-                <w:highlight w:val="yellow"/>
-              </w:rPr>
-              <w:t>охопити</w:t>
-            </w:r>
-            <w:proofErr w:type="spellEnd"/>
-            <w:r>
-              <w:rPr>
-                <w:sz w:val="22"/>
-                <w:szCs w:val="22"/>
-                <w:highlight w:val="yellow"/>
-              </w:rPr>
-              <w:t xml:space="preserve"> </w:t>
-            </w:r>
-            <w:proofErr w:type="spellStart"/>
-            <w:r>
-              <w:rPr>
-                <w:sz w:val="22"/>
-                <w:szCs w:val="22"/>
-                <w:highlight w:val="yellow"/>
-              </w:rPr>
-              <w:t>дуже</w:t>
-            </w:r>
-            <w:proofErr w:type="spellEnd"/>
-            <w:r>
-              <w:rPr>
-                <w:sz w:val="22"/>
-                <w:szCs w:val="22"/>
-                <w:highlight w:val="yellow"/>
-              </w:rPr>
-              <w:t xml:space="preserve"> великий </w:t>
-            </w:r>
-            <w:proofErr w:type="spellStart"/>
-            <w:r>
-              <w:rPr>
-                <w:sz w:val="22"/>
-                <w:szCs w:val="22"/>
-                <w:highlight w:val="yellow"/>
-              </w:rPr>
-              <w:t>обсяг</w:t>
-            </w:r>
-            <w:proofErr w:type="spellEnd"/>
-            <w:r>
-              <w:rPr>
-                <w:sz w:val="22"/>
-                <w:szCs w:val="22"/>
-                <w:highlight w:val="yellow"/>
-              </w:rPr>
-              <w:t xml:space="preserve"> </w:t>
-            </w:r>
-          </w:p>
-        </w:tc>
-      </w:tr>
-      <w:tr>
-        <w:trPr>
-          <w:trHeight w:val="335"/>
-        </w:trPr>
-        <w:tc>
-          <w:tcPr>
-            <w:tcW w:w="6660" w:type="dxa"/>
-          </w:tcPr>
-          <w:p>
-            <w:pPr>
-              <w:jc w:val="both"/>
-              <w:rPr>
-                <w:sz w:val="22"/>
-                <w:szCs w:val="22"/>
-                <w:highlight w:val="yellow"/>
-              </w:rPr>
-            </w:pPr>
-            <w:proofErr w:type="spellStart"/>
-            <w:r>
-              <w:rPr>
-                <w:sz w:val="22"/>
-                <w:szCs w:val="22"/>
-                <w:highlight w:val="yellow"/>
-              </w:rPr>
-              <w:t>необхідної</w:t>
-            </w:r>
-            <w:proofErr w:type="spellEnd"/>
-            <w:r>
-              <w:rPr>
-                <w:sz w:val="22"/>
-                <w:szCs w:val="22"/>
-                <w:highlight w:val="yellow"/>
-              </w:rPr>
-              <w:t xml:space="preserve"> </w:t>
-            </w:r>
-            <w:proofErr w:type="spellStart"/>
-            <w:r>
-              <w:rPr>
-                <w:sz w:val="22"/>
-                <w:szCs w:val="22"/>
-                <w:highlight w:val="yellow"/>
-              </w:rPr>
-              <w:t>інформації</w:t>
-            </w:r>
-            <w:proofErr w:type="spellEnd"/>
-            <w:r>
-              <w:rPr>
-                <w:sz w:val="22"/>
-                <w:szCs w:val="22"/>
-                <w:highlight w:val="yellow"/>
-              </w:rPr>
-              <w:t xml:space="preserve">. </w:t>
-            </w:r>
-            <w:r>
-              <w:rPr>
-                <w:highlight w:val="yellow"/>
-              </w:rPr>
-              <w:t xml:space="preserve"> </w:t>
-            </w:r>
-            <w:r>
-              <w:rPr>
-                <w:sz w:val="22"/>
-                <w:szCs w:val="22"/>
-                <w:highlight w:val="yellow"/>
-              </w:rPr>
-              <w:t xml:space="preserve">Студент </w:t>
-            </w:r>
-            <w:proofErr w:type="spellStart"/>
-            <w:r>
-              <w:rPr>
-                <w:sz w:val="22"/>
-                <w:szCs w:val="22"/>
-                <w:highlight w:val="yellow"/>
-              </w:rPr>
-              <w:t>продемонстрував</w:t>
-            </w:r>
-            <w:proofErr w:type="spellEnd"/>
-            <w:r>
-              <w:rPr>
-                <w:sz w:val="22"/>
-                <w:szCs w:val="22"/>
-                <w:highlight w:val="yellow"/>
-              </w:rPr>
-              <w:t xml:space="preserve"> </w:t>
-            </w:r>
-            <w:proofErr w:type="spellStart"/>
-            <w:r>
-              <w:rPr>
-                <w:sz w:val="22"/>
-                <w:szCs w:val="22"/>
-                <w:highlight w:val="yellow"/>
-              </w:rPr>
-              <w:t>глибокі</w:t>
-            </w:r>
-            <w:proofErr w:type="spellEnd"/>
-            <w:r>
-              <w:rPr>
-                <w:sz w:val="22"/>
-                <w:szCs w:val="22"/>
-                <w:highlight w:val="yellow"/>
-              </w:rPr>
-              <w:t xml:space="preserve"> </w:t>
-            </w:r>
-          </w:p>
-        </w:tc>
-      </w:tr>
-      <w:tr>
-        <w:trPr>
-          <w:trHeight w:val="320"/>
-        </w:trPr>
-        <w:tc>
-          <w:tcPr>
-            <w:tcW w:w="6660" w:type="dxa"/>
-          </w:tcPr>
-          <w:p>
-            <w:pPr>
-              <w:jc w:val="both"/>
-              <w:rPr>
-                <w:sz w:val="22"/>
-                <w:szCs w:val="22"/>
-                <w:highlight w:val="yellow"/>
-              </w:rPr>
-            </w:pPr>
-            <w:proofErr w:type="spellStart"/>
-            <w:r>
-              <w:rPr>
-                <w:sz w:val="22"/>
-                <w:szCs w:val="22"/>
-                <w:highlight w:val="yellow"/>
-              </w:rPr>
-              <w:t>теоретичні</w:t>
-            </w:r>
-            <w:proofErr w:type="spellEnd"/>
-            <w:r>
-              <w:rPr>
-                <w:sz w:val="22"/>
-                <w:szCs w:val="22"/>
-                <w:highlight w:val="yellow"/>
-              </w:rPr>
-              <w:t xml:space="preserve"> </w:t>
-            </w:r>
-            <w:proofErr w:type="spellStart"/>
-            <w:r>
-              <w:rPr>
-                <w:sz w:val="22"/>
-                <w:szCs w:val="22"/>
-                <w:highlight w:val="yellow"/>
-              </w:rPr>
-              <w:t>пізнання</w:t>
-            </w:r>
-            <w:proofErr w:type="spellEnd"/>
-            <w:r>
-              <w:rPr>
-                <w:sz w:val="22"/>
-                <w:szCs w:val="22"/>
-                <w:highlight w:val="yellow"/>
-              </w:rPr>
-              <w:t xml:space="preserve"> і </w:t>
-            </w:r>
-            <w:proofErr w:type="spellStart"/>
-            <w:r>
-              <w:rPr>
-                <w:sz w:val="22"/>
-                <w:szCs w:val="22"/>
-                <w:highlight w:val="yellow"/>
-              </w:rPr>
-              <w:t>вміння</w:t>
-            </w:r>
-            <w:proofErr w:type="spellEnd"/>
-            <w:r>
-              <w:rPr>
-                <w:sz w:val="22"/>
-                <w:szCs w:val="22"/>
-                <w:highlight w:val="yellow"/>
-              </w:rPr>
-              <w:t xml:space="preserve"> </w:t>
-            </w:r>
-            <w:proofErr w:type="spellStart"/>
-            <w:r>
-              <w:rPr>
-                <w:sz w:val="22"/>
-                <w:szCs w:val="22"/>
-                <w:highlight w:val="yellow"/>
-              </w:rPr>
-              <w:t>використовувати</w:t>
-            </w:r>
-            <w:proofErr w:type="spellEnd"/>
-            <w:r>
-              <w:rPr>
-                <w:sz w:val="22"/>
-                <w:szCs w:val="22"/>
-                <w:highlight w:val="yellow"/>
-              </w:rPr>
-              <w:t xml:space="preserve"> </w:t>
-            </w:r>
-            <w:proofErr w:type="spellStart"/>
-            <w:r>
-              <w:rPr>
-                <w:sz w:val="22"/>
-                <w:szCs w:val="22"/>
-                <w:highlight w:val="yellow"/>
-              </w:rPr>
-              <w:t>їх</w:t>
-            </w:r>
-            <w:proofErr w:type="spellEnd"/>
-            <w:r>
-              <w:rPr>
-                <w:sz w:val="22"/>
-                <w:szCs w:val="22"/>
-                <w:highlight w:val="yellow"/>
-              </w:rPr>
-              <w:t xml:space="preserve"> на </w:t>
-            </w:r>
-            <w:proofErr w:type="spellStart"/>
-            <w:r>
-              <w:rPr>
-                <w:sz w:val="22"/>
-                <w:szCs w:val="22"/>
-                <w:highlight w:val="yellow"/>
-              </w:rPr>
-              <w:t>практиці</w:t>
-            </w:r>
-            <w:proofErr w:type="spellEnd"/>
-            <w:r>
-              <w:rPr>
-                <w:sz w:val="22"/>
-                <w:szCs w:val="22"/>
-                <w:highlight w:val="yellow"/>
-              </w:rPr>
-              <w:t>.</w:t>
-            </w:r>
-          </w:p>
-        </w:tc>
-      </w:tr>
-      <w:tr>
-        <w:trPr>
-          <w:trHeight w:val="320"/>
-        </w:trPr>
-        <w:tc>
-          <w:tcPr>
-            <w:tcW w:w="6660" w:type="dxa"/>
-          </w:tcPr>
-          <w:p>
-            <w:pPr>
-              <w:jc w:val="both"/>
-              <w:rPr>
-                <w:sz w:val="22"/>
-                <w:szCs w:val="22"/>
-                <w:highlight w:val="yellow"/>
-              </w:rPr>
-            </w:pPr>
-            <w:r>
-              <w:rPr>
-                <w:sz w:val="22"/>
-                <w:szCs w:val="22"/>
-                <w:highlight w:val="yellow"/>
-              </w:rPr>
-              <w:t xml:space="preserve">Студент </w:t>
-            </w:r>
-            <w:proofErr w:type="spellStart"/>
-            <w:r>
-              <w:rPr>
-                <w:sz w:val="22"/>
-                <w:szCs w:val="22"/>
-                <w:highlight w:val="yellow"/>
-              </w:rPr>
-              <w:t>впорався</w:t>
-            </w:r>
-            <w:proofErr w:type="spellEnd"/>
-            <w:r>
-              <w:rPr>
-                <w:sz w:val="22"/>
-                <w:szCs w:val="22"/>
-                <w:highlight w:val="yellow"/>
-              </w:rPr>
-              <w:t xml:space="preserve"> з </w:t>
-            </w:r>
-            <w:proofErr w:type="spellStart"/>
-            <w:proofErr w:type="gramStart"/>
-            <w:r>
-              <w:rPr>
-                <w:sz w:val="22"/>
-                <w:szCs w:val="22"/>
-                <w:highlight w:val="yellow"/>
-              </w:rPr>
-              <w:t>усіма</w:t>
-            </w:r>
-            <w:proofErr w:type="spellEnd"/>
-            <w:r>
-              <w:rPr>
-                <w:sz w:val="22"/>
-                <w:szCs w:val="22"/>
-                <w:highlight w:val="yellow"/>
-              </w:rPr>
-              <w:t xml:space="preserve">  </w:t>
-            </w:r>
-            <w:proofErr w:type="spellStart"/>
-            <w:r>
-              <w:rPr>
-                <w:sz w:val="22"/>
-                <w:szCs w:val="22"/>
-                <w:highlight w:val="yellow"/>
-              </w:rPr>
-              <w:t>обов'язками</w:t>
-            </w:r>
-            <w:proofErr w:type="spellEnd"/>
-            <w:proofErr w:type="gramEnd"/>
-            <w:r>
-              <w:rPr>
-                <w:sz w:val="22"/>
-                <w:szCs w:val="22"/>
-                <w:highlight w:val="yellow"/>
-              </w:rPr>
-              <w:t xml:space="preserve"> і  </w:t>
-            </w:r>
-            <w:proofErr w:type="spellStart"/>
-            <w:r>
-              <w:rPr>
-                <w:sz w:val="22"/>
-                <w:szCs w:val="22"/>
-                <w:highlight w:val="yellow"/>
-              </w:rPr>
-              <w:t>повністю</w:t>
-            </w:r>
-            <w:proofErr w:type="spellEnd"/>
-            <w:r>
-              <w:rPr>
-                <w:sz w:val="22"/>
-                <w:szCs w:val="22"/>
-                <w:highlight w:val="yellow"/>
-              </w:rPr>
-              <w:t xml:space="preserve"> </w:t>
-            </w:r>
-            <w:proofErr w:type="spellStart"/>
-            <w:r>
-              <w:rPr>
-                <w:sz w:val="22"/>
-                <w:szCs w:val="22"/>
-                <w:highlight w:val="yellow"/>
-              </w:rPr>
-              <w:t>виконав</w:t>
-            </w:r>
-            <w:proofErr w:type="spellEnd"/>
-          </w:p>
-        </w:tc>
-      </w:tr>
-      <w:tr>
-        <w:trPr>
-          <w:trHeight w:val="320"/>
-        </w:trPr>
-        <w:tc>
-          <w:tcPr>
-            <w:tcW w:w="6660" w:type="dxa"/>
-          </w:tcPr>
-          <w:p>
-            <w:pPr>
-              <w:jc w:val="both"/>
-              <w:rPr>
-                <w:sz w:val="22"/>
-                <w:szCs w:val="22"/>
-                <w:highlight w:val="yellow"/>
-              </w:rPr>
-            </w:pPr>
-            <w:proofErr w:type="spellStart"/>
-            <w:r>
-              <w:rPr>
-                <w:sz w:val="22"/>
-                <w:szCs w:val="22"/>
-                <w:highlight w:val="yellow"/>
-              </w:rPr>
-              <w:t>програму</w:t>
-            </w:r>
-            <w:proofErr w:type="spellEnd"/>
-            <w:r>
-              <w:rPr>
-                <w:sz w:val="22"/>
-                <w:szCs w:val="22"/>
-                <w:highlight w:val="yellow"/>
-              </w:rPr>
-              <w:t xml:space="preserve"> практики, проявивши </w:t>
-            </w:r>
-            <w:proofErr w:type="spellStart"/>
-            <w:r>
-              <w:rPr>
-                <w:sz w:val="22"/>
-                <w:szCs w:val="22"/>
-                <w:highlight w:val="yellow"/>
-              </w:rPr>
-              <w:t>самостійність</w:t>
-            </w:r>
-            <w:proofErr w:type="spellEnd"/>
-            <w:r>
-              <w:rPr>
-                <w:sz w:val="22"/>
-                <w:szCs w:val="22"/>
-                <w:highlight w:val="yellow"/>
-              </w:rPr>
-              <w:t>.</w:t>
-            </w:r>
-          </w:p>
-        </w:tc>
-      </w:tr>
-      <w:tr>
-        <w:trPr>
-          <w:trHeight w:val="320"/>
-        </w:trPr>
-        <w:tc>
-          <w:tcPr>
-            <w:tcW w:w="6660" w:type="dxa"/>
-          </w:tcPr>
-          <w:p>
-            <w:pPr>
-              <w:jc w:val="both"/>
-              <w:rPr>
-                <w:sz w:val="22"/>
-                <w:szCs w:val="22"/>
-                <w:highlight w:val="yellow"/>
-              </w:rPr>
-            </w:pPr>
-          </w:p>
-        </w:tc>
-      </w:tr>
-      <w:tr>
-        <w:trPr>
-          <w:trHeight w:val="320"/>
-        </w:trPr>
-        <w:tc>
-          <w:tcPr>
-            <w:tcW w:w="6660" w:type="dxa"/>
-          </w:tcPr>
-          <w:p>
-            <w:pPr>
-              <w:jc w:val="both"/>
-              <w:rPr>
-                <w:sz w:val="22"/>
-                <w:szCs w:val="22"/>
-              </w:rPr>
-            </w:pPr>
-          </w:p>
-        </w:tc>
-      </w:tr>
-      <w:tr>
-        <w:trPr>
-          <w:trHeight w:val="320"/>
-        </w:trPr>
-        <w:tc>
-          <w:tcPr>
-            <w:tcW w:w="6660" w:type="dxa"/>
-          </w:tcPr>
-          <w:p>
-            <w:pPr>
-              <w:jc w:val="both"/>
-              <w:rPr>
-                <w:sz w:val="22"/>
-                <w:szCs w:val="22"/>
-              </w:rPr>
-            </w:pPr>
-          </w:p>
-        </w:tc>
-      </w:tr>
-    </w:tbl>
     <w:p>
       <w:pPr>
         <w:jc w:val="both"/>
         <w:rPr>
           <w:sz w:val="22"/>
           <w:szCs w:val="22"/>
+          <w:lang w:val="en-US"/>
+        </w:rPr>
+      </w:pPr>
+      <w:r>
+        <w:rPr>
+          <w:sz w:val="22"/>
+          <w:szCs w:val="22"/>
+          <w:lang w:val="en-US"/>
+        </w:rPr>
+        <w:t>{{</w:t>
+      </w:r>
+      <w:proofErr w:type="spellStart"/>
+      <w:r>
+        <w:rPr>
+          <w:sz w:val="22"/>
+          <w:szCs w:val="22"/>
+          <w:lang w:val="en-US"/>
+        </w:rPr>
+        <w:t>C</w:t>
+      </w:r>
+      <w:r>
+        <w:rPr>
+          <w:sz w:val="22"/>
+          <w:szCs w:val="22"/>
+          <w:lang w:val="en-US"/>
+        </w:rPr>
+        <w:t>haracteristic</w:t>
+      </w:r>
+      <w:r>
+        <w:rPr>
+          <w:sz w:val="22"/>
+          <w:szCs w:val="22"/>
+          <w:lang w:val="en-US"/>
+        </w:rPr>
+        <w:t>Table</w:t>
+      </w:r>
+      <w:proofErr w:type="spellEnd"/>
+      <w:r>
+        <w:rPr>
+          <w:sz w:val="22"/>
+          <w:szCs w:val="22"/>
+          <w:lang w:val="en-US"/>
+        </w:rPr>
+        <w:t>}}</w:t>
+      </w:r>
+    </w:p>
+    <w:p>
+      <w:pPr>
+        <w:jc w:val="both"/>
+        <w:rPr>
+          <w:sz w:val="22"/>
+          <w:szCs w:val="22"/>
+          <w:lang w:val="en-US"/>
         </w:rPr>
       </w:pPr>
     </w:p>
@@ -10793,7 +8701,6 @@
         <w:rPr>
           <w:sz w:val="22"/>
           <w:szCs w:val="22"/>
-          <w:highlight w:val="yellow"/>
         </w:rPr>
         <w:t>Підпис</w:t>
       </w:r>
@@ -10802,16 +8709,14 @@
         <w:rPr>
           <w:sz w:val="22"/>
           <w:szCs w:val="22"/>
-          <w:highlight w:val="yellow"/>
-        </w:rPr>
-        <w:t xml:space="preserve"> </w:t>
-      </w:r>
-      <w:proofErr w:type="spellStart"/>
-      <w:r>
-        <w:rPr>
-          <w:sz w:val="22"/>
-          <w:szCs w:val="22"/>
-          <w:highlight w:val="yellow"/>
+        </w:rPr>
+        <w:t xml:space="preserve"> </w:t>
+      </w:r>
+      <w:proofErr w:type="spellStart"/>
+      <w:r>
+        <w:rPr>
+          <w:sz w:val="22"/>
+          <w:szCs w:val="22"/>
         </w:rPr>
         <w:t>керівника</w:t>
       </w:r>
@@ -10820,7 +8725,6 @@
         <w:rPr>
           <w:sz w:val="22"/>
           <w:szCs w:val="22"/>
-          <w:highlight w:val="yellow"/>
         </w:rPr>
         <w:t xml:space="preserve"> практики </w:t>
       </w:r>
@@ -10829,7 +8733,6 @@
         <w:rPr>
           <w:sz w:val="22"/>
           <w:szCs w:val="22"/>
-          <w:highlight w:val="yellow"/>
         </w:rPr>
         <w:t>від</w:t>
       </w:r>
@@ -10838,16 +8741,14 @@
         <w:rPr>
           <w:sz w:val="22"/>
           <w:szCs w:val="22"/>
-          <w:highlight w:val="yellow"/>
-        </w:rPr>
-        <w:t xml:space="preserve"> </w:t>
-      </w:r>
-      <w:proofErr w:type="spellStart"/>
-      <w:r>
-        <w:rPr>
-          <w:sz w:val="22"/>
-          <w:szCs w:val="22"/>
-          <w:highlight w:val="yellow"/>
+        </w:rPr>
+        <w:t xml:space="preserve"> </w:t>
+      </w:r>
+      <w:proofErr w:type="spellStart"/>
+      <w:r>
+        <w:rPr>
+          <w:sz w:val="22"/>
+          <w:szCs w:val="22"/>
         </w:rPr>
         <w:t>кафедри</w:t>
       </w:r>
@@ -10856,7 +8757,6 @@
         <w:rPr>
           <w:sz w:val="22"/>
           <w:szCs w:val="22"/>
-          <w:highlight w:val="yellow"/>
         </w:rPr>
         <w:t>/</w:t>
       </w:r>
@@ -10865,7 +8765,6 @@
         <w:rPr>
           <w:sz w:val="22"/>
           <w:szCs w:val="22"/>
-          <w:highlight w:val="yellow"/>
         </w:rPr>
         <w:t>підприємства</w:t>
       </w:r>
@@ -10874,7 +8773,6 @@
         <w:rPr>
           <w:sz w:val="22"/>
           <w:szCs w:val="22"/>
-          <w:highlight w:val="yellow"/>
         </w:rPr>
         <w:t xml:space="preserve"> ______________</w:t>
       </w:r>

</xml_diff>

<commit_message>
updated 'ф' with 'т'
</commit_message>
<xml_diff>
--- a/Resources/diaryFixed.docx
+++ b/Resources/diaryFixed.docx
@@ -933,7 +933,31 @@
           <w:sz w:val="22"/>
           <w:szCs w:val="22"/>
         </w:rPr>
-        <w:t xml:space="preserve"> на кафедру.</w:t>
+        <w:t xml:space="preserve"> на ка</w:t>
+      </w:r>
+      <w:r>
+        <w:rPr>
+          <w:sz w:val="22"/>
+          <w:szCs w:val="22"/>
+          <w:lang w:val="uk-UA"/>
+        </w:rPr>
+        <w:t>т</w:t>
+      </w:r>
+      <w:proofErr w:type="spellStart"/>
+      <w:r>
+        <w:rPr>
+          <w:sz w:val="22"/>
+          <w:szCs w:val="22"/>
+        </w:rPr>
+        <w:t>едру</w:t>
+      </w:r>
+      <w:proofErr w:type="spellEnd"/>
+      <w:r>
+        <w:rPr>
+          <w:sz w:val="22"/>
+          <w:szCs w:val="22"/>
+        </w:rPr>
+        <w:t>.</w:t>
       </w:r>
     </w:p>
     <w:p>
@@ -1562,7 +1586,28 @@
         <w:rPr>
           <w:b/>
         </w:rPr>
-        <w:t xml:space="preserve">Кафедра </w:t>
+        <w:t>Ка</w:t>
+      </w:r>
+      <w:r>
+        <w:rPr>
+          <w:b/>
+          <w:lang w:val="uk-UA"/>
+        </w:rPr>
+        <w:t>т</w:t>
+      </w:r>
+      <w:proofErr w:type="spellStart"/>
+      <w:r>
+        <w:rPr>
+          <w:b/>
+        </w:rPr>
+        <w:t>едра</w:t>
+      </w:r>
+      <w:proofErr w:type="spellEnd"/>
+      <w:r>
+        <w:rPr>
+          <w:b/>
+        </w:rPr>
+        <w:t xml:space="preserve"> </w:t>
       </w:r>
       <w:proofErr w:type="spellStart"/>
       <w:r>
@@ -2168,15 +2213,23 @@
           <w:sz w:val="16"/>
           <w:szCs w:val="16"/>
         </w:rPr>
-        <w:t xml:space="preserve"> </w:t>
-      </w:r>
-      <w:proofErr w:type="spellStart"/>
-      <w:r>
-        <w:rPr>
-          <w:sz w:val="16"/>
-          <w:szCs w:val="16"/>
-        </w:rPr>
-        <w:t>кафедри</w:t>
+        <w:t xml:space="preserve"> ка</w:t>
+      </w:r>
+      <w:r>
+        <w:rPr>
+          <w:sz w:val="16"/>
+          <w:szCs w:val="16"/>
+          <w:lang w:val="uk-UA"/>
+        </w:rPr>
+        <w:t>т</w:t>
+      </w:r>
+      <w:proofErr w:type="spellStart"/>
+      <w:r>
+        <w:rPr>
+          <w:sz w:val="16"/>
+          <w:szCs w:val="16"/>
+        </w:rPr>
+        <w:t>едри</w:t>
       </w:r>
       <w:proofErr w:type="spellEnd"/>
       <w:r>
@@ -2202,69 +2255,6 @@
         </w:rPr>
         <w:t>)</w:t>
       </w:r>
-    </w:p>
-    <w:p>
-      <w:pPr>
-        <w:rPr>
-          <w:b/>
-          <w:sz w:val="22"/>
-          <w:szCs w:val="22"/>
-        </w:rPr>
-      </w:pPr>
-      <w:r>
-        <w:rPr>
-          <w:b/>
-          <w:sz w:val="22"/>
-          <w:szCs w:val="22"/>
-        </w:rPr>
-        <w:t xml:space="preserve">Кафедра </w:t>
-      </w:r>
-      <w:proofErr w:type="spellStart"/>
-      <w:r>
-        <w:rPr>
-          <w:b/>
-          <w:sz w:val="22"/>
-          <w:szCs w:val="22"/>
-        </w:rPr>
-        <w:t>теорії</w:t>
-      </w:r>
-      <w:proofErr w:type="spellEnd"/>
-      <w:r>
-        <w:rPr>
-          <w:b/>
-          <w:sz w:val="22"/>
-          <w:szCs w:val="22"/>
-        </w:rPr>
-        <w:t xml:space="preserve"> та </w:t>
-      </w:r>
-      <w:proofErr w:type="spellStart"/>
-      <w:r>
-        <w:rPr>
-          <w:b/>
-          <w:sz w:val="22"/>
-          <w:szCs w:val="22"/>
-        </w:rPr>
-        <w:t>технології</w:t>
-      </w:r>
-      <w:proofErr w:type="spellEnd"/>
-      <w:r>
-        <w:rPr>
-          <w:b/>
-          <w:sz w:val="22"/>
-          <w:szCs w:val="22"/>
-        </w:rPr>
-        <w:t xml:space="preserve"> </w:t>
-      </w:r>
-      <w:proofErr w:type="spellStart"/>
-      <w:r>
-        <w:rPr>
-          <w:b/>
-          <w:sz w:val="22"/>
-          <w:szCs w:val="22"/>
-        </w:rPr>
-        <w:t>програмування</w:t>
-      </w:r>
-      <w:proofErr w:type="spellEnd"/>
     </w:p>
     <w:p>
       <w:pPr>
@@ -2505,15 +2495,23 @@
           <w:sz w:val="22"/>
           <w:szCs w:val="22"/>
         </w:rPr>
-        <w:t xml:space="preserve"> </w:t>
-      </w:r>
-      <w:proofErr w:type="spellStart"/>
-      <w:r>
-        <w:rPr>
-          <w:sz w:val="22"/>
-          <w:szCs w:val="22"/>
-        </w:rPr>
-        <w:t>кафедри</w:t>
+        <w:t xml:space="preserve"> ка</w:t>
+      </w:r>
+      <w:r>
+        <w:rPr>
+          <w:sz w:val="22"/>
+          <w:szCs w:val="22"/>
+          <w:lang w:val="uk-UA"/>
+        </w:rPr>
+        <w:t>т</w:t>
+      </w:r>
+      <w:proofErr w:type="spellStart"/>
+      <w:r>
+        <w:rPr>
+          <w:sz w:val="22"/>
+          <w:szCs w:val="22"/>
+        </w:rPr>
+        <w:t>едри</w:t>
       </w:r>
       <w:proofErr w:type="spellEnd"/>
       <w:r>
@@ -2537,23 +2535,39 @@
       <w:pPr>
         <w:jc w:val="both"/>
         <w:rPr>
-          <w:sz w:val="20"/>
-          <w:szCs w:val="20"/>
-        </w:rPr>
-      </w:pPr>
-      <w:r>
-        <w:rPr>
-          <w:sz w:val="22"/>
-          <w:szCs w:val="22"/>
-        </w:rPr>
-        <w:t xml:space="preserve"> __</w:t>
-      </w:r>
-      <w:r>
-        <w:rPr>
-          <w:sz w:val="20"/>
-          <w:szCs w:val="20"/>
-        </w:rPr>
-        <w:t>___________________________</w:t>
+          <w:sz w:val="22"/>
+          <w:szCs w:val="22"/>
+          <w:u w:val="single"/>
+        </w:rPr>
+      </w:pPr>
+      <w:r>
+        <w:rPr>
+          <w:sz w:val="22"/>
+          <w:szCs w:val="22"/>
+          <w:u w:val="single"/>
+          <w:lang w:val="en-US"/>
+        </w:rPr>
+        <w:t>{{</w:t>
+      </w:r>
+      <w:proofErr w:type="spellStart"/>
+      <w:r>
+        <w:rPr>
+          <w:sz w:val="22"/>
+          <w:szCs w:val="22"/>
+          <w:u w:val="single"/>
+          <w:lang w:val="en-US"/>
+        </w:rPr>
+        <w:t>MentorsFromDepartment</w:t>
+      </w:r>
+      <w:proofErr w:type="spellEnd"/>
+      <w:r>
+        <w:rPr>
+          <w:sz w:val="22"/>
+          <w:szCs w:val="22"/>
+          <w:u w:val="single"/>
+          <w:lang w:val="en-US"/>
+        </w:rPr>
+        <w:t>}}</w:t>
       </w:r>
     </w:p>
     <w:p>
@@ -2659,58 +2673,6 @@
           <w:szCs w:val="16"/>
         </w:rPr>
       </w:pPr>
-    </w:p>
-    <w:p>
-      <w:pPr>
-        <w:rPr>
-          <w:b/>
-          <w:sz w:val="22"/>
-          <w:szCs w:val="22"/>
-          <w:u w:val="single"/>
-        </w:rPr>
-      </w:pPr>
-      <w:r>
-        <w:rPr>
-          <w:b/>
-          <w:sz w:val="22"/>
-          <w:szCs w:val="22"/>
-          <w:u w:val="single"/>
-          <w:lang w:val="en-US"/>
-        </w:rPr>
-        <w:t>{{</w:t>
-      </w:r>
-      <w:proofErr w:type="spellStart"/>
-      <w:r>
-        <w:rPr>
-          <w:b/>
-          <w:sz w:val="22"/>
-          <w:szCs w:val="22"/>
-          <w:u w:val="single"/>
-          <w:lang w:val="en-US"/>
-        </w:rPr>
-        <w:t>MentorsFromDepartment</w:t>
-      </w:r>
-      <w:proofErr w:type="spellEnd"/>
-      <w:r>
-        <w:rPr>
-          <w:b/>
-          <w:sz w:val="22"/>
-          <w:szCs w:val="22"/>
-          <w:u w:val="single"/>
-          <w:lang w:val="en-US"/>
-        </w:rPr>
-        <w:t>}}</w:t>
-      </w:r>
-      <w:r>
-        <w:rPr>
-          <w:b/>
-          <w:sz w:val="22"/>
-          <w:szCs w:val="22"/>
-          <w:u w:val="single"/>
-          <w:lang w:val="en-US"/>
-        </w:rPr>
-        <w:t xml:space="preserve"> </w:t>
-      </w:r>
     </w:p>
     <w:p>
       <w:pPr>
@@ -2933,6 +2895,24 @@
     </w:p>
     <w:p>
       <w:pPr>
+        <w:jc w:val="right"/>
+        <w:rPr>
+          <w:sz w:val="28"/>
+          <w:szCs w:val="28"/>
+        </w:rPr>
+      </w:pPr>
+    </w:p>
+    <w:p>
+      <w:pPr>
+        <w:jc w:val="right"/>
+        <w:rPr>
+          <w:sz w:val="28"/>
+          <w:szCs w:val="28"/>
+        </w:rPr>
+      </w:pPr>
+    </w:p>
+    <w:p>
+      <w:pPr>
         <w:jc w:val="center"/>
         <w:rPr>
           <w:rFonts w:ascii="Arial" w:eastAsia="Arial" w:hAnsi="Arial" w:cs="Arial"/>
@@ -2999,7 +2979,6 @@
     </w:p>
     <w:p>
       <w:pPr>
-        <w:jc w:val="center"/>
         <w:rPr>
           <w:rFonts w:ascii="Arial" w:eastAsia="Arial" w:hAnsi="Arial" w:cs="Arial"/>
           <w:b/>
@@ -3011,28 +2990,18 @@
     <w:p>
       <w:pPr>
         <w:rPr>
+          <w:b/>
+          <w:sz w:val="22"/>
+          <w:szCs w:val="22"/>
+        </w:rPr>
+      </w:pPr>
+      <w:r>
+        <w:rPr>
           <w:rFonts w:ascii="Arial" w:eastAsia="Arial" w:hAnsi="Arial" w:cs="Arial"/>
           <w:b/>
           <w:sz w:val="20"/>
           <w:szCs w:val="20"/>
         </w:rPr>
-      </w:pPr>
-    </w:p>
-    <w:p>
-      <w:pPr>
-        <w:rPr>
-          <w:b/>
-          <w:sz w:val="22"/>
-          <w:szCs w:val="22"/>
-        </w:rPr>
-      </w:pPr>
-      <w:r>
-        <w:rPr>
-          <w:rFonts w:ascii="Arial" w:eastAsia="Arial" w:hAnsi="Arial" w:cs="Arial"/>
-          <w:b/>
-          <w:sz w:val="20"/>
-          <w:szCs w:val="20"/>
-        </w:rPr>
         <w:t xml:space="preserve">                                   </w:t>
       </w:r>
       <w:r>
@@ -4346,7 +4315,34 @@
           <w:sz w:val="16"/>
           <w:szCs w:val="16"/>
         </w:rPr>
-        <w:t xml:space="preserve"> кафедр і </w:t>
+        <w:t xml:space="preserve"> ка</w:t>
+      </w:r>
+      <w:r>
+        <w:rPr>
+          <w:color w:val="000000"/>
+          <w:sz w:val="16"/>
+          <w:szCs w:val="16"/>
+          <w:lang w:val="uk-UA"/>
+        </w:rPr>
+        <w:t>т</w:t>
+      </w:r>
+      <w:proofErr w:type="spellStart"/>
+      <w:r>
+        <w:rPr>
+          <w:color w:val="000000"/>
+          <w:sz w:val="16"/>
+          <w:szCs w:val="16"/>
+        </w:rPr>
+        <w:t>едр</w:t>
+      </w:r>
+      <w:proofErr w:type="spellEnd"/>
+      <w:r>
+        <w:rPr>
+          <w:color w:val="000000"/>
+          <w:sz w:val="16"/>
+          <w:szCs w:val="16"/>
+        </w:rPr>
+        <w:t xml:space="preserve"> і </w:t>
       </w:r>
       <w:proofErr w:type="spellStart"/>
       <w:r>
@@ -4582,7 +4578,34 @@
           <w:sz w:val="16"/>
           <w:szCs w:val="16"/>
         </w:rPr>
-        <w:t xml:space="preserve"> кафедр.</w:t>
+        <w:t xml:space="preserve"> ка</w:t>
+      </w:r>
+      <w:r>
+        <w:rPr>
+          <w:color w:val="000000"/>
+          <w:sz w:val="16"/>
+          <w:szCs w:val="16"/>
+          <w:lang w:val="uk-UA"/>
+        </w:rPr>
+        <w:t>т</w:t>
+      </w:r>
+      <w:proofErr w:type="spellStart"/>
+      <w:r>
+        <w:rPr>
+          <w:color w:val="000000"/>
+          <w:sz w:val="16"/>
+          <w:szCs w:val="16"/>
+        </w:rPr>
+        <w:t>едр</w:t>
+      </w:r>
+      <w:proofErr w:type="spellEnd"/>
+      <w:r>
+        <w:rPr>
+          <w:color w:val="000000"/>
+          <w:sz w:val="16"/>
+          <w:szCs w:val="16"/>
+        </w:rPr>
+        <w:t>.</w:t>
       </w:r>
     </w:p>
     <w:p>
@@ -6369,16 +6392,25 @@
           <w:sz w:val="16"/>
           <w:szCs w:val="16"/>
         </w:rPr>
-        <w:t xml:space="preserve"> </w:t>
-      </w:r>
-      <w:proofErr w:type="spellStart"/>
-      <w:r>
-        <w:rPr>
-          <w:color w:val="000000"/>
-          <w:sz w:val="16"/>
-          <w:szCs w:val="16"/>
-        </w:rPr>
-        <w:t>кафедри</w:t>
+        <w:t xml:space="preserve"> ка</w:t>
+      </w:r>
+      <w:r>
+        <w:rPr>
+          <w:color w:val="000000"/>
+          <w:sz w:val="16"/>
+          <w:szCs w:val="16"/>
+          <w:lang w:val="uk-UA"/>
+        </w:rPr>
+        <w:t>т</w:t>
+      </w:r>
+      <w:proofErr w:type="spellStart"/>
+      <w:r>
+        <w:rPr>
+          <w:color w:val="000000"/>
+          <w:sz w:val="16"/>
+          <w:szCs w:val="16"/>
+        </w:rPr>
+        <w:t>едри</w:t>
       </w:r>
       <w:proofErr w:type="spellEnd"/>
       <w:r>
@@ -6532,16 +6564,25 @@
           <w:sz w:val="16"/>
           <w:szCs w:val="16"/>
         </w:rPr>
-        <w:t xml:space="preserve"> </w:t>
-      </w:r>
-      <w:proofErr w:type="spellStart"/>
-      <w:r>
-        <w:rPr>
-          <w:color w:val="000000"/>
-          <w:sz w:val="16"/>
-          <w:szCs w:val="16"/>
-        </w:rPr>
-        <w:t>кафедри</w:t>
+        <w:t xml:space="preserve"> ка</w:t>
+      </w:r>
+      <w:r>
+        <w:rPr>
+          <w:color w:val="000000"/>
+          <w:sz w:val="16"/>
+          <w:szCs w:val="16"/>
+          <w:lang w:val="uk-UA"/>
+        </w:rPr>
+        <w:t>т</w:t>
+      </w:r>
+      <w:proofErr w:type="spellStart"/>
+      <w:r>
+        <w:rPr>
+          <w:color w:val="000000"/>
+          <w:sz w:val="16"/>
+          <w:szCs w:val="16"/>
+        </w:rPr>
+        <w:t>едри</w:t>
       </w:r>
       <w:proofErr w:type="spellEnd"/>
       <w:r>
@@ -6586,16 +6627,25 @@
           <w:sz w:val="16"/>
           <w:szCs w:val="16"/>
         </w:rPr>
-        <w:t xml:space="preserve"> практики </w:t>
-      </w:r>
-      <w:proofErr w:type="spellStart"/>
-      <w:r>
-        <w:rPr>
-          <w:color w:val="000000"/>
-          <w:sz w:val="16"/>
-          <w:szCs w:val="16"/>
-        </w:rPr>
-        <w:t>кафедри</w:t>
+        <w:t xml:space="preserve"> практики ка</w:t>
+      </w:r>
+      <w:r>
+        <w:rPr>
+          <w:color w:val="000000"/>
+          <w:sz w:val="16"/>
+          <w:szCs w:val="16"/>
+          <w:lang w:val="uk-UA"/>
+        </w:rPr>
+        <w:t>т</w:t>
+      </w:r>
+      <w:proofErr w:type="spellStart"/>
+      <w:r>
+        <w:rPr>
+          <w:color w:val="000000"/>
+          <w:sz w:val="16"/>
+          <w:szCs w:val="16"/>
+        </w:rPr>
+        <w:t>едри</w:t>
       </w:r>
       <w:proofErr w:type="spellEnd"/>
       <w:r>
@@ -6748,7 +6798,34 @@
           <w:sz w:val="16"/>
           <w:szCs w:val="16"/>
         </w:rPr>
-        <w:t xml:space="preserve"> на базах практики (кафедрах) факультету.</w:t>
+        <w:t xml:space="preserve"> на базах практики (ка</w:t>
+      </w:r>
+      <w:r>
+        <w:rPr>
+          <w:color w:val="000000"/>
+          <w:sz w:val="16"/>
+          <w:szCs w:val="16"/>
+          <w:lang w:val="uk-UA"/>
+        </w:rPr>
+        <w:t>т</w:t>
+      </w:r>
+      <w:proofErr w:type="spellStart"/>
+      <w:r>
+        <w:rPr>
+          <w:color w:val="000000"/>
+          <w:sz w:val="16"/>
+          <w:szCs w:val="16"/>
+        </w:rPr>
+        <w:t>едрах</w:t>
+      </w:r>
+      <w:proofErr w:type="spellEnd"/>
+      <w:r>
+        <w:rPr>
+          <w:color w:val="000000"/>
+          <w:sz w:val="16"/>
+          <w:szCs w:val="16"/>
+        </w:rPr>
+        <w:t>) факультету.</w:t>
       </w:r>
     </w:p>
     <w:p>
@@ -8420,15 +8497,23 @@
           <w:sz w:val="22"/>
           <w:szCs w:val="22"/>
         </w:rPr>
-        <w:t xml:space="preserve"> </w:t>
-      </w:r>
-      <w:proofErr w:type="spellStart"/>
-      <w:r>
-        <w:rPr>
-          <w:sz w:val="22"/>
-          <w:szCs w:val="22"/>
-        </w:rPr>
-        <w:t>кафедри</w:t>
+        <w:t xml:space="preserve"> ка</w:t>
+      </w:r>
+      <w:r>
+        <w:rPr>
+          <w:sz w:val="22"/>
+          <w:szCs w:val="22"/>
+          <w:lang w:val="uk-UA"/>
+        </w:rPr>
+        <w:t>т</w:t>
+      </w:r>
+      <w:proofErr w:type="spellStart"/>
+      <w:r>
+        <w:rPr>
+          <w:sz w:val="22"/>
+          <w:szCs w:val="22"/>
+        </w:rPr>
+        <w:t>едри</w:t>
       </w:r>
       <w:proofErr w:type="spellEnd"/>
       <w:r>
@@ -8526,6 +8611,24 @@
           <w:szCs w:val="22"/>
         </w:rPr>
       </w:pPr>
+    </w:p>
+    <w:p>
+      <w:pPr>
+        <w:rPr>
+          <w:b/>
+          <w:sz w:val="22"/>
+          <w:szCs w:val="22"/>
+        </w:rPr>
+      </w:pPr>
+    </w:p>
+    <w:p>
+      <w:pPr>
+        <w:rPr>
+          <w:b/>
+          <w:sz w:val="22"/>
+          <w:szCs w:val="22"/>
+        </w:rPr>
+      </w:pPr>
       <w:r>
         <w:rPr>
           <w:b/>
@@ -8742,15 +8845,23 @@
           <w:sz w:val="22"/>
           <w:szCs w:val="22"/>
         </w:rPr>
-        <w:t xml:space="preserve"> </w:t>
-      </w:r>
-      <w:proofErr w:type="spellStart"/>
-      <w:r>
-        <w:rPr>
-          <w:sz w:val="22"/>
-          <w:szCs w:val="22"/>
-        </w:rPr>
-        <w:t>кафедри</w:t>
+        <w:t xml:space="preserve"> ка</w:t>
+      </w:r>
+      <w:r>
+        <w:rPr>
+          <w:sz w:val="22"/>
+          <w:szCs w:val="22"/>
+          <w:lang w:val="uk-UA"/>
+        </w:rPr>
+        <w:t>т</w:t>
+      </w:r>
+      <w:proofErr w:type="spellStart"/>
+      <w:r>
+        <w:rPr>
+          <w:sz w:val="22"/>
+          <w:szCs w:val="22"/>
+        </w:rPr>
+        <w:t>едри</w:t>
       </w:r>
       <w:proofErr w:type="spellEnd"/>
       <w:r>

</xml_diff>